<commit_message>
Se actualiza experiencia laboral en TELECOM tanto ingles como español
</commit_message>
<xml_diff>
--- a/GonzaloVarela-EN.docx
+++ b/GonzaloVarela-EN.docx
@@ -4953,23 +4953,7 @@
           <w:color w:val="666666"/>
           <w:lang w:val="en-US"/>
         </w:rPr>
-        <w:t xml:space="preserve"> analysis: Deployment process analysis to increase stability and </w:t>
-      </w:r>
-      <w:r>
-        <w:rPr>
-          <w:rFonts w:eastAsia="Times" w:cs="Times" w:ascii="Times" w:hAnsi="Times"/>
-          <w:color w:val="666666"/>
-          <w:lang w:val="en-US"/>
-        </w:rPr>
-        <w:t xml:space="preserve">reliability, accommodate </w:t>
-      </w:r>
-      <w:r>
-        <w:rPr>
-          <w:rFonts w:eastAsia="Times" w:cs="Times" w:ascii="Times" w:hAnsi="Times"/>
-          <w:color w:val="666666"/>
-          <w:lang w:val="en-US"/>
-        </w:rPr>
-        <w:t xml:space="preserve">backup instances, rollbacks and other desired improvements. </w:t>
+        <w:t xml:space="preserve"> analysis: Deployment process analysis to increase stability and reliability, accommodate backup instances, rollbacks and other desired improvements. </w:t>
       </w:r>
     </w:p>
     <w:p>
@@ -5299,7 +5283,128 @@
           <w:vertAlign w:val="baseline"/>
           <w:lang w:val="en-US"/>
         </w:rPr>
-        <w:t>Administrador de Ambientes pre-Produccion en  TSOFT</w:t>
+        <w:t>pre-Produc</w:t>
+      </w:r>
+      <w:r>
+        <w:rPr>
+          <w:rFonts w:eastAsia="Times" w:cs="Times" w:ascii="Times" w:hAnsi="Times"/>
+          <w:b/>
+          <w:i w:val="false"/>
+          <w:caps w:val="false"/>
+          <w:smallCaps w:val="false"/>
+          <w:strike w:val="false"/>
+          <w:dstrike w:val="false"/>
+          <w:color w:val="000000"/>
+          <w:position w:val="0"/>
+          <w:sz w:val="24"/>
+          <w:sz w:val="24"/>
+          <w:szCs w:val="24"/>
+          <w:u w:val="none"/>
+          <w:vertAlign w:val="baseline"/>
+          <w:lang w:val="en-US"/>
+        </w:rPr>
+        <w:t>t</w:t>
+      </w:r>
+      <w:r>
+        <w:rPr>
+          <w:rFonts w:eastAsia="Times" w:cs="Times" w:ascii="Times" w:hAnsi="Times"/>
+          <w:b/>
+          <w:i w:val="false"/>
+          <w:caps w:val="false"/>
+          <w:smallCaps w:val="false"/>
+          <w:strike w:val="false"/>
+          <w:dstrike w:val="false"/>
+          <w:color w:val="000000"/>
+          <w:position w:val="0"/>
+          <w:sz w:val="24"/>
+          <w:sz w:val="24"/>
+          <w:szCs w:val="24"/>
+          <w:u w:val="none"/>
+          <w:vertAlign w:val="baseline"/>
+          <w:lang w:val="en-US"/>
+        </w:rPr>
+        <w:t xml:space="preserve">ion </w:t>
+      </w:r>
+      <w:r>
+        <w:rPr>
+          <w:rFonts w:eastAsia="Times" w:cs="Times" w:ascii="Times" w:hAnsi="Times"/>
+          <w:b/>
+          <w:i w:val="false"/>
+          <w:caps w:val="false"/>
+          <w:smallCaps w:val="false"/>
+          <w:strike w:val="false"/>
+          <w:dstrike w:val="false"/>
+          <w:color w:val="000000"/>
+          <w:position w:val="0"/>
+          <w:sz w:val="24"/>
+          <w:sz w:val="24"/>
+          <w:szCs w:val="24"/>
+          <w:u w:val="none"/>
+          <w:vertAlign w:val="baseline"/>
+          <w:lang w:val="en-US"/>
+        </w:rPr>
+        <w:t xml:space="preserve">orchestration </w:t>
+      </w:r>
+      <w:r>
+        <w:rPr>
+          <w:rFonts w:eastAsia="Times" w:cs="Times" w:ascii="Times" w:hAnsi="Times"/>
+          <w:b/>
+          <w:i w:val="false"/>
+          <w:caps w:val="false"/>
+          <w:smallCaps w:val="false"/>
+          <w:strike w:val="false"/>
+          <w:dstrike w:val="false"/>
+          <w:color w:val="000000"/>
+          <w:kern w:val="0"/>
+          <w:position w:val="0"/>
+          <w:sz w:val="24"/>
+          <w:sz w:val="24"/>
+          <w:szCs w:val="24"/>
+          <w:u w:val="none"/>
+          <w:vertAlign w:val="baseline"/>
+          <w:lang w:val="en-US" w:eastAsia="zh-CN" w:bidi="hi-IN"/>
+        </w:rPr>
+        <w:t>at</w:t>
+      </w:r>
+      <w:r>
+        <w:rPr>
+          <w:rFonts w:eastAsia="Times" w:cs="Times" w:ascii="Times" w:hAnsi="Times"/>
+          <w:b/>
+          <w:i w:val="false"/>
+          <w:caps w:val="false"/>
+          <w:smallCaps w:val="false"/>
+          <w:strike w:val="false"/>
+          <w:dstrike w:val="false"/>
+          <w:color w:val="000000"/>
+          <w:position w:val="0"/>
+          <w:sz w:val="24"/>
+          <w:sz w:val="24"/>
+          <w:szCs w:val="24"/>
+          <w:u w:val="none"/>
+          <w:vertAlign w:val="baseline"/>
+          <w:lang w:val="en-US"/>
+        </w:rPr>
+        <w:t xml:space="preserve">  TSOFT </w:t>
+      </w:r>
+      <w:r>
+        <w:rPr>
+          <w:rFonts w:eastAsia="Times" w:cs="Times" w:ascii="Times" w:hAnsi="Times"/>
+          <w:b/>
+          <w:i w:val="false"/>
+          <w:caps w:val="false"/>
+          <w:smallCaps w:val="false"/>
+          <w:strike w:val="false"/>
+          <w:dstrike w:val="false"/>
+          <w:color w:val="000000"/>
+          <w:position w:val="0"/>
+          <w:sz w:val="24"/>
+          <w:sz w:val="24"/>
+          <w:szCs w:val="24"/>
+          <w:u w:val="none"/>
+          <w:vertAlign w:val="baseline"/>
+          <w:lang w:val="en-US"/>
+        </w:rPr>
+        <w:t>(for TELECOM S.A.)</w:t>
       </w:r>
     </w:p>
     <w:p>
@@ -5382,7 +5487,89 @@
           <w:vertAlign w:val="baseline"/>
           <w:lang w:val="en-US"/>
         </w:rPr>
-        <w:t xml:space="preserve">Octubre 2014  -  Febrero de 2015 </w:t>
+        <w:t>Oct</w:t>
+      </w:r>
+      <w:r>
+        <w:rPr>
+          <w:rFonts w:eastAsia="Times" w:cs="Times" w:ascii="Times" w:hAnsi="Times"/>
+          <w:b w:val="false"/>
+          <w:i w:val="false"/>
+          <w:caps w:val="false"/>
+          <w:smallCaps w:val="false"/>
+          <w:strike w:val="false"/>
+          <w:dstrike w:val="false"/>
+          <w:color w:val="000000"/>
+          <w:kern w:val="0"/>
+          <w:position w:val="0"/>
+          <w:sz w:val="24"/>
+          <w:sz w:val="24"/>
+          <w:szCs w:val="24"/>
+          <w:u w:val="none"/>
+          <w:vertAlign w:val="baseline"/>
+          <w:lang w:val="en-US" w:eastAsia="zh-CN" w:bidi="hi-IN"/>
+        </w:rPr>
+        <w:t>ober</w:t>
+      </w:r>
+      <w:r>
+        <w:rPr>
+          <w:rFonts w:eastAsia="Times" w:cs="Times" w:ascii="Times" w:hAnsi="Times"/>
+          <w:b w:val="false"/>
+          <w:i w:val="false"/>
+          <w:caps w:val="false"/>
+          <w:smallCaps w:val="false"/>
+          <w:strike w:val="false"/>
+          <w:dstrike w:val="false"/>
+          <w:color w:val="000000"/>
+          <w:position w:val="0"/>
+          <w:sz w:val="24"/>
+          <w:sz w:val="24"/>
+          <w:szCs w:val="24"/>
+          <w:u w:val="none"/>
+          <w:vertAlign w:val="baseline"/>
+          <w:lang w:val="en-US"/>
+        </w:rPr>
+        <w:t xml:space="preserve"> 2014  -  </w:t>
+      </w:r>
+      <w:r>
+        <w:rPr>
+          <w:rFonts w:eastAsia="Times" w:cs="Times" w:ascii="Times" w:hAnsi="Times"/>
+          <w:b w:val="false"/>
+          <w:i w:val="false"/>
+          <w:caps w:val="false"/>
+          <w:smallCaps w:val="false"/>
+          <w:strike w:val="false"/>
+          <w:dstrike w:val="false"/>
+          <w:color w:val="000000"/>
+          <w:kern w:val="0"/>
+          <w:position w:val="0"/>
+          <w:sz w:val="24"/>
+          <w:sz w:val="24"/>
+          <w:szCs w:val="24"/>
+          <w:u w:val="none"/>
+          <w:vertAlign w:val="baseline"/>
+          <w:lang w:val="en-US" w:eastAsia="zh-CN" w:bidi="hi-IN"/>
+        </w:rPr>
+        <w:t>February</w:t>
+      </w:r>
+      <w:r>
+        <w:rPr>
+          <w:rFonts w:eastAsia="Times" w:cs="Times" w:ascii="Times" w:hAnsi="Times"/>
+          <w:b w:val="false"/>
+          <w:i w:val="false"/>
+          <w:caps w:val="false"/>
+          <w:smallCaps w:val="false"/>
+          <w:strike w:val="false"/>
+          <w:dstrike w:val="false"/>
+          <w:color w:val="000000"/>
+          <w:position w:val="0"/>
+          <w:sz w:val="24"/>
+          <w:sz w:val="24"/>
+          <w:szCs w:val="24"/>
+          <w:u w:val="none"/>
+          <w:vertAlign w:val="baseline"/>
+          <w:lang w:val="en-US"/>
+        </w:rPr>
+        <w:t xml:space="preserve"> 2015 </w:t>
       </w:r>
       <w:r>
         <w:rPr>
@@ -5402,7 +5589,48 @@
           <w:vertAlign w:val="baseline"/>
           <w:lang w:val="en-US"/>
         </w:rPr>
-        <w:t>(5 meses)</w:t>
+        <w:t xml:space="preserve">(5 </w:t>
+      </w:r>
+      <w:r>
+        <w:rPr>
+          <w:rFonts w:eastAsia="Times" w:cs="Times" w:ascii="Times" w:hAnsi="Times"/>
+          <w:b w:val="false"/>
+          <w:i w:val="false"/>
+          <w:caps w:val="false"/>
+          <w:smallCaps w:val="false"/>
+          <w:strike w:val="false"/>
+          <w:dstrike w:val="false"/>
+          <w:color w:val="999999"/>
+          <w:kern w:val="0"/>
+          <w:position w:val="0"/>
+          <w:sz w:val="24"/>
+          <w:sz w:val="24"/>
+          <w:szCs w:val="24"/>
+          <w:u w:val="none"/>
+          <w:vertAlign w:val="baseline"/>
+          <w:lang w:val="en-US" w:eastAsia="zh-CN" w:bidi="hi-IN"/>
+        </w:rPr>
+        <w:t>months</w:t>
+      </w:r>
+      <w:r>
+        <w:rPr>
+          <w:rFonts w:eastAsia="Times" w:cs="Times" w:ascii="Times" w:hAnsi="Times"/>
+          <w:b w:val="false"/>
+          <w:i w:val="false"/>
+          <w:caps w:val="false"/>
+          <w:smallCaps w:val="false"/>
+          <w:strike w:val="false"/>
+          <w:dstrike w:val="false"/>
+          <w:color w:val="999999"/>
+          <w:position w:val="0"/>
+          <w:sz w:val="24"/>
+          <w:sz w:val="24"/>
+          <w:szCs w:val="24"/>
+          <w:u w:val="none"/>
+          <w:vertAlign w:val="baseline"/>
+          <w:lang w:val="en-US"/>
+        </w:rPr>
+        <w:t>)</w:t>
       </w:r>
     </w:p>
     <w:p>
@@ -5505,7 +5733,67 @@
           <w:vertAlign w:val="baseline"/>
           <w:lang w:val="en-US"/>
         </w:rPr>
-        <w:t>Desarrollador SeleniumHQ/ Javascript / Bash / SOAPUI assertions para detección de regresiones</w:t>
+        <w:t xml:space="preserve">SeleniumHQ/ Javascript / Bash / SOAPUI </w:t>
+      </w:r>
+      <w:r>
+        <w:rPr>
+          <w:rFonts w:eastAsia="Times" w:cs="Times" w:ascii="Times" w:hAnsi="Times"/>
+          <w:b w:val="false"/>
+          <w:i w:val="false"/>
+          <w:caps w:val="false"/>
+          <w:smallCaps w:val="false"/>
+          <w:strike w:val="false"/>
+          <w:dstrike w:val="false"/>
+          <w:color w:val="666666"/>
+          <w:position w:val="0"/>
+          <w:sz w:val="24"/>
+          <w:sz w:val="24"/>
+          <w:szCs w:val="24"/>
+          <w:u w:val="none"/>
+          <w:vertAlign w:val="baseline"/>
+          <w:lang w:val="en-US"/>
+        </w:rPr>
+        <w:t xml:space="preserve">developer with </w:t>
+      </w:r>
+      <w:r>
+        <w:rPr>
+          <w:rFonts w:eastAsia="Times" w:cs="Times" w:ascii="Times" w:hAnsi="Times"/>
+          <w:b w:val="false"/>
+          <w:i w:val="false"/>
+          <w:caps w:val="false"/>
+          <w:smallCaps w:val="false"/>
+          <w:strike w:val="false"/>
+          <w:dstrike w:val="false"/>
+          <w:color w:val="666666"/>
+          <w:position w:val="0"/>
+          <w:sz w:val="24"/>
+          <w:sz w:val="24"/>
+          <w:szCs w:val="24"/>
+          <w:u w:val="none"/>
+          <w:vertAlign w:val="baseline"/>
+          <w:lang w:val="en-US"/>
+        </w:rPr>
+        <w:t>assertions-</w:t>
+      </w:r>
+      <w:r>
+        <w:rPr>
+          <w:rFonts w:eastAsia="Times" w:cs="Times" w:ascii="Times" w:hAnsi="Times"/>
+          <w:b w:val="false"/>
+          <w:i w:val="false"/>
+          <w:caps w:val="false"/>
+          <w:smallCaps w:val="false"/>
+          <w:strike w:val="false"/>
+          <w:dstrike w:val="false"/>
+          <w:color w:val="666666"/>
+          <w:position w:val="0"/>
+          <w:sz w:val="24"/>
+          <w:sz w:val="24"/>
+          <w:szCs w:val="24"/>
+          <w:u w:val="none"/>
+          <w:vertAlign w:val="baseline"/>
+          <w:lang w:val="en-US"/>
+        </w:rPr>
+        <w:t>driven regression detection</w:t>
       </w:r>
     </w:p>
     <w:p>
@@ -5559,7 +5847,68 @@
           <w:vertAlign w:val="baseline"/>
           <w:lang w:val="en-US"/>
         </w:rPr>
-        <w:t>Administración de Framework Jenkins e implementación de nuevos métodos de detección de errores</w:t>
+        <w:t xml:space="preserve">Jenkins </w:t>
+      </w:r>
+      <w:r>
+        <w:rPr>
+          <w:rFonts w:eastAsia="Times" w:cs="Times" w:ascii="Times" w:hAnsi="Times"/>
+          <w:b w:val="false"/>
+          <w:i w:val="false"/>
+          <w:caps w:val="false"/>
+          <w:smallCaps w:val="false"/>
+          <w:strike w:val="false"/>
+          <w:dstrike w:val="false"/>
+          <w:color w:val="666666"/>
+          <w:position w:val="0"/>
+          <w:sz w:val="24"/>
+          <w:sz w:val="24"/>
+          <w:szCs w:val="24"/>
+          <w:u w:val="none"/>
+          <w:vertAlign w:val="baseline"/>
+          <w:lang w:val="en-US"/>
+        </w:rPr>
+        <w:t>administration and</w:t>
+      </w:r>
+      <w:r>
+        <w:rPr>
+          <w:rFonts w:eastAsia="Times" w:cs="Times" w:ascii="Times" w:hAnsi="Times"/>
+          <w:b w:val="false"/>
+          <w:i w:val="false"/>
+          <w:caps w:val="false"/>
+          <w:smallCaps w:val="false"/>
+          <w:strike w:val="false"/>
+          <w:dstrike w:val="false"/>
+          <w:color w:val="666666"/>
+          <w:position w:val="0"/>
+          <w:sz w:val="24"/>
+          <w:sz w:val="24"/>
+          <w:szCs w:val="24"/>
+          <w:u w:val="none"/>
+          <w:vertAlign w:val="baseline"/>
+          <w:lang w:val="en-US"/>
+        </w:rPr>
+        <w:t xml:space="preserve"> </w:t>
+      </w:r>
+      <w:r>
+        <w:rPr>
+          <w:rFonts w:eastAsia="Times" w:cs="Times" w:ascii="Times" w:hAnsi="Times"/>
+          <w:b w:val="false"/>
+          <w:i w:val="false"/>
+          <w:caps w:val="false"/>
+          <w:smallCaps w:val="false"/>
+          <w:strike w:val="false"/>
+          <w:dstrike w:val="false"/>
+          <w:color w:val="666666"/>
+          <w:kern w:val="0"/>
+          <w:position w:val="0"/>
+          <w:sz w:val="24"/>
+          <w:sz w:val="24"/>
+          <w:szCs w:val="24"/>
+          <w:u w:val="none"/>
+          <w:vertAlign w:val="baseline"/>
+          <w:lang w:val="en-US" w:eastAsia="zh-CN" w:bidi="hi-IN"/>
+        </w:rPr>
+        <w:t>unit test configuration</w:t>
       </w:r>
     </w:p>
     <w:p>
@@ -5605,15 +5954,76 @@
           <w:strike w:val="false"/>
           <w:dstrike w:val="false"/>
           <w:color w:val="666666"/>
-          <w:position w:val="0"/>
-          <w:sz w:val="24"/>
-          <w:sz w:val="24"/>
-          <w:szCs w:val="24"/>
-          <w:u w:val="none"/>
-          <w:vertAlign w:val="baseline"/>
-          <w:lang w:val="en-US"/>
-        </w:rPr>
-        <w:t>Mediación entre las distintas Software Factory y la áreas de Testing.</w:t>
+          <w:kern w:val="0"/>
+          <w:position w:val="0"/>
+          <w:sz w:val="24"/>
+          <w:sz w:val="24"/>
+          <w:szCs w:val="24"/>
+          <w:u w:val="none"/>
+          <w:vertAlign w:val="baseline"/>
+          <w:lang w:val="en-US" w:eastAsia="zh-CN" w:bidi="hi-IN"/>
+        </w:rPr>
+        <w:t>Coordination between various</w:t>
+      </w:r>
+      <w:r>
+        <w:rPr>
+          <w:rFonts w:eastAsia="Times" w:cs="Times" w:ascii="Times" w:hAnsi="Times"/>
+          <w:b w:val="false"/>
+          <w:i w:val="false"/>
+          <w:caps w:val="false"/>
+          <w:smallCaps w:val="false"/>
+          <w:strike w:val="false"/>
+          <w:dstrike w:val="false"/>
+          <w:color w:val="666666"/>
+          <w:position w:val="0"/>
+          <w:sz w:val="24"/>
+          <w:sz w:val="24"/>
+          <w:szCs w:val="24"/>
+          <w:u w:val="none"/>
+          <w:vertAlign w:val="baseline"/>
+          <w:lang w:val="en-US"/>
+        </w:rPr>
+        <w:t xml:space="preserve"> Software Factor</w:t>
+      </w:r>
+      <w:r>
+        <w:rPr>
+          <w:rFonts w:eastAsia="Times" w:cs="Times" w:ascii="Times" w:hAnsi="Times"/>
+          <w:b w:val="false"/>
+          <w:i w:val="false"/>
+          <w:caps w:val="false"/>
+          <w:smallCaps w:val="false"/>
+          <w:strike w:val="false"/>
+          <w:dstrike w:val="false"/>
+          <w:color w:val="666666"/>
+          <w:position w:val="0"/>
+          <w:sz w:val="24"/>
+          <w:sz w:val="24"/>
+          <w:szCs w:val="24"/>
+          <w:u w:val="none"/>
+          <w:vertAlign w:val="baseline"/>
+          <w:lang w:val="en-US"/>
+        </w:rPr>
+        <w:t>ies, deployment areas and QA teams</w:t>
+      </w:r>
+      <w:r>
+        <w:rPr>
+          <w:rFonts w:eastAsia="Times" w:cs="Times" w:ascii="Times" w:hAnsi="Times"/>
+          <w:b w:val="false"/>
+          <w:i w:val="false"/>
+          <w:caps w:val="false"/>
+          <w:smallCaps w:val="false"/>
+          <w:strike w:val="false"/>
+          <w:dstrike w:val="false"/>
+          <w:color w:val="666666"/>
+          <w:position w:val="0"/>
+          <w:sz w:val="24"/>
+          <w:sz w:val="24"/>
+          <w:szCs w:val="24"/>
+          <w:u w:val="none"/>
+          <w:vertAlign w:val="baseline"/>
+          <w:lang w:val="en-US"/>
+        </w:rPr>
+        <w:t>.</w:t>
       </w:r>
     </w:p>
     <w:p>
@@ -5668,35 +6078,508 @@
     <w:p>
       <w:pPr>
         <w:pStyle w:val="LOnormal"/>
-        <w:keepNext w:val="false"/>
-        <w:keepLines w:val="false"/>
         <w:widowControl w:val="false"/>
         <w:spacing w:lineRule="auto" w:line="288" w:before="0" w:after="0"/>
         <w:ind w:left="220" w:right="131" w:hanging="0"/>
         <w:jc w:val="left"/>
         <w:rPr>
-          <w:lang w:val="en-US"/>
-        </w:rPr>
-      </w:pPr>
-      <w:r>
-        <w:rPr>
-          <w:rFonts w:eastAsia="Times" w:cs="Times" w:ascii="Times" w:hAnsi="Times"/>
-          <w:b w:val="false"/>
-          <w:i w:val="false"/>
-          <w:caps w:val="false"/>
-          <w:smallCaps w:val="false"/>
-          <w:strike w:val="false"/>
-          <w:dstrike w:val="false"/>
-          <w:color w:val="666666"/>
-          <w:position w:val="0"/>
-          <w:sz w:val="24"/>
-          <w:sz w:val="24"/>
-          <w:szCs w:val="24"/>
-          <w:u w:val="none"/>
-          <w:vertAlign w:val="baseline"/>
-          <w:lang w:val="en-US"/>
-        </w:rPr>
-        <w:t xml:space="preserve">Me desenvolví en TSOFT trabajando onsite en el cliente (TELECOM S.A.), en ese tiempo implementamos un sistema de Integración Contínua para automatización de pruebas (Jenkins) y lo configuramos para realizar distintos tipos de validaciones (SeleniumHQ, SOAP, ejecuciones de Bash, etc) y la utilizamos para detectar cortes de servicio en aplicaciones y reiniciarlas automáticamente. También modificamos los procesos de pasaje de ambientes por uno más eficiente, basado en un protocolo de validaciones de parte de los responsables del área de testing y tiempos de espera específicos para evitar, tanto interrupciones en las pruebas como interrupciones en los pasajes por falta de validación en tiempo y forma. </w:t>
+          <w:rFonts w:ascii="Times" w:hAnsi="Times" w:eastAsia="Times" w:cs="Times"/>
+          <w:b w:val="false"/>
+          <w:b w:val="false"/>
+          <w:i w:val="false"/>
+          <w:i w:val="false"/>
+          <w:caps w:val="false"/>
+          <w:smallCaps w:val="false"/>
+          <w:strike w:val="false"/>
+          <w:dstrike w:val="false"/>
+          <w:color w:val="666666"/>
+          <w:position w:val="0"/>
+          <w:sz w:val="24"/>
+          <w:sz w:val="24"/>
+          <w:szCs w:val="24"/>
+          <w:u w:val="none"/>
+          <w:vertAlign w:val="baseline"/>
+          <w:lang w:val="en-US"/>
+        </w:rPr>
+      </w:pPr>
+      <w:r>
+        <w:rPr>
+          <w:rFonts w:eastAsia="Times" w:cs="Times" w:ascii="Times" w:hAnsi="Times"/>
+          <w:b w:val="false"/>
+          <w:i w:val="false"/>
+          <w:caps w:val="false"/>
+          <w:smallCaps w:val="false"/>
+          <w:strike w:val="false"/>
+          <w:dstrike w:val="false"/>
+          <w:color w:val="666666"/>
+          <w:position w:val="0"/>
+          <w:sz w:val="24"/>
+          <w:sz w:val="24"/>
+          <w:szCs w:val="24"/>
+          <w:u w:val="none"/>
+          <w:vertAlign w:val="baseline"/>
+          <w:lang w:val="en-US"/>
+        </w:rPr>
+        <w:t>My responsibilities working at TELECOM S.A (as a TSOFT subcontractor) include:</w:t>
+      </w:r>
+    </w:p>
+    <w:p>
+      <w:pPr>
+        <w:pStyle w:val="LOnormal"/>
+        <w:widowControl w:val="false"/>
+        <w:numPr>
+          <w:ilvl w:val="0"/>
+          <w:numId w:val="4"/>
+        </w:numPr>
+        <w:spacing w:lineRule="auto" w:line="288" w:before="0" w:after="0"/>
+        <w:jc w:val="left"/>
+        <w:rPr>
+          <w:rFonts w:ascii="Times" w:hAnsi="Times" w:eastAsia="Times" w:cs="Times"/>
+          <w:color w:val="666666"/>
+          <w:kern w:val="0"/>
+          <w:sz w:val="24"/>
+          <w:szCs w:val="24"/>
+          <w:lang w:val="en-US" w:eastAsia="zh-CN" w:bidi="hi-IN"/>
+        </w:rPr>
+      </w:pPr>
+      <w:r>
+        <w:rPr>
+          <w:rFonts w:eastAsia="Times" w:cs="Times" w:ascii="Times" w:hAnsi="Times"/>
+          <w:b w:val="false"/>
+          <w:i w:val="false"/>
+          <w:caps w:val="false"/>
+          <w:smallCaps w:val="false"/>
+          <w:strike w:val="false"/>
+          <w:dstrike w:val="false"/>
+          <w:color w:val="666666"/>
+          <w:kern w:val="0"/>
+          <w:position w:val="0"/>
+          <w:sz w:val="24"/>
+          <w:sz w:val="24"/>
+          <w:szCs w:val="24"/>
+          <w:u w:val="none"/>
+          <w:vertAlign w:val="baseline"/>
+          <w:lang w:val="en-US" w:eastAsia="zh-CN" w:bidi="hi-IN"/>
+        </w:rPr>
+        <w:t xml:space="preserve">Maintenance of Jenkins CI platform, </w:t>
+      </w:r>
+      <w:r>
+        <w:rPr>
+          <w:rFonts w:eastAsia="Times" w:cs="Times" w:ascii="Times" w:hAnsi="Times"/>
+          <w:b w:val="false"/>
+          <w:i w:val="false"/>
+          <w:caps w:val="false"/>
+          <w:smallCaps w:val="false"/>
+          <w:strike w:val="false"/>
+          <w:dstrike w:val="false"/>
+          <w:color w:val="666666"/>
+          <w:kern w:val="0"/>
+          <w:position w:val="0"/>
+          <w:sz w:val="24"/>
+          <w:sz w:val="24"/>
+          <w:szCs w:val="24"/>
+          <w:u w:val="none"/>
+          <w:vertAlign w:val="baseline"/>
+          <w:lang w:val="en-US" w:eastAsia="zh-CN" w:bidi="hi-IN"/>
+        </w:rPr>
+        <w:t>it execute</w:t>
+      </w:r>
+      <w:r>
+        <w:rPr>
+          <w:rFonts w:eastAsia="Times" w:cs="Times" w:ascii="Times" w:hAnsi="Times"/>
+          <w:b w:val="false"/>
+          <w:i w:val="false"/>
+          <w:caps w:val="false"/>
+          <w:smallCaps w:val="false"/>
+          <w:strike w:val="false"/>
+          <w:dstrike w:val="false"/>
+          <w:color w:val="666666"/>
+          <w:kern w:val="0"/>
+          <w:position w:val="0"/>
+          <w:sz w:val="24"/>
+          <w:sz w:val="24"/>
+          <w:szCs w:val="24"/>
+          <w:u w:val="none"/>
+          <w:vertAlign w:val="baseline"/>
+          <w:lang w:val="en-US" w:eastAsia="zh-CN" w:bidi="hi-IN"/>
+        </w:rPr>
+        <w:t>s</w:t>
+      </w:r>
+      <w:r>
+        <w:rPr>
+          <w:rFonts w:eastAsia="Times" w:cs="Times" w:ascii="Times" w:hAnsi="Times"/>
+          <w:b w:val="false"/>
+          <w:i w:val="false"/>
+          <w:caps w:val="false"/>
+          <w:smallCaps w:val="false"/>
+          <w:strike w:val="false"/>
+          <w:dstrike w:val="false"/>
+          <w:color w:val="666666"/>
+          <w:kern w:val="0"/>
+          <w:position w:val="0"/>
+          <w:sz w:val="24"/>
+          <w:sz w:val="24"/>
+          <w:szCs w:val="24"/>
+          <w:u w:val="none"/>
+          <w:vertAlign w:val="baseline"/>
+          <w:lang w:val="en-US" w:eastAsia="zh-CN" w:bidi="hi-IN"/>
+        </w:rPr>
+        <w:t xml:space="preserve"> unit test</w:t>
+      </w:r>
+      <w:r>
+        <w:rPr>
+          <w:rFonts w:eastAsia="Times" w:cs="Times" w:ascii="Times" w:hAnsi="Times"/>
+          <w:b w:val="false"/>
+          <w:i w:val="false"/>
+          <w:caps w:val="false"/>
+          <w:smallCaps w:val="false"/>
+          <w:strike w:val="false"/>
+          <w:dstrike w:val="false"/>
+          <w:color w:val="666666"/>
+          <w:kern w:val="0"/>
+          <w:position w:val="0"/>
+          <w:sz w:val="24"/>
+          <w:sz w:val="24"/>
+          <w:szCs w:val="24"/>
+          <w:u w:val="none"/>
+          <w:vertAlign w:val="baseline"/>
+          <w:lang w:val="en-US" w:eastAsia="zh-CN" w:bidi="hi-IN"/>
+        </w:rPr>
+        <w:t>s</w:t>
+      </w:r>
+      <w:r>
+        <w:rPr>
+          <w:rFonts w:eastAsia="Times" w:cs="Times" w:ascii="Times" w:hAnsi="Times"/>
+          <w:b w:val="false"/>
+          <w:i w:val="false"/>
+          <w:caps w:val="false"/>
+          <w:smallCaps w:val="false"/>
+          <w:strike w:val="false"/>
+          <w:dstrike w:val="false"/>
+          <w:color w:val="666666"/>
+          <w:kern w:val="0"/>
+          <w:position w:val="0"/>
+          <w:sz w:val="24"/>
+          <w:sz w:val="24"/>
+          <w:szCs w:val="24"/>
+          <w:u w:val="none"/>
+          <w:vertAlign w:val="baseline"/>
+          <w:lang w:val="en-US" w:eastAsia="zh-CN" w:bidi="hi-IN"/>
+        </w:rPr>
+        <w:t xml:space="preserve"> on Selenium, SoapAPI, Bash, HttpRequest to validate </w:t>
+      </w:r>
+      <w:r>
+        <w:rPr>
+          <w:rFonts w:eastAsia="Times" w:cs="Times" w:ascii="Times" w:hAnsi="Times"/>
+          <w:b w:val="false"/>
+          <w:i w:val="false"/>
+          <w:caps w:val="false"/>
+          <w:smallCaps w:val="false"/>
+          <w:strike w:val="false"/>
+          <w:dstrike w:val="false"/>
+          <w:color w:val="666666"/>
+          <w:kern w:val="0"/>
+          <w:position w:val="0"/>
+          <w:sz w:val="24"/>
+          <w:sz w:val="24"/>
+          <w:szCs w:val="24"/>
+          <w:u w:val="none"/>
+          <w:vertAlign w:val="baseline"/>
+          <w:lang w:val="en-US" w:eastAsia="zh-CN" w:bidi="hi-IN"/>
+        </w:rPr>
+        <w:t xml:space="preserve">malfunctions on </w:t>
+      </w:r>
+      <w:r>
+        <w:rPr>
+          <w:rFonts w:eastAsia="Times" w:cs="Times" w:ascii="Times" w:hAnsi="Times"/>
+          <w:b w:val="false"/>
+          <w:i w:val="false"/>
+          <w:caps w:val="false"/>
+          <w:smallCaps w:val="false"/>
+          <w:strike w:val="false"/>
+          <w:dstrike w:val="false"/>
+          <w:color w:val="666666"/>
+          <w:kern w:val="0"/>
+          <w:position w:val="0"/>
+          <w:sz w:val="24"/>
+          <w:sz w:val="24"/>
+          <w:szCs w:val="24"/>
+          <w:u w:val="none"/>
+          <w:vertAlign w:val="baseline"/>
+          <w:lang w:val="en-US" w:eastAsia="zh-CN" w:bidi="hi-IN"/>
+        </w:rPr>
+        <w:t xml:space="preserve">satellite applications, </w:t>
+      </w:r>
+      <w:r>
+        <w:rPr>
+          <w:rFonts w:eastAsia="Times" w:cs="Times" w:ascii="Times" w:hAnsi="Times"/>
+          <w:b w:val="false"/>
+          <w:i w:val="false"/>
+          <w:caps w:val="false"/>
+          <w:smallCaps w:val="false"/>
+          <w:strike w:val="false"/>
+          <w:dstrike w:val="false"/>
+          <w:color w:val="666666"/>
+          <w:kern w:val="0"/>
+          <w:position w:val="0"/>
+          <w:sz w:val="24"/>
+          <w:sz w:val="24"/>
+          <w:szCs w:val="24"/>
+          <w:u w:val="none"/>
+          <w:vertAlign w:val="baseline"/>
+          <w:lang w:val="en-US" w:eastAsia="zh-CN" w:bidi="hi-IN"/>
+        </w:rPr>
+        <w:t xml:space="preserve">IBM’s </w:t>
+      </w:r>
+      <w:r>
+        <w:rPr>
+          <w:rFonts w:eastAsia="Times" w:cs="Times" w:ascii="Times" w:hAnsi="Times"/>
+          <w:b w:val="false"/>
+          <w:i w:val="false"/>
+          <w:caps w:val="false"/>
+          <w:smallCaps w:val="false"/>
+          <w:strike w:val="false"/>
+          <w:dstrike w:val="false"/>
+          <w:color w:val="666666"/>
+          <w:kern w:val="0"/>
+          <w:position w:val="0"/>
+          <w:sz w:val="24"/>
+          <w:sz w:val="24"/>
+          <w:szCs w:val="24"/>
+          <w:u w:val="none"/>
+          <w:vertAlign w:val="baseline"/>
+          <w:lang w:val="en-US" w:eastAsia="zh-CN" w:bidi="hi-IN"/>
+        </w:rPr>
+        <w:t xml:space="preserve">WebSphere </w:t>
+      </w:r>
+      <w:r>
+        <w:rPr>
+          <w:rFonts w:eastAsia="Times" w:cs="Times" w:ascii="Times" w:hAnsi="Times"/>
+          <w:b w:val="false"/>
+          <w:i w:val="false"/>
+          <w:caps w:val="false"/>
+          <w:smallCaps w:val="false"/>
+          <w:strike w:val="false"/>
+          <w:dstrike w:val="false"/>
+          <w:color w:val="666666"/>
+          <w:kern w:val="0"/>
+          <w:position w:val="0"/>
+          <w:sz w:val="24"/>
+          <w:sz w:val="24"/>
+          <w:szCs w:val="24"/>
+          <w:u w:val="none"/>
+          <w:vertAlign w:val="baseline"/>
+          <w:lang w:val="en-US" w:eastAsia="zh-CN" w:bidi="hi-IN"/>
+        </w:rPr>
+        <w:t xml:space="preserve">message connectors deployed to the </w:t>
+      </w:r>
+      <w:r>
+        <w:rPr>
+          <w:rFonts w:eastAsia="Times" w:cs="Times" w:ascii="Times" w:hAnsi="Times"/>
+          <w:b w:val="false"/>
+          <w:i w:val="false"/>
+          <w:caps w:val="false"/>
+          <w:smallCaps w:val="false"/>
+          <w:strike w:val="false"/>
+          <w:dstrike w:val="false"/>
+          <w:color w:val="666666"/>
+          <w:kern w:val="0"/>
+          <w:position w:val="0"/>
+          <w:sz w:val="24"/>
+          <w:sz w:val="24"/>
+          <w:szCs w:val="24"/>
+          <w:u w:val="none"/>
+          <w:vertAlign w:val="baseline"/>
+          <w:lang w:val="en-US" w:eastAsia="zh-CN" w:bidi="hi-IN"/>
+        </w:rPr>
+        <w:t>proper</w:t>
+      </w:r>
+      <w:r>
+        <w:rPr>
+          <w:rFonts w:eastAsia="Times" w:cs="Times" w:ascii="Times" w:hAnsi="Times"/>
+          <w:b w:val="false"/>
+          <w:i w:val="false"/>
+          <w:caps w:val="false"/>
+          <w:smallCaps w:val="false"/>
+          <w:strike w:val="false"/>
+          <w:dstrike w:val="false"/>
+          <w:color w:val="666666"/>
+          <w:kern w:val="0"/>
+          <w:position w:val="0"/>
+          <w:sz w:val="24"/>
+          <w:sz w:val="24"/>
+          <w:szCs w:val="24"/>
+          <w:u w:val="none"/>
+          <w:vertAlign w:val="baseline"/>
+          <w:lang w:val="en-US" w:eastAsia="zh-CN" w:bidi="hi-IN"/>
+        </w:rPr>
+        <w:t xml:space="preserve"> environments and </w:t>
+      </w:r>
+      <w:r>
+        <w:rPr>
+          <w:rFonts w:eastAsia="Times" w:cs="Times" w:ascii="Times" w:hAnsi="Times"/>
+          <w:b w:val="false"/>
+          <w:i w:val="false"/>
+          <w:caps w:val="false"/>
+          <w:smallCaps w:val="false"/>
+          <w:strike w:val="false"/>
+          <w:dstrike w:val="false"/>
+          <w:color w:val="666666"/>
+          <w:kern w:val="0"/>
+          <w:position w:val="0"/>
+          <w:sz w:val="24"/>
+          <w:sz w:val="24"/>
+          <w:szCs w:val="24"/>
+          <w:u w:val="none"/>
+          <w:vertAlign w:val="baseline"/>
+          <w:lang w:val="en-US" w:eastAsia="zh-CN" w:bidi="hi-IN"/>
+        </w:rPr>
+        <w:t>fix</w:t>
+      </w:r>
+      <w:r>
+        <w:rPr>
+          <w:rFonts w:eastAsia="Times" w:cs="Times" w:ascii="Times" w:hAnsi="Times"/>
+          <w:b w:val="false"/>
+          <w:i w:val="false"/>
+          <w:caps w:val="false"/>
+          <w:smallCaps w:val="false"/>
+          <w:strike w:val="false"/>
+          <w:dstrike w:val="false"/>
+          <w:color w:val="666666"/>
+          <w:kern w:val="0"/>
+          <w:position w:val="0"/>
+          <w:sz w:val="24"/>
+          <w:sz w:val="24"/>
+          <w:szCs w:val="24"/>
+          <w:u w:val="none"/>
+          <w:vertAlign w:val="baseline"/>
+          <w:lang w:val="en-US" w:eastAsia="zh-CN" w:bidi="hi-IN"/>
+        </w:rPr>
+        <w:t xml:space="preserve"> WebSphere workers </w:t>
+      </w:r>
+      <w:r>
+        <w:rPr>
+          <w:rFonts w:eastAsia="Times" w:cs="Times" w:ascii="Times" w:hAnsi="Times"/>
+          <w:b w:val="false"/>
+          <w:i w:val="false"/>
+          <w:caps w:val="false"/>
+          <w:smallCaps w:val="false"/>
+          <w:strike w:val="false"/>
+          <w:dstrike w:val="false"/>
+          <w:color w:val="666666"/>
+          <w:kern w:val="0"/>
+          <w:position w:val="0"/>
+          <w:sz w:val="24"/>
+          <w:sz w:val="24"/>
+          <w:szCs w:val="24"/>
+          <w:u w:val="none"/>
+          <w:vertAlign w:val="baseline"/>
+          <w:lang w:val="en-US" w:eastAsia="zh-CN" w:bidi="hi-IN"/>
+        </w:rPr>
+        <w:t>overflow events by</w:t>
+      </w:r>
+      <w:r>
+        <w:rPr>
+          <w:rFonts w:eastAsia="Times" w:cs="Times" w:ascii="Times" w:hAnsi="Times"/>
+          <w:b w:val="false"/>
+          <w:i w:val="false"/>
+          <w:caps w:val="false"/>
+          <w:smallCaps w:val="false"/>
+          <w:strike w:val="false"/>
+          <w:dstrike w:val="false"/>
+          <w:color w:val="666666"/>
+          <w:kern w:val="0"/>
+          <w:position w:val="0"/>
+          <w:sz w:val="24"/>
+          <w:sz w:val="24"/>
+          <w:szCs w:val="24"/>
+          <w:u w:val="none"/>
+          <w:vertAlign w:val="baseline"/>
+          <w:lang w:val="en-US" w:eastAsia="zh-CN" w:bidi="hi-IN"/>
+        </w:rPr>
+        <w:t xml:space="preserve"> automatically </w:t>
+      </w:r>
+      <w:r>
+        <w:rPr>
+          <w:rFonts w:eastAsia="Times" w:cs="Times" w:ascii="Times" w:hAnsi="Times"/>
+          <w:b w:val="false"/>
+          <w:i w:val="false"/>
+          <w:caps w:val="false"/>
+          <w:smallCaps w:val="false"/>
+          <w:strike w:val="false"/>
+          <w:dstrike w:val="false"/>
+          <w:color w:val="666666"/>
+          <w:kern w:val="0"/>
+          <w:position w:val="0"/>
+          <w:sz w:val="24"/>
+          <w:sz w:val="24"/>
+          <w:szCs w:val="24"/>
+          <w:u w:val="none"/>
+          <w:vertAlign w:val="baseline"/>
+          <w:lang w:val="en-US" w:eastAsia="zh-CN" w:bidi="hi-IN"/>
+        </w:rPr>
+        <w:t>restarting them.</w:t>
+      </w:r>
+    </w:p>
+    <w:p>
+      <w:pPr>
+        <w:pStyle w:val="LOnormal"/>
+        <w:widowControl w:val="false"/>
+        <w:numPr>
+          <w:ilvl w:val="0"/>
+          <w:numId w:val="4"/>
+        </w:numPr>
+        <w:spacing w:lineRule="auto" w:line="288" w:before="0" w:after="0"/>
+        <w:jc w:val="left"/>
+        <w:rPr>
+          <w:rFonts w:ascii="Times" w:hAnsi="Times" w:eastAsia="Times" w:cs="Times"/>
+          <w:color w:val="666666"/>
+          <w:kern w:val="0"/>
+          <w:sz w:val="24"/>
+          <w:szCs w:val="24"/>
+          <w:lang w:val="en-US" w:eastAsia="zh-CN" w:bidi="hi-IN"/>
+        </w:rPr>
+      </w:pPr>
+      <w:r>
+        <w:rPr>
+          <w:rFonts w:eastAsia="Times" w:cs="Times" w:ascii="Times" w:hAnsi="Times"/>
+          <w:color w:val="666666"/>
+          <w:kern w:val="0"/>
+          <w:sz w:val="24"/>
+          <w:szCs w:val="24"/>
+          <w:lang w:val="en-US" w:eastAsia="zh-CN" w:bidi="hi-IN"/>
+        </w:rPr>
+        <w:t>Coordinate with Software factories, Base infrastructure deployment areas and WebSphere administrators to ensure configurations and data / code migrations deployed to desired environment on schedule for every particular Release Candidate QA.</w:t>
+      </w:r>
+    </w:p>
+    <w:p>
+      <w:pPr>
+        <w:pStyle w:val="LOnormal"/>
+        <w:widowControl w:val="false"/>
+        <w:spacing w:lineRule="auto" w:line="288" w:before="0" w:after="0"/>
+        <w:jc w:val="left"/>
+        <w:rPr>
+          <w:rFonts w:ascii="Times" w:hAnsi="Times" w:eastAsia="Times" w:cs="Times"/>
+          <w:b w:val="false"/>
+          <w:b w:val="false"/>
+          <w:i w:val="false"/>
+          <w:i w:val="false"/>
+          <w:caps w:val="false"/>
+          <w:smallCaps w:val="false"/>
+          <w:strike w:val="false"/>
+          <w:dstrike w:val="false"/>
+          <w:color w:val="666666"/>
+          <w:position w:val="0"/>
+          <w:sz w:val="24"/>
+          <w:sz w:val="24"/>
+          <w:szCs w:val="24"/>
+          <w:u w:val="none"/>
+          <w:vertAlign w:val="baseline"/>
+          <w:lang w:val="en-US"/>
+        </w:rPr>
+      </w:pPr>
+      <w:r>
+        <w:rPr/>
       </w:r>
     </w:p>
     <w:p>
@@ -10194,6 +11077,125 @@
   <w:abstractNum w:abstractNumId="4">
     <w:lvl w:ilvl="0">
       <w:start w:val="1"/>
+      <w:numFmt w:val="decimal"/>
+      <w:lvlText w:val="%1."/>
+      <w:lvlJc w:val="left"/>
+      <w:pPr>
+        <w:tabs>
+          <w:tab w:val="num" w:pos="940"/>
+        </w:tabs>
+        <w:ind w:left="940" w:hanging="360"/>
+      </w:pPr>
+      <w:rPr/>
+    </w:lvl>
+    <w:lvl w:ilvl="1">
+      <w:start w:val="1"/>
+      <w:numFmt w:val="decimal"/>
+      <w:lvlText w:val="%2."/>
+      <w:lvlJc w:val="left"/>
+      <w:pPr>
+        <w:tabs>
+          <w:tab w:val="num" w:pos="1300"/>
+        </w:tabs>
+        <w:ind w:left="1300" w:hanging="360"/>
+      </w:pPr>
+      <w:rPr/>
+    </w:lvl>
+    <w:lvl w:ilvl="2">
+      <w:start w:val="1"/>
+      <w:numFmt w:val="decimal"/>
+      <w:lvlText w:val="%3."/>
+      <w:lvlJc w:val="left"/>
+      <w:pPr>
+        <w:tabs>
+          <w:tab w:val="num" w:pos="1660"/>
+        </w:tabs>
+        <w:ind w:left="1660" w:hanging="360"/>
+      </w:pPr>
+      <w:rPr/>
+    </w:lvl>
+    <w:lvl w:ilvl="3">
+      <w:start w:val="1"/>
+      <w:numFmt w:val="decimal"/>
+      <w:lvlText w:val="%4."/>
+      <w:lvlJc w:val="left"/>
+      <w:pPr>
+        <w:tabs>
+          <w:tab w:val="num" w:pos="2020"/>
+        </w:tabs>
+        <w:ind w:left="2020" w:hanging="360"/>
+      </w:pPr>
+      <w:rPr/>
+    </w:lvl>
+    <w:lvl w:ilvl="4">
+      <w:start w:val="1"/>
+      <w:numFmt w:val="decimal"/>
+      <w:lvlText w:val="%5."/>
+      <w:lvlJc w:val="left"/>
+      <w:pPr>
+        <w:tabs>
+          <w:tab w:val="num" w:pos="2380"/>
+        </w:tabs>
+        <w:ind w:left="2380" w:hanging="360"/>
+      </w:pPr>
+      <w:rPr/>
+    </w:lvl>
+    <w:lvl w:ilvl="5">
+      <w:start w:val="1"/>
+      <w:numFmt w:val="decimal"/>
+      <w:lvlText w:val="%6."/>
+      <w:lvlJc w:val="left"/>
+      <w:pPr>
+        <w:tabs>
+          <w:tab w:val="num" w:pos="2740"/>
+        </w:tabs>
+        <w:ind w:left="2740" w:hanging="360"/>
+      </w:pPr>
+      <w:rPr/>
+    </w:lvl>
+    <w:lvl w:ilvl="6">
+      <w:start w:val="1"/>
+      <w:numFmt w:val="decimal"/>
+      <w:lvlText w:val="%7."/>
+      <w:lvlJc w:val="left"/>
+      <w:pPr>
+        <w:tabs>
+          <w:tab w:val="num" w:pos="3100"/>
+        </w:tabs>
+        <w:ind w:left="3100" w:hanging="360"/>
+      </w:pPr>
+      <w:rPr/>
+    </w:lvl>
+    <w:lvl w:ilvl="7">
+      <w:start w:val="1"/>
+      <w:numFmt w:val="decimal"/>
+      <w:lvlText w:val="%8."/>
+      <w:lvlJc w:val="left"/>
+      <w:pPr>
+        <w:tabs>
+          <w:tab w:val="num" w:pos="3460"/>
+        </w:tabs>
+        <w:ind w:left="3460" w:hanging="360"/>
+      </w:pPr>
+      <w:rPr/>
+    </w:lvl>
+    <w:lvl w:ilvl="8">
+      <w:start w:val="1"/>
+      <w:numFmt w:val="decimal"/>
+      <w:lvlText w:val="%9."/>
+      <w:lvlJc w:val="left"/>
+      <w:pPr>
+        <w:tabs>
+          <w:tab w:val="num" w:pos="3820"/>
+        </w:tabs>
+        <w:ind w:left="3820" w:hanging="360"/>
+      </w:pPr>
+      <w:rPr/>
+    </w:lvl>
+  </w:abstractNum>
+  <w:abstractNum w:abstractNumId="5">
+    <w:lvl w:ilvl="0">
+      <w:start w:val="1"/>
       <w:numFmt w:val="none"/>
       <w:suff w:val="nothing"/>
       <w:lvlText w:val=""/>
@@ -10321,6 +11323,9 @@
   </w:num>
   <w:num w:numId="4">
     <w:abstractNumId w:val="4"/>
+  </w:num>
+  <w:num w:numId="5">
+    <w:abstractNumId w:val="5"/>
   </w:num>
 </w:numbering>
 </file>
@@ -10348,7 +11353,7 @@
     <w:pPr>
       <w:widowControl w:val="false"/>
       <w:suppressAutoHyphens w:val="true"/>
-      <w:overflowPunct w:val="false"/>
+      <w:overflowPunct w:val="true"/>
       <w:bidi w:val="0"/>
       <w:spacing w:before="0" w:after="0"/>
       <w:jc w:val="left"/>
@@ -10484,6 +11489,11 @@
       <w:lang w:eastAsia="zxx" w:bidi="zxx"/>
     </w:rPr>
   </w:style>
+  <w:style w:type="character" w:styleId="Smbolosdenumeracin">
+    <w:name w:val="Símbolos de numeración"/>
+    <w:qFormat/>
+    <w:rPr/>
+  </w:style>
   <w:style w:type="paragraph" w:styleId="Ttulo">
     <w:name w:val="Título"/>
     <w:basedOn w:val="Normal"/>
@@ -10548,7 +11558,7 @@
     <w:pPr>
       <w:widowControl w:val="false"/>
       <w:suppressAutoHyphens w:val="true"/>
-      <w:overflowPunct w:val="false"/>
+      <w:overflowPunct w:val="true"/>
       <w:bidi w:val="0"/>
       <w:spacing w:before="0" w:after="0"/>
       <w:jc w:val="left"/>

</xml_diff>

<commit_message>
Se actualiza link de linkedin al nuevo y mejorado link
</commit_message>
<xml_diff>
--- a/GonzaloVarela-EN.docx
+++ b/GonzaloVarela-EN.docx
@@ -383,6 +383,7 @@
       <w:hyperlink r:id="rId4">
         <w:r>
           <w:rPr>
+            <w:rStyle w:val="EnlacedeInternet"/>
             <w:rFonts w:eastAsia="Times" w:cs="Times" w:ascii="Times" w:hAnsi="Times"/>
             <w:b w:val="false"/>
             <w:i w:val="false"/>
@@ -399,7 +400,50 @@
             <w:vertAlign w:val="baseline"/>
             <w:lang w:val="en-US"/>
           </w:rPr>
-          <w:t>https://www.linkedin.com/in/gonzalo-varela-85815320/</w:t>
+          <w:t>https://www.linkedin.com/in/gonzalo-varela</w:t>
+        </w:r>
+        <w:r>
+          <w:rPr>
+            <w:rStyle w:val="EnlacedeInternet"/>
+            <w:rFonts w:eastAsia="Times" w:cs="Times" w:ascii="Times" w:hAnsi="Times"/>
+            <w:b w:val="false"/>
+            <w:i w:val="false"/>
+            <w:caps w:val="false"/>
+            <w:smallCaps w:val="false"/>
+            <w:strike w:val="false"/>
+            <w:dstrike w:val="false"/>
+            <w:color w:val="1155CC"/>
+            <w:kern w:val="0"/>
+            <w:position w:val="0"/>
+            <w:sz w:val="26"/>
+            <w:sz w:val="26"/>
+            <w:szCs w:val="26"/>
+            <w:u w:val="single"/>
+            <w:vertAlign w:val="baseline"/>
+            <w:lang w:val="en-US" w:eastAsia="zh-CN" w:bidi="hi-IN"/>
+          </w:rPr>
+          <w:t>1981</w:t>
+        </w:r>
+        <w:r>
+          <w:rPr>
+            <w:rStyle w:val="EnlacedeInternet"/>
+            <w:rFonts w:eastAsia="Times" w:cs="Times" w:ascii="Times" w:hAnsi="Times"/>
+            <w:b w:val="false"/>
+            <w:i w:val="false"/>
+            <w:caps w:val="false"/>
+            <w:smallCaps w:val="false"/>
+            <w:strike w:val="false"/>
+            <w:dstrike w:val="false"/>
+            <w:color w:val="1155CC"/>
+            <w:position w:val="0"/>
+            <w:sz w:val="26"/>
+            <w:sz w:val="26"/>
+            <w:szCs w:val="26"/>
+            <w:u w:val="single"/>
+            <w:vertAlign w:val="baseline"/>
+            <w:lang w:val="en-US"/>
+          </w:rPr>
+          <w:t>/</w:t>
         </w:r>
       </w:hyperlink>
     </w:p>
@@ -3126,28 +3170,7 @@
           <w:vertAlign w:val="baseline"/>
           <w:lang w:val="en-US" w:eastAsia="zh-CN" w:bidi="hi-IN"/>
         </w:rPr>
-        <w:t xml:space="preserve">High School - </w:t>
-      </w:r>
-      <w:r>
-        <w:rPr>
-          <w:rFonts w:eastAsia="Times" w:cs="Times" w:ascii="Times" w:hAnsi="Times"/>
-          <w:b/>
-          <w:i w:val="false"/>
-          <w:caps w:val="false"/>
-          <w:smallCaps w:val="false"/>
-          <w:strike w:val="false"/>
-          <w:dstrike w:val="false"/>
-          <w:color w:val="000000"/>
-          <w:kern w:val="0"/>
-          <w:position w:val="0"/>
-          <w:sz w:val="24"/>
-          <w:sz w:val="24"/>
-          <w:szCs w:val="24"/>
-          <w:u w:val="none"/>
-          <w:vertAlign w:val="baseline"/>
-          <w:lang w:val="en-US" w:eastAsia="zh-CN" w:bidi="hi-IN"/>
-        </w:rPr>
-        <w:t>ET Nº 28 REPUBLICA FRANCESA</w:t>
+        <w:t>High School - ET Nº 28 REPUBLICA FRANCESA</w:t>
       </w:r>
     </w:p>
     <w:p>
@@ -3199,28 +3222,7 @@
           <w:vertAlign w:val="baseline"/>
           <w:lang w:val="en-US" w:eastAsia="zh-CN" w:bidi="hi-IN"/>
         </w:rPr>
-        <w:t>T</w:t>
-      </w:r>
-      <w:r>
-        <w:rPr>
-          <w:rFonts w:eastAsia="Times" w:cs="Times" w:ascii="Times" w:hAnsi="Times"/>
-          <w:b w:val="false"/>
-          <w:i w:val="false"/>
-          <w:caps w:val="false"/>
-          <w:smallCaps w:val="false"/>
-          <w:strike w:val="false"/>
-          <w:dstrike w:val="false"/>
-          <w:color w:val="000000"/>
-          <w:kern w:val="0"/>
-          <w:position w:val="0"/>
-          <w:sz w:val="24"/>
-          <w:sz w:val="24"/>
-          <w:szCs w:val="24"/>
-          <w:u w:val="none"/>
-          <w:vertAlign w:val="baseline"/>
-          <w:lang w:val="en-US" w:eastAsia="zh-CN" w:bidi="hi-IN"/>
-        </w:rPr>
-        <w:t>echnical degree in electronics 1994 - 1999</w:t>
+        <w:t>Technical degree in electronics 1994 - 1999</w:t>
       </w:r>
     </w:p>
     <w:p>
@@ -3389,23 +3391,7 @@
           <w:b/>
           <w:lang w:val="en-US"/>
         </w:rPr>
-        <w:t xml:space="preserve">  </w:t>
-      </w:r>
-      <w:r>
-        <w:rPr>
-          <w:rFonts w:eastAsia="Times" w:cs="Times" w:ascii="Times" w:hAnsi="Times"/>
-          <w:b/>
-          <w:lang w:val="en-US"/>
-        </w:rPr>
-        <w:t>Sr</w:t>
-      </w:r>
-      <w:r>
-        <w:rPr>
-          <w:rFonts w:eastAsia="Times" w:cs="Times" w:ascii="Times" w:hAnsi="Times"/>
-          <w:b/>
-          <w:lang w:val="en-US"/>
-        </w:rPr>
-        <w:t xml:space="preserve">/ SIG </w:t>
+        <w:t xml:space="preserve">  Sr/ SIG </w:t>
       </w:r>
       <w:r>
         <w:rPr>
@@ -3660,29 +3646,7 @@
           <w:szCs w:val="24"/>
           <w:lang w:val="en-US" w:eastAsia="zh-CN" w:bidi="hi-IN"/>
         </w:rPr>
-        <w:t>I started as a Developer S</w:t>
-      </w:r>
-      <w:r>
-        <w:rPr>
-          <w:rFonts w:eastAsia="Times" w:cs="Times" w:ascii="Times" w:hAnsi="Times"/>
-          <w:color w:val="666666"/>
-          <w:kern w:val="0"/>
-          <w:sz w:val="24"/>
-          <w:szCs w:val="24"/>
-          <w:lang w:val="en-US" w:eastAsia="zh-CN" w:bidi="hi-IN"/>
-        </w:rPr>
-        <w:t>s</w:t>
-      </w:r>
-      <w:r>
-        <w:rPr>
-          <w:rFonts w:eastAsia="Times" w:cs="Times" w:ascii="Times" w:hAnsi="Times"/>
-          <w:color w:val="666666"/>
-          <w:kern w:val="0"/>
-          <w:sz w:val="24"/>
-          <w:szCs w:val="24"/>
-          <w:lang w:val="en-US" w:eastAsia="zh-CN" w:bidi="hi-IN"/>
-        </w:rPr>
-        <w:t>r. and began to assume a Sr. role slowly, getting involved in models design, code revision and helping pushing forward halted processes in pair coding sessions.</w:t>
+        <w:t>I started as a Developer Ssr. and began to assume a Sr. role slowly, getting involved in models design, code revision and helping pushing forward halted processes in pair coding sessions.</w:t>
       </w:r>
     </w:p>
     <w:p>
@@ -4927,47 +4891,7 @@
           <w:vertAlign w:val="baseline"/>
           <w:lang w:val="en-US"/>
         </w:rPr>
-        <w:t xml:space="preserve"> </w:t>
-      </w:r>
-      <w:r>
-        <w:rPr>
-          <w:rFonts w:eastAsia="Times" w:cs="Times" w:ascii="Times" w:hAnsi="Times"/>
-          <w:b w:val="false"/>
-          <w:i w:val="false"/>
-          <w:caps w:val="false"/>
-          <w:smallCaps w:val="false"/>
-          <w:strike w:val="false"/>
-          <w:dstrike w:val="false"/>
-          <w:color w:val="666666"/>
-          <w:position w:val="0"/>
-          <w:sz w:val="24"/>
-          <w:sz w:val="24"/>
-          <w:szCs w:val="24"/>
-          <w:u w:val="none"/>
-          <w:vertAlign w:val="baseline"/>
-          <w:lang w:val="en-US"/>
-        </w:rPr>
-        <w:t xml:space="preserve">Geonode </w:t>
-      </w:r>
-      <w:r>
-        <w:rPr>
-          <w:rFonts w:eastAsia="Times" w:cs="Times" w:ascii="Times" w:hAnsi="Times"/>
-          <w:b w:val="false"/>
-          <w:i w:val="false"/>
-          <w:caps w:val="false"/>
-          <w:smallCaps w:val="false"/>
-          <w:strike w:val="false"/>
-          <w:dstrike w:val="false"/>
-          <w:color w:val="666666"/>
-          <w:position w:val="0"/>
-          <w:sz w:val="24"/>
-          <w:sz w:val="24"/>
-          <w:szCs w:val="24"/>
-          <w:u w:val="none"/>
-          <w:vertAlign w:val="baseline"/>
-          <w:lang w:val="en-US"/>
-        </w:rPr>
-        <w:t xml:space="preserve">Installation, migration and maintenance.  </w:t>
+        <w:t xml:space="preserve"> Geonode Installation, migration and maintenance.  </w:t>
       </w:r>
       <w:hyperlink r:id="rId10">
         <w:r>
@@ -5517,28 +5441,7 @@
           <w:vertAlign w:val="baseline"/>
           <w:lang w:val="en-US" w:eastAsia="zh-CN" w:bidi="hi-IN"/>
         </w:rPr>
-        <w:t xml:space="preserve">Devops </w:t>
-      </w:r>
-      <w:r>
-        <w:rPr>
-          <w:rFonts w:eastAsia="Times" w:cs="Times" w:ascii="Times" w:hAnsi="Times"/>
-          <w:b/>
-          <w:i w:val="false"/>
-          <w:caps w:val="false"/>
-          <w:smallCaps w:val="false"/>
-          <w:strike w:val="false"/>
-          <w:dstrike w:val="false"/>
-          <w:color w:val="000000"/>
-          <w:kern w:val="0"/>
-          <w:position w:val="0"/>
-          <w:sz w:val="24"/>
-          <w:sz w:val="24"/>
-          <w:szCs w:val="24"/>
-          <w:u w:val="none"/>
-          <w:vertAlign w:val="baseline"/>
-          <w:lang w:val="en-US" w:eastAsia="zh-CN" w:bidi="hi-IN"/>
-        </w:rPr>
-        <w:t>at</w:t>
+        <w:t>Devops at</w:t>
       </w:r>
       <w:r>
         <w:rPr>
@@ -6306,108 +6209,27 @@
           <w:vertAlign w:val="baseline"/>
           <w:lang w:val="en-US" w:eastAsia="zh-CN" w:bidi="hi-IN"/>
         </w:rPr>
-        <w:t xml:space="preserve">Developer </w:t>
-      </w:r>
-      <w:r>
-        <w:rPr>
-          <w:rFonts w:eastAsia="Times" w:cs="Times" w:ascii="Times" w:hAnsi="Times"/>
-          <w:b/>
-          <w:i w:val="false"/>
-          <w:caps w:val="false"/>
-          <w:smallCaps w:val="false"/>
-          <w:strike w:val="false"/>
-          <w:dstrike w:val="false"/>
-          <w:color w:val="000000"/>
-          <w:kern w:val="0"/>
-          <w:position w:val="0"/>
-          <w:sz w:val="24"/>
-          <w:sz w:val="24"/>
-          <w:szCs w:val="24"/>
-          <w:u w:val="none"/>
-          <w:vertAlign w:val="baseline"/>
-          <w:lang w:val="en-US" w:eastAsia="zh-CN" w:bidi="hi-IN"/>
-        </w:rPr>
-        <w:t>Jr</w:t>
-      </w:r>
-      <w:r>
-        <w:rPr>
-          <w:rFonts w:eastAsia="Times" w:cs="Times" w:ascii="Times" w:hAnsi="Times"/>
-          <w:b/>
-          <w:i w:val="false"/>
-          <w:caps w:val="false"/>
-          <w:smallCaps w:val="false"/>
-          <w:strike w:val="false"/>
-          <w:dstrike w:val="false"/>
-          <w:color w:val="000000"/>
-          <w:position w:val="0"/>
-          <w:sz w:val="24"/>
-          <w:sz w:val="24"/>
-          <w:szCs w:val="24"/>
-          <w:u w:val="none"/>
-          <w:vertAlign w:val="baseline"/>
-          <w:lang w:val="en-US"/>
-        </w:rPr>
-        <w:t xml:space="preserve">   </w:t>
-      </w:r>
-      <w:r>
-        <w:rPr>
-          <w:rFonts w:eastAsia="Times" w:cs="Times" w:ascii="Times" w:hAnsi="Times"/>
-          <w:b/>
-          <w:i w:val="false"/>
-          <w:caps w:val="false"/>
-          <w:smallCaps w:val="false"/>
-          <w:strike w:val="false"/>
-          <w:dstrike w:val="false"/>
-          <w:color w:val="000000"/>
-          <w:position w:val="0"/>
-          <w:sz w:val="24"/>
-          <w:sz w:val="24"/>
-          <w:szCs w:val="24"/>
-          <w:u w:val="none"/>
-          <w:vertAlign w:val="baseline"/>
-          <w:lang w:val="en-US"/>
-        </w:rPr>
-        <w:t xml:space="preserve">at </w:t>
-      </w:r>
-      <w:r>
-        <w:rPr>
-          <w:rFonts w:eastAsia="Times" w:cs="Times" w:ascii="Times" w:hAnsi="Times"/>
-          <w:b/>
-          <w:i w:val="false"/>
-          <w:caps w:val="false"/>
-          <w:smallCaps w:val="false"/>
-          <w:strike w:val="false"/>
-          <w:dstrike w:val="false"/>
-          <w:color w:val="000000"/>
-          <w:position w:val="0"/>
-          <w:sz w:val="24"/>
-          <w:sz w:val="24"/>
-          <w:szCs w:val="24"/>
-          <w:u w:val="none"/>
-          <w:vertAlign w:val="baseline"/>
-          <w:lang w:val="en-US"/>
-        </w:rPr>
-        <w:t xml:space="preserve">4IT </w:t>
-      </w:r>
-      <w:r>
-        <w:rPr>
-          <w:rFonts w:eastAsia="Times" w:cs="Times" w:ascii="Times" w:hAnsi="Times"/>
-          <w:b/>
-          <w:i w:val="false"/>
-          <w:caps w:val="false"/>
-          <w:smallCaps w:val="false"/>
-          <w:strike w:val="false"/>
-          <w:dstrike w:val="false"/>
-          <w:color w:val="000000"/>
-          <w:position w:val="0"/>
-          <w:sz w:val="24"/>
-          <w:sz w:val="24"/>
-          <w:szCs w:val="24"/>
-          <w:u w:val="none"/>
-          <w:vertAlign w:val="baseline"/>
-          <w:lang w:val="en-US"/>
-        </w:rPr>
-        <w:t>( for Banking client)</w:t>
+        <w:t>Developer Jr</w:t>
+      </w:r>
+      <w:r>
+        <w:rPr>
+          <w:rFonts w:eastAsia="Times" w:cs="Times" w:ascii="Times" w:hAnsi="Times"/>
+          <w:b/>
+          <w:i w:val="false"/>
+          <w:caps w:val="false"/>
+          <w:smallCaps w:val="false"/>
+          <w:strike w:val="false"/>
+          <w:dstrike w:val="false"/>
+          <w:color w:val="000000"/>
+          <w:position w:val="0"/>
+          <w:sz w:val="24"/>
+          <w:sz w:val="24"/>
+          <w:szCs w:val="24"/>
+          <w:u w:val="none"/>
+          <w:vertAlign w:val="baseline"/>
+          <w:lang w:val="en-US"/>
+        </w:rPr>
+        <w:t xml:space="preserve">   at 4IT ( for Banking client)</w:t>
       </w:r>
     </w:p>
     <w:p>
@@ -6572,47 +6394,7 @@
           <w:vertAlign w:val="baseline"/>
           <w:lang w:val="en-US"/>
         </w:rPr>
-        <w:t>(</w:t>
-      </w:r>
-      <w:r>
-        <w:rPr>
-          <w:rFonts w:eastAsia="Times" w:cs="Times" w:ascii="Times" w:hAnsi="Times"/>
-          <w:b w:val="false"/>
-          <w:i w:val="false"/>
-          <w:caps w:val="false"/>
-          <w:smallCaps w:val="false"/>
-          <w:strike w:val="false"/>
-          <w:dstrike w:val="false"/>
-          <w:color w:val="999999"/>
-          <w:position w:val="0"/>
-          <w:sz w:val="24"/>
-          <w:sz w:val="24"/>
-          <w:szCs w:val="24"/>
-          <w:u w:val="none"/>
-          <w:vertAlign w:val="baseline"/>
-          <w:lang w:val="en-US"/>
-        </w:rPr>
-        <w:t>21</w:t>
-      </w:r>
-      <w:r>
-        <w:rPr>
-          <w:rFonts w:eastAsia="Times" w:cs="Times" w:ascii="Times" w:hAnsi="Times"/>
-          <w:b w:val="false"/>
-          <w:i w:val="false"/>
-          <w:caps w:val="false"/>
-          <w:smallCaps w:val="false"/>
-          <w:strike w:val="false"/>
-          <w:dstrike w:val="false"/>
-          <w:color w:val="999999"/>
-          <w:position w:val="0"/>
-          <w:sz w:val="24"/>
-          <w:sz w:val="24"/>
-          <w:szCs w:val="24"/>
-          <w:u w:val="none"/>
-          <w:vertAlign w:val="baseline"/>
-          <w:lang w:val="en-US"/>
-        </w:rPr>
-        <w:t xml:space="preserve"> </w:t>
+        <w:t xml:space="preserve">(21 </w:t>
       </w:r>
       <w:r>
         <w:rPr>
@@ -7081,47 +6863,7 @@
           <w:vertAlign w:val="baseline"/>
           <w:lang w:val="en-US"/>
         </w:rPr>
-        <w:t xml:space="preserve"> </w:t>
-      </w:r>
-      <w:r>
-        <w:rPr>
-          <w:rFonts w:eastAsia="Times" w:cs="Times" w:ascii="Times" w:hAnsi="Times"/>
-          <w:b/>
-          <w:i w:val="false"/>
-          <w:caps w:val="false"/>
-          <w:smallCaps w:val="false"/>
-          <w:strike w:val="false"/>
-          <w:dstrike w:val="false"/>
-          <w:color w:val="000000"/>
-          <w:position w:val="0"/>
-          <w:sz w:val="24"/>
-          <w:sz w:val="24"/>
-          <w:szCs w:val="24"/>
-          <w:u w:val="none"/>
-          <w:vertAlign w:val="baseline"/>
-          <w:lang w:val="en-US"/>
-        </w:rPr>
-        <w:t>at</w:t>
-      </w:r>
-      <w:r>
-        <w:rPr>
-          <w:rFonts w:eastAsia="Times" w:cs="Times" w:ascii="Times" w:hAnsi="Times"/>
-          <w:b/>
-          <w:i w:val="false"/>
-          <w:caps w:val="false"/>
-          <w:smallCaps w:val="false"/>
-          <w:strike w:val="false"/>
-          <w:dstrike w:val="false"/>
-          <w:color w:val="000000"/>
-          <w:position w:val="0"/>
-          <w:sz w:val="24"/>
-          <w:sz w:val="24"/>
-          <w:szCs w:val="24"/>
-          <w:u w:val="none"/>
-          <w:vertAlign w:val="baseline"/>
-          <w:lang w:val="en-US"/>
-        </w:rPr>
-        <w:t xml:space="preserve"> TECENG GAMING </w:t>
+        <w:t xml:space="preserve"> at TECENG GAMING </w:t>
       </w:r>
     </w:p>
     <w:p>
@@ -7235,47 +6977,7 @@
           <w:vertAlign w:val="baseline"/>
           <w:lang w:val="en-US"/>
         </w:rPr>
-        <w:t>(1</w:t>
-      </w:r>
-      <w:r>
-        <w:rPr>
-          <w:rFonts w:eastAsia="Times" w:cs="Times" w:ascii="Times" w:hAnsi="Times"/>
-          <w:b w:val="false"/>
-          <w:i w:val="false"/>
-          <w:caps w:val="false"/>
-          <w:smallCaps w:val="false"/>
-          <w:strike w:val="false"/>
-          <w:dstrike w:val="false"/>
-          <w:color w:val="999999"/>
-          <w:position w:val="0"/>
-          <w:sz w:val="24"/>
-          <w:sz w:val="24"/>
-          <w:szCs w:val="24"/>
-          <w:u w:val="none"/>
-          <w:vertAlign w:val="baseline"/>
-          <w:lang w:val="en-US"/>
-        </w:rPr>
-        <w:t>2</w:t>
-      </w:r>
-      <w:r>
-        <w:rPr>
-          <w:rFonts w:eastAsia="Times" w:cs="Times" w:ascii="Times" w:hAnsi="Times"/>
-          <w:b w:val="false"/>
-          <w:i w:val="false"/>
-          <w:caps w:val="false"/>
-          <w:smallCaps w:val="false"/>
-          <w:strike w:val="false"/>
-          <w:dstrike w:val="false"/>
-          <w:color w:val="999999"/>
-          <w:position w:val="0"/>
-          <w:sz w:val="24"/>
-          <w:sz w:val="24"/>
-          <w:szCs w:val="24"/>
-          <w:u w:val="none"/>
-          <w:vertAlign w:val="baseline"/>
-          <w:lang w:val="en-US"/>
-        </w:rPr>
-        <w:t xml:space="preserve"> </w:t>
+        <w:t xml:space="preserve">(12 </w:t>
       </w:r>
       <w:r>
         <w:rPr>
@@ -7422,51 +7124,7 @@
           <w:vertAlign w:val="baseline"/>
           <w:lang w:val="en-US" w:eastAsia="zh-CN" w:bidi="hi-IN"/>
         </w:rPr>
-        <w:t xml:space="preserve">Data migration between </w:t>
-      </w:r>
-      <w:r>
-        <w:rPr>
-          <w:rFonts w:eastAsia="Times" w:cs="Times" w:ascii="Times" w:hAnsi="Times"/>
-          <w:b w:val="false"/>
-          <w:i w:val="false"/>
-          <w:caps w:val="false"/>
-          <w:smallCaps w:val="false"/>
-          <w:strike w:val="false"/>
-          <w:dstrike w:val="false"/>
-          <w:color w:val="666666"/>
-          <w:spacing w:val="0"/>
-          <w:kern w:val="0"/>
-          <w:position w:val="0"/>
-          <w:sz w:val="24"/>
-          <w:sz w:val="24"/>
-          <w:szCs w:val="24"/>
-          <w:u w:val="none"/>
-          <w:vertAlign w:val="baseline"/>
-          <w:lang w:val="en-US" w:eastAsia="zh-CN" w:bidi="hi-IN"/>
-        </w:rPr>
-        <w:t xml:space="preserve">SQL </w:t>
-      </w:r>
-      <w:r>
-        <w:rPr>
-          <w:rFonts w:eastAsia="Times" w:cs="Times" w:ascii="Times" w:hAnsi="Times"/>
-          <w:b w:val="false"/>
-          <w:i w:val="false"/>
-          <w:caps w:val="false"/>
-          <w:smallCaps w:val="false"/>
-          <w:strike w:val="false"/>
-          <w:dstrike w:val="false"/>
-          <w:color w:val="666666"/>
-          <w:spacing w:val="0"/>
-          <w:kern w:val="0"/>
-          <w:position w:val="0"/>
-          <w:sz w:val="24"/>
-          <w:sz w:val="24"/>
-          <w:szCs w:val="24"/>
-          <w:u w:val="none"/>
-          <w:vertAlign w:val="baseline"/>
-          <w:lang w:val="en-US" w:eastAsia="zh-CN" w:bidi="hi-IN"/>
-        </w:rPr>
-        <w:t>databases</w:t>
+        <w:t>Data migration between SQL databases</w:t>
       </w:r>
     </w:p>
     <w:p>
@@ -7890,47 +7548,7 @@
           <w:vertAlign w:val="baseline"/>
           <w:lang w:val="en-US"/>
         </w:rPr>
-        <w:t xml:space="preserve"> 2010 - D</w:t>
-      </w:r>
-      <w:r>
-        <w:rPr>
-          <w:rFonts w:eastAsia="Times" w:cs="Times" w:ascii="Times" w:hAnsi="Times"/>
-          <w:b w:val="false"/>
-          <w:i w:val="false"/>
-          <w:caps w:val="false"/>
-          <w:smallCaps w:val="false"/>
-          <w:strike w:val="false"/>
-          <w:dstrike w:val="false"/>
-          <w:color w:val="000000"/>
-          <w:position w:val="0"/>
-          <w:sz w:val="24"/>
-          <w:sz w:val="24"/>
-          <w:szCs w:val="24"/>
-          <w:u w:val="none"/>
-          <w:vertAlign w:val="baseline"/>
-          <w:lang w:val="en-US"/>
-        </w:rPr>
-        <w:t>ecember</w:t>
-      </w:r>
-      <w:r>
-        <w:rPr>
-          <w:rFonts w:eastAsia="Times" w:cs="Times" w:ascii="Times" w:hAnsi="Times"/>
-          <w:b w:val="false"/>
-          <w:i w:val="false"/>
-          <w:caps w:val="false"/>
-          <w:smallCaps w:val="false"/>
-          <w:strike w:val="false"/>
-          <w:dstrike w:val="false"/>
-          <w:color w:val="000000"/>
-          <w:position w:val="0"/>
-          <w:sz w:val="24"/>
-          <w:sz w:val="24"/>
-          <w:szCs w:val="24"/>
-          <w:u w:val="none"/>
-          <w:vertAlign w:val="baseline"/>
-          <w:lang w:val="en-US"/>
-        </w:rPr>
-        <w:t xml:space="preserve"> 2011 </w:t>
+        <w:t xml:space="preserve"> 2010 - December 2011 </w:t>
       </w:r>
       <w:r>
         <w:rPr>
@@ -8233,27 +7851,7 @@
           <w:vertAlign w:val="baseline"/>
           <w:lang w:val="en-US"/>
         </w:rPr>
-        <w:t xml:space="preserve">PostgreSQL </w:t>
-      </w:r>
-      <w:r>
-        <w:rPr>
-          <w:rFonts w:eastAsia="Times" w:cs="Times" w:ascii="Times" w:hAnsi="Times"/>
-          <w:b w:val="false"/>
-          <w:i w:val="false"/>
-          <w:caps w:val="false"/>
-          <w:smallCaps w:val="false"/>
-          <w:strike w:val="false"/>
-          <w:dstrike w:val="false"/>
-          <w:color w:val="666666"/>
-          <w:position w:val="0"/>
-          <w:sz w:val="24"/>
-          <w:sz w:val="24"/>
-          <w:szCs w:val="24"/>
-          <w:u w:val="none"/>
-          <w:vertAlign w:val="baseline"/>
-          <w:lang w:val="en-US"/>
-        </w:rPr>
-        <w:t>Database administration</w:t>
+        <w:t>PostgreSQL Database administration</w:t>
       </w:r>
     </w:p>
     <w:p>
@@ -9340,27 +8938,7 @@
           <w:vertAlign w:val="baseline"/>
           <w:lang w:val="en-US"/>
         </w:rPr>
-        <w:t xml:space="preserve">MS-Windows </w:t>
-      </w:r>
-      <w:r>
-        <w:rPr>
-          <w:rFonts w:eastAsia="Times" w:cs="Times" w:ascii="Times" w:hAnsi="Times"/>
-          <w:b w:val="false"/>
-          <w:i w:val="false"/>
-          <w:caps w:val="false"/>
-          <w:smallCaps w:val="false"/>
-          <w:strike w:val="false"/>
-          <w:dstrike w:val="false"/>
-          <w:color w:val="666666"/>
-          <w:position w:val="0"/>
-          <w:sz w:val="24"/>
-          <w:sz w:val="24"/>
-          <w:szCs w:val="24"/>
-          <w:u w:val="none"/>
-          <w:vertAlign w:val="baseline"/>
-          <w:lang w:val="en-US"/>
-        </w:rPr>
-        <w:t xml:space="preserve">Help Desk </w:t>
+        <w:t xml:space="preserve">MS-Windows Help Desk </w:t>
       </w:r>
     </w:p>
     <w:p>
@@ -9392,27 +8970,7 @@
           <w:vertAlign w:val="baseline"/>
           <w:lang w:val="en-US"/>
         </w:rPr>
-        <w:t xml:space="preserve">Lotus Notes  </w:t>
-      </w:r>
-      <w:r>
-        <w:rPr>
-          <w:rFonts w:eastAsia="Times" w:cs="Times" w:ascii="Times" w:hAnsi="Times"/>
-          <w:b w:val="false"/>
-          <w:i w:val="false"/>
-          <w:caps w:val="false"/>
-          <w:smallCaps w:val="false"/>
-          <w:strike w:val="false"/>
-          <w:dstrike w:val="false"/>
-          <w:color w:val="666666"/>
-          <w:position w:val="0"/>
-          <w:sz w:val="24"/>
-          <w:sz w:val="24"/>
-          <w:szCs w:val="24"/>
-          <w:u w:val="none"/>
-          <w:vertAlign w:val="baseline"/>
-          <w:lang w:val="en-US"/>
-        </w:rPr>
-        <w:t>Help Desk</w:t>
+        <w:t>Lotus Notes  Help Desk</w:t>
       </w:r>
     </w:p>
     <w:p>
@@ -10110,7 +9668,7 @@
           <w:dstrike w:val="false"/>
           <w:color w:val="666666"/>
           <w:position w:val="0"/>
-          <w:sz w:val="24"/>
+          <w:sz w:val="22"/>
           <w:sz w:val="22"/>
           <w:szCs w:val="22"/>
           <w:u w:val="none"/>
@@ -10127,11 +9685,11 @@
           <w:smallCaps w:val="false"/>
           <w:strike w:val="false"/>
           <w:dstrike w:val="false"/>
-          <w:color w:val="000000"/>
-          <w:position w:val="0"/>
-          <w:sz w:val="24"/>
-          <w:sz w:val="24"/>
-          <w:szCs w:val="24"/>
+          <w:color w:val="666666"/>
+          <w:position w:val="0"/>
+          <w:sz w:val="22"/>
+          <w:sz w:val="22"/>
+          <w:szCs w:val="22"/>
           <w:u w:val="none"/>
           <w:vertAlign w:val="baseline"/>
           <w:lang w:val="en-US"/>
@@ -10262,7 +9820,7 @@
           <w:color w:val="333333"/>
           <w:kern w:val="0"/>
           <w:position w:val="0"/>
-          <w:sz w:val="26"/>
+          <w:sz w:val="24"/>
           <w:sz w:val="26"/>
           <w:szCs w:val="26"/>
           <w:u w:val="none"/>
@@ -12630,7 +12188,7 @@
     <w:pPr>
       <w:widowControl w:val="false"/>
       <w:suppressAutoHyphens w:val="true"/>
-      <w:overflowPunct w:val="true"/>
+      <w:overflowPunct w:val="false"/>
       <w:bidi w:val="0"/>
       <w:spacing w:before="0" w:after="0"/>
       <w:jc w:val="left"/>
@@ -12839,7 +12397,7 @@
     <w:pPr>
       <w:widowControl w:val="false"/>
       <w:suppressAutoHyphens w:val="true"/>
-      <w:overflowPunct w:val="true"/>
+      <w:overflowPunct w:val="false"/>
       <w:bidi w:val="0"/>
       <w:spacing w:before="0" w:after="0"/>
       <w:jc w:val="left"/>

</xml_diff>

<commit_message>
Fix typos in both English and spanish versions
</commit_message>
<xml_diff>
--- a/GonzaloVarela-EN.docx
+++ b/GonzaloVarela-EN.docx
@@ -191,24 +191,30 @@
         <w:ind w:hanging="0" w:left="0" w:right="0"/>
         <w:jc w:val="left"/>
         <w:rPr>
-          <w:rFonts w:ascii="Times" w:hAnsi="Times" w:eastAsia="Times" w:cs="Times"/>
-          <w:b w:val="false"/>
-          <w:i w:val="false"/>
+          <w:lang w:val="en-US"/>
+        </w:rPr>
+      </w:pPr>
+      <w:r>
+        <w:rPr>
+          <w:rFonts w:eastAsia="Times" w:cs="Times" w:ascii="Times" w:hAnsi="Times"/>
+          <w:b w:val="false"/>
           <w:i w:val="false"/>
           <w:caps w:val="false"/>
           <w:smallCaps w:val="false"/>
           <w:strike w:val="false"/>
           <w:dstrike w:val="false"/>
           <w:color w:val="333333"/>
-          <w:position w:val="0"/>
-          <w:sz w:val="26"/>
-          <w:sz w:val="26"/>
-          <w:szCs w:val="26"/>
-          <w:u w:val="none"/>
-          <w:vertAlign w:val="baseline"/>
-          <w:lang w:val="en-US"/>
-        </w:rPr>
-      </w:pPr>
+          <w:kern w:val="0"/>
+          <w:position w:val="0"/>
+          <w:sz w:val="24"/>
+          <w:sz w:val="24"/>
+          <w:szCs w:val="24"/>
+          <w:u w:val="none"/>
+          <w:vertAlign w:val="baseline"/>
+          <w:lang w:val="en-US" w:eastAsia="zh-CN" w:bidi="hi-IN"/>
+        </w:rPr>
+        <w:t>Phone</w:t>
+      </w:r>
       <w:r>
         <w:rPr>
           <w:rFonts w:eastAsia="Times" w:cs="Times" w:ascii="Times" w:hAnsi="Times"/>
@@ -220,133 +226,171 @@
           <w:dstrike w:val="false"/>
           <w:color w:val="333333"/>
           <w:position w:val="0"/>
-          <w:sz w:val="26"/>
-          <w:sz w:val="26"/>
-          <w:szCs w:val="26"/>
-          <w:u w:val="none"/>
-          <w:vertAlign w:val="baseline"/>
-          <w:lang w:val="en-US"/>
-        </w:rPr>
-      </w:r>
-    </w:p>
-    <w:p>
-      <w:pPr>
-        <w:pStyle w:val="LO-normal"/>
-        <w:keepNext w:val="false"/>
-        <w:keepLines w:val="false"/>
-        <w:widowControl w:val="false"/>
+          <w:sz w:val="24"/>
+          <w:sz w:val="24"/>
+          <w:szCs w:val="24"/>
+          <w:u w:val="none"/>
+          <w:vertAlign w:val="baseline"/>
+          <w:lang w:val="en-US"/>
+        </w:rPr>
+        <w:t>: +54 911 - 6864 - 0435</w:t>
+      </w:r>
+    </w:p>
+    <w:p>
+      <w:pPr>
+        <w:pStyle w:val="LO-normal"/>
+        <w:widowControl w:val="false"/>
+        <w:shd w:val="clear" w:fill="auto"/>
         <w:spacing w:lineRule="auto" w:line="240" w:before="0" w:after="0"/>
         <w:ind w:hanging="0" w:left="0" w:right="0"/>
         <w:jc w:val="left"/>
         <w:rPr>
-          <w:lang w:val="en-US"/>
-        </w:rPr>
-      </w:pPr>
-      <w:r>
-        <w:rPr>
-          <w:rFonts w:eastAsia="Times" w:cs="Times" w:ascii="Times" w:hAnsi="Times"/>
-          <w:b w:val="false"/>
+          <w:rFonts w:ascii="Times" w:hAnsi="Times" w:eastAsia="Times" w:cs="Times"/>
+          <w:b w:val="false"/>
+          <w:i w:val="false"/>
           <w:i w:val="false"/>
           <w:caps w:val="false"/>
           <w:smallCaps w:val="false"/>
           <w:strike w:val="false"/>
           <w:dstrike w:val="false"/>
           <w:color w:val="333333"/>
-          <w:kern w:val="0"/>
-          <w:position w:val="0"/>
-          <w:sz w:val="24"/>
-          <w:sz w:val="24"/>
-          <w:szCs w:val="24"/>
-          <w:u w:val="none"/>
-          <w:vertAlign w:val="baseline"/>
-          <w:lang w:val="en-US" w:eastAsia="zh-CN" w:bidi="hi-IN"/>
-        </w:rPr>
-        <w:t>Phone</w:t>
-      </w:r>
-      <w:r>
-        <w:rPr>
-          <w:rFonts w:eastAsia="Times" w:cs="Times" w:ascii="Times" w:hAnsi="Times"/>
-          <w:b w:val="false"/>
+          <w:position w:val="0"/>
+          <w:sz w:val="24"/>
+          <w:sz w:val="24"/>
+          <w:szCs w:val="24"/>
+          <w:u w:val="none"/>
+          <w:vertAlign w:val="baseline"/>
+        </w:rPr>
+      </w:pPr>
+      <w:r>
+        <w:rPr>
+          <w:rFonts w:eastAsia="Times" w:cs="Times" w:ascii="Times" w:hAnsi="Times"/>
+          <w:b/>
+          <w:bCs/>
           <w:i w:val="false"/>
           <w:caps w:val="false"/>
           <w:smallCaps w:val="false"/>
           <w:strike w:val="false"/>
           <w:dstrike w:val="false"/>
           <w:color w:val="333333"/>
-          <w:position w:val="0"/>
-          <w:sz w:val="24"/>
-          <w:sz w:val="24"/>
-          <w:szCs w:val="24"/>
-          <w:u w:val="none"/>
-          <w:vertAlign w:val="baseline"/>
-          <w:lang w:val="en-US"/>
-        </w:rPr>
-        <w:t>: +54 911 - 6864 - 0435</w:t>
-      </w:r>
-    </w:p>
-    <w:p>
-      <w:pPr>
-        <w:pStyle w:val="LO-normal"/>
-        <w:keepNext w:val="false"/>
-        <w:keepLines w:val="false"/>
-        <w:widowControl w:val="false"/>
-        <w:spacing w:lineRule="auto" w:line="240" w:before="0" w:after="0"/>
-        <w:ind w:hanging="0" w:left="0" w:right="0"/>
-        <w:jc w:val="left"/>
-        <w:rPr>
-          <w:rFonts w:ascii="Times" w:hAnsi="Times" w:eastAsia="Times" w:cs="Times"/>
-          <w:b w:val="false"/>
-          <w:i w:val="false"/>
+          <w:sz w:val="24"/>
+          <w:szCs w:val="24"/>
+          <w:u w:val="none"/>
+          <w:shd w:fill="auto" w:val="clear"/>
+          <w:lang w:val="es-AR"/>
+        </w:rPr>
+        <w:t>Email</w:t>
+      </w:r>
+      <w:r>
+        <w:rPr>
+          <w:rFonts w:eastAsia="Times" w:cs="Times" w:ascii="Times" w:hAnsi="Times"/>
+          <w:b w:val="false"/>
           <w:i w:val="false"/>
           <w:caps w:val="false"/>
           <w:smallCaps w:val="false"/>
           <w:strike w:val="false"/>
           <w:dstrike w:val="false"/>
           <w:color w:val="333333"/>
-          <w:position w:val="0"/>
-          <w:sz w:val="24"/>
-          <w:sz w:val="24"/>
-          <w:szCs w:val="24"/>
-          <w:u w:val="none"/>
-          <w:vertAlign w:val="baseline"/>
-          <w:lang w:val="en-US"/>
-        </w:rPr>
-      </w:pPr>
-      <w:r>
-        <w:rPr>
-          <w:rFonts w:eastAsia="Times" w:cs="Times" w:ascii="Times" w:hAnsi="Times"/>
-          <w:b w:val="false"/>
-          <w:i w:val="false"/>
-          <w:caps w:val="false"/>
-          <w:smallCaps w:val="false"/>
-          <w:strike w:val="false"/>
-          <w:dstrike w:val="false"/>
-          <w:color w:val="333333"/>
-          <w:position w:val="0"/>
-          <w:sz w:val="24"/>
-          <w:sz w:val="24"/>
-          <w:szCs w:val="24"/>
-          <w:u w:val="none"/>
-          <w:vertAlign w:val="baseline"/>
-          <w:lang w:val="en-US"/>
-        </w:rPr>
-      </w:r>
-    </w:p>
-    <w:p>
-      <w:pPr>
-        <w:pStyle w:val="LO-normal"/>
-        <w:keepNext w:val="false"/>
-        <w:keepLines w:val="false"/>
-        <w:widowControl w:val="false"/>
-        <w:spacing w:lineRule="auto" w:line="240" w:before="0" w:after="0"/>
-        <w:ind w:hanging="0" w:left="0" w:right="0"/>
-        <w:jc w:val="left"/>
-        <w:rPr/>
-      </w:pPr>
+          <w:sz w:val="24"/>
+          <w:szCs w:val="24"/>
+          <w:u w:val="none"/>
+          <w:shd w:fill="auto" w:val="clear"/>
+          <w:lang w:val="es-AR"/>
+        </w:rPr>
+        <w:t xml:space="preserve">: </w:t>
+      </w:r>
       <w:hyperlink r:id="rId3">
         <w:r>
           <w:rPr>
             <w:rStyle w:val="Style3"/>
+            <w:rFonts w:eastAsia="Times" w:cs="Times" w:ascii="Times" w:hAnsi="Times"/>
+            <w:b w:val="false"/>
+            <w:i w:val="false"/>
+            <w:caps w:val="false"/>
+            <w:smallCaps w:val="false"/>
+            <w:strike w:val="false"/>
+            <w:dstrike w:val="false"/>
+            <w:color w:val="1155CC"/>
+            <w:position w:val="0"/>
+            <w:sz w:val="20"/>
+            <w:sz w:val="26"/>
+            <w:szCs w:val="26"/>
+            <w:u w:val="single"/>
+            <w:shd w:fill="auto" w:val="clear"/>
+            <w:vertAlign w:val="baseline"/>
+            <w:lang w:val="es-AR"/>
+          </w:rPr>
+          <w:t>gonzalo.varela1981@gmail.com</w:t>
+        </w:r>
+      </w:hyperlink>
+    </w:p>
+    <w:p>
+      <w:pPr>
+        <w:pStyle w:val="LO-normal"/>
+        <w:widowControl w:val="false"/>
+        <w:shd w:val="clear" w:fill="auto"/>
+        <w:spacing w:lineRule="auto" w:line="240" w:before="0" w:after="0"/>
+        <w:ind w:hanging="0" w:left="0" w:right="0"/>
+        <w:jc w:val="left"/>
+        <w:rPr>
+          <w:rFonts w:ascii="Times" w:hAnsi="Times" w:eastAsia="Times" w:cs="Times"/>
+          <w:b w:val="false"/>
+          <w:i w:val="false"/>
+          <w:i w:val="false"/>
+          <w:caps w:val="false"/>
+          <w:smallCaps w:val="false"/>
+          <w:strike w:val="false"/>
+          <w:dstrike w:val="false"/>
+          <w:color w:val="333333"/>
+          <w:position w:val="0"/>
+          <w:sz w:val="24"/>
+          <w:sz w:val="24"/>
+          <w:szCs w:val="24"/>
+          <w:u w:val="none"/>
+          <w:vertAlign w:val="baseline"/>
+        </w:rPr>
+      </w:pPr>
+      <w:r>
+        <w:rPr>
+          <w:rFonts w:eastAsia="Times" w:cs="Times" w:ascii="Times" w:hAnsi="Times"/>
+          <w:b/>
+          <w:bCs/>
+          <w:i w:val="false"/>
+          <w:caps w:val="false"/>
+          <w:smallCaps w:val="false"/>
+          <w:strike w:val="false"/>
+          <w:dstrike w:val="false"/>
+          <w:color w:val="333333"/>
+          <w:sz w:val="24"/>
+          <w:szCs w:val="24"/>
+          <w:u w:val="none"/>
+          <w:shd w:fill="auto" w:val="clear"/>
+          <w:lang w:val="es-AR"/>
+        </w:rPr>
+        <w:t>LinkediIN</w:t>
+      </w:r>
+      <w:r>
+        <w:rPr>
+          <w:rFonts w:eastAsia="Times" w:cs="Times" w:ascii="Times" w:hAnsi="Times"/>
+          <w:b w:val="false"/>
+          <w:i w:val="false"/>
+          <w:caps w:val="false"/>
+          <w:smallCaps w:val="false"/>
+          <w:strike w:val="false"/>
+          <w:dstrike w:val="false"/>
+          <w:color w:val="333333"/>
+          <w:sz w:val="24"/>
+          <w:szCs w:val="24"/>
+          <w:u w:val="none"/>
+          <w:shd w:fill="auto" w:val="clear"/>
+          <w:lang w:val="es-AR"/>
+        </w:rPr>
+        <w:t xml:space="preserve">: </w:t>
+      </w:r>
+      <w:hyperlink r:id="rId4">
+        <w:r>
+          <w:rPr>
+            <w:rStyle w:val="Hyperlink"/>
             <w:rFonts w:eastAsia="Times" w:cs="Times" w:ascii="Times" w:hAnsi="Times"/>
             <w:b w:val="false"/>
             <w:i w:val="false"/>
@@ -361,27 +405,85 @@
             <w:szCs w:val="26"/>
             <w:u w:val="single"/>
             <w:vertAlign w:val="baseline"/>
-            <w:lang w:val="en-US"/>
+            <w:lang w:val="es-AR" w:eastAsia="zxx" w:bidi="zxx"/>
           </w:rPr>
-          <w:t>gonzalo.varela1981@gmail.com</w:t>
+          <w:t>https://www.linkedin.com/in/gonzalo-varela1981</w:t>
         </w:r>
       </w:hyperlink>
     </w:p>
     <w:p>
       <w:pPr>
         <w:pStyle w:val="LO-normal"/>
-        <w:keepNext w:val="false"/>
-        <w:keepLines w:val="false"/>
-        <w:widowControl w:val="false"/>
+        <w:widowControl w:val="false"/>
+        <w:shd w:val="clear" w:fill="auto"/>
         <w:spacing w:lineRule="auto" w:line="240" w:before="0" w:after="0"/>
         <w:ind w:hanging="0" w:left="0" w:right="0"/>
         <w:jc w:val="left"/>
-        <w:rPr/>
-      </w:pPr>
-      <w:hyperlink r:id="rId4">
+        <w:rPr>
+          <w:rFonts w:ascii="Times" w:hAnsi="Times" w:eastAsia="Times" w:cs="Times"/>
+          <w:b w:val="false"/>
+          <w:i w:val="false"/>
+          <w:i w:val="false"/>
+          <w:caps w:val="false"/>
+          <w:smallCaps w:val="false"/>
+          <w:strike w:val="false"/>
+          <w:dstrike w:val="false"/>
+          <w:color w:val="333333"/>
+          <w:position w:val="0"/>
+          <w:sz w:val="24"/>
+          <w:sz w:val="24"/>
+          <w:szCs w:val="24"/>
+          <w:u w:val="none"/>
+          <w:vertAlign w:val="baseline"/>
+        </w:rPr>
+      </w:pPr>
+      <w:r>
+        <w:rPr>
+          <w:rFonts w:eastAsia="Times" w:cs="Times" w:ascii="Times" w:hAnsi="Times"/>
+          <w:b/>
+          <w:bCs/>
+          <w:i w:val="false"/>
+          <w:caps w:val="false"/>
+          <w:smallCaps w:val="false"/>
+          <w:strike w:val="false"/>
+          <w:dstrike w:val="false"/>
+          <w:color w:val="333333"/>
+          <w:position w:val="0"/>
+          <w:sz w:val="24"/>
+          <w:sz w:val="24"/>
+          <w:szCs w:val="24"/>
+          <w:u w:val="none"/>
+          <w:shd w:fill="auto" w:val="clear"/>
+          <w:vertAlign w:val="baseline"/>
+          <w:lang w:val="es-AR" w:eastAsia="zxx" w:bidi="zxx"/>
+        </w:rPr>
+        <w:t>GithHUB</w:t>
+      </w:r>
+      <w:r>
+        <w:rPr>
+          <w:rFonts w:eastAsia="Times" w:cs="Times" w:ascii="Times" w:hAnsi="Times"/>
+          <w:b w:val="false"/>
+          <w:i w:val="false"/>
+          <w:caps w:val="false"/>
+          <w:smallCaps w:val="false"/>
+          <w:strike w:val="false"/>
+          <w:dstrike w:val="false"/>
+          <w:color w:val="333333"/>
+          <w:position w:val="0"/>
+          <w:sz w:val="24"/>
+          <w:sz w:val="24"/>
+          <w:szCs w:val="24"/>
+          <w:u w:val="none"/>
+          <w:shd w:fill="auto" w:val="clear"/>
+          <w:vertAlign w:val="baseline"/>
+          <w:lang w:val="es-AR" w:eastAsia="zxx" w:bidi="zxx"/>
+        </w:rPr>
+        <w:t xml:space="preserve">: </w:t>
+      </w:r>
+      <w:hyperlink r:id="rId5">
         <w:r>
           <w:rPr>
-            <w:rStyle w:val="Style3"/>
+            <w:rStyle w:val="Hyperlink"/>
             <w:rFonts w:eastAsia="Times" w:cs="Times" w:ascii="Times" w:hAnsi="Times"/>
             <w:b w:val="false"/>
             <w:i w:val="false"/>
@@ -389,71 +491,114 @@
             <w:smallCaps w:val="false"/>
             <w:strike w:val="false"/>
             <w:dstrike w:val="false"/>
-            <w:color w:val="1155CC"/>
+            <w:color w:val="333333"/>
             <w:position w:val="0"/>
-            <w:sz w:val="26"/>
-            <w:sz w:val="26"/>
-            <w:szCs w:val="26"/>
-            <w:u w:val="single"/>
+            <w:sz w:val="24"/>
+            <w:sz w:val="24"/>
+            <w:szCs w:val="24"/>
+            <w:u w:val="none"/>
+            <w:shd w:fill="auto" w:val="clear"/>
             <w:vertAlign w:val="baseline"/>
-            <w:lang w:eastAsia="zxx" w:bidi="zxx" w:val="en-US"/>
+            <w:lang w:val="es-AR" w:eastAsia="zxx" w:bidi="zxx"/>
           </w:rPr>
-          <w:t>https://www.linkedin.com/in/gonzalo-varela</w:t>
-        </w:r>
-        <w:r>
-          <w:rPr>
-            <w:rStyle w:val="Style3"/>
-            <w:rFonts w:eastAsia="Times" w:cs="Times" w:ascii="Times" w:hAnsi="Times"/>
-            <w:b w:val="false"/>
-            <w:i w:val="false"/>
-            <w:caps w:val="false"/>
-            <w:smallCaps w:val="false"/>
-            <w:strike w:val="false"/>
-            <w:dstrike w:val="false"/>
-            <w:color w:val="1155CC"/>
-            <w:kern w:val="0"/>
-            <w:position w:val="0"/>
-            <w:sz w:val="26"/>
-            <w:sz w:val="26"/>
-            <w:szCs w:val="26"/>
-            <w:u w:val="single"/>
-            <w:vertAlign w:val="baseline"/>
-            <w:lang w:val="en-US" w:eastAsia="zh-CN" w:bidi="hi-IN"/>
-          </w:rPr>
-          <w:t>1981</w:t>
-        </w:r>
-        <w:r>
-          <w:rPr>
-            <w:rStyle w:val="Style3"/>
-            <w:rFonts w:eastAsia="Times" w:cs="Times" w:ascii="Times" w:hAnsi="Times"/>
-            <w:b w:val="false"/>
-            <w:i w:val="false"/>
-            <w:caps w:val="false"/>
-            <w:smallCaps w:val="false"/>
-            <w:strike w:val="false"/>
-            <w:dstrike w:val="false"/>
-            <w:color w:val="1155CC"/>
-            <w:position w:val="0"/>
-            <w:sz w:val="26"/>
-            <w:sz w:val="26"/>
-            <w:szCs w:val="26"/>
-            <w:u w:val="single"/>
-            <w:vertAlign w:val="baseline"/>
-            <w:lang w:eastAsia="zxx" w:bidi="zxx" w:val="en-US"/>
-          </w:rPr>
-          <w:t>/</w:t>
+          <w:t>https://github.com/gvarela1981</w:t>
         </w:r>
       </w:hyperlink>
     </w:p>
     <w:p>
       <w:pPr>
         <w:pStyle w:val="LO-normal"/>
-        <w:keepNext w:val="false"/>
-        <w:keepLines w:val="false"/>
-        <w:widowControl w:val="false"/>
+        <w:widowControl w:val="false"/>
+        <w:shd w:val="clear" w:fill="auto"/>
         <w:spacing w:lineRule="auto" w:line="240" w:before="0" w:after="0"/>
         <w:ind w:hanging="0" w:left="0" w:right="0"/>
         <w:jc w:val="left"/>
+        <w:rPr>
+          <w:rFonts w:ascii="Times" w:hAnsi="Times" w:eastAsia="Times" w:cs="Times"/>
+          <w:b w:val="false"/>
+          <w:i w:val="false"/>
+          <w:i w:val="false"/>
+          <w:caps w:val="false"/>
+          <w:smallCaps w:val="false"/>
+          <w:strike w:val="false"/>
+          <w:dstrike w:val="false"/>
+          <w:color w:val="333333"/>
+          <w:position w:val="0"/>
+          <w:sz w:val="24"/>
+          <w:sz w:val="24"/>
+          <w:szCs w:val="24"/>
+          <w:u w:val="none"/>
+          <w:vertAlign w:val="baseline"/>
+        </w:rPr>
+      </w:pPr>
+      <w:r>
+        <w:rPr>
+          <w:rFonts w:eastAsia="Times" w:cs="Times" w:ascii="Times" w:hAnsi="Times"/>
+          <w:b/>
+          <w:bCs/>
+          <w:i w:val="false"/>
+          <w:caps w:val="false"/>
+          <w:smallCaps w:val="false"/>
+          <w:strike w:val="false"/>
+          <w:dstrike w:val="false"/>
+          <w:color w:val="333333"/>
+          <w:sz w:val="24"/>
+          <w:szCs w:val="24"/>
+          <w:u w:val="none"/>
+          <w:shd w:fill="auto" w:val="clear"/>
+          <w:lang w:val="es-AR" w:eastAsia="zxx" w:bidi="zxx"/>
+        </w:rPr>
+        <w:t>Location</w:t>
+      </w:r>
+      <w:r>
+        <w:rPr>
+          <w:rFonts w:eastAsia="Times" w:cs="Times" w:ascii="Times" w:hAnsi="Times"/>
+          <w:b w:val="false"/>
+          <w:i w:val="false"/>
+          <w:caps w:val="false"/>
+          <w:smallCaps w:val="false"/>
+          <w:strike w:val="false"/>
+          <w:dstrike w:val="false"/>
+          <w:color w:val="333333"/>
+          <w:sz w:val="24"/>
+          <w:szCs w:val="24"/>
+          <w:u w:val="none"/>
+          <w:shd w:fill="auto" w:val="clear"/>
+          <w:lang w:val="es-AR" w:eastAsia="zxx" w:bidi="zxx"/>
+        </w:rPr>
+        <w:t xml:space="preserve">: Buenos Aires, Argentina </w:t>
+      </w:r>
+      <w:r>
+        <w:rPr>
+          <w:rFonts w:eastAsia="Times" w:cs="Times" w:ascii="Times" w:hAnsi="Times"/>
+          <w:b w:val="false"/>
+          <w:i w:val="false"/>
+          <w:caps w:val="false"/>
+          <w:smallCaps w:val="false"/>
+          <w:strike w:val="false"/>
+          <w:dstrike w:val="false"/>
+          <w:color w:val="333333"/>
+          <w:sz w:val="24"/>
+          <w:szCs w:val="24"/>
+          <w:u w:val="none"/>
+          <w:shd w:fill="auto" w:val="clear"/>
+          <w:lang w:val="es-AR" w:eastAsia="zxx" w:bidi="zxx"/>
+        </w:rPr>
+        <w:t>(GMT -3)</w:t>
+      </w:r>
+    </w:p>
+    <w:p>
+      <w:pPr>
+        <w:pStyle w:val="Lneahorizontal"/>
+        <w:rPr/>
+      </w:pPr>
+      <w:r>
+        <w:rPr/>
+      </w:r>
+    </w:p>
+    <w:p>
+      <w:pPr>
+        <w:pStyle w:val="Heading2"/>
         <w:rPr>
           <w:rFonts w:ascii="Times" w:hAnsi="Times" w:eastAsia="Times" w:cs="Times"/>
           <w:b w:val="false"/>
@@ -512,54 +657,6 @@
           <w:strike w:val="false"/>
           <w:dstrike w:val="false"/>
           <w:color w:val="999999"/>
-          <w:position w:val="0"/>
-          <w:sz w:val="26"/>
-          <w:sz w:val="26"/>
-          <w:szCs w:val="26"/>
-          <w:u w:val="none"/>
-          <w:vertAlign w:val="baseline"/>
-          <w:lang w:val="en-US"/>
-        </w:rPr>
-      </w:pPr>
-      <w:r>
-        <w:rPr>
-          <w:rFonts w:eastAsia="Times" w:cs="Times" w:ascii="Times" w:hAnsi="Times"/>
-          <w:b w:val="false"/>
-          <w:i w:val="false"/>
-          <w:caps w:val="false"/>
-          <w:smallCaps w:val="false"/>
-          <w:strike w:val="false"/>
-          <w:dstrike w:val="false"/>
-          <w:color w:val="999999"/>
-          <w:position w:val="0"/>
-          <w:sz w:val="26"/>
-          <w:sz w:val="26"/>
-          <w:szCs w:val="26"/>
-          <w:u w:val="none"/>
-          <w:vertAlign w:val="baseline"/>
-          <w:lang w:val="en-US"/>
-        </w:rPr>
-      </w:r>
-    </w:p>
-    <w:p>
-      <w:pPr>
-        <w:pStyle w:val="LO-normal"/>
-        <w:keepNext w:val="false"/>
-        <w:keepLines w:val="false"/>
-        <w:widowControl w:val="false"/>
-        <w:spacing w:lineRule="auto" w:line="240" w:before="0" w:after="0"/>
-        <w:ind w:hanging="0" w:left="0" w:right="0"/>
-        <w:jc w:val="left"/>
-        <w:rPr>
-          <w:rFonts w:ascii="Times" w:hAnsi="Times" w:eastAsia="Times" w:cs="Times"/>
-          <w:b w:val="false"/>
-          <w:i w:val="false"/>
-          <w:i w:val="false"/>
-          <w:caps w:val="false"/>
-          <w:smallCaps w:val="false"/>
-          <w:strike w:val="false"/>
-          <w:dstrike w:val="false"/>
-          <w:color w:val="999999"/>
           <w:kern w:val="0"/>
           <w:position w:val="0"/>
           <w:sz w:val="32"/>
@@ -788,28 +885,7 @@
           <w:vertAlign w:val="baseline"/>
           <w:lang w:val="en-US" w:eastAsia="zh-CN" w:bidi="hi-IN"/>
         </w:rPr>
-        <w:t xml:space="preserve">I had also work extensively with Leafletjs, MapboxGL and VectorTile server </w:t>
-      </w:r>
-      <w:r>
-        <w:rPr>
-          <w:rFonts w:eastAsia="Times" w:cs="Times" w:ascii="Times" w:hAnsi="Times"/>
-          <w:b w:val="false"/>
-          <w:i w:val="false"/>
-          <w:caps w:val="false"/>
-          <w:smallCaps w:val="false"/>
-          <w:strike w:val="false"/>
-          <w:dstrike w:val="false"/>
-          <w:color w:val="000000"/>
-          <w:kern w:val="0"/>
-          <w:position w:val="0"/>
-          <w:sz w:val="24"/>
-          <w:sz w:val="24"/>
-          <w:szCs w:val="24"/>
-          <w:u w:val="none"/>
-          <w:vertAlign w:val="baseline"/>
-          <w:lang w:val="en-US" w:eastAsia="zh-CN" w:bidi="hi-IN"/>
-        </w:rPr>
-        <w:t>and ESRI technologies suchs as ArcGIS PRO, GeoEvent, AGE and AGOL, Data Pipelines, Notebooks and Dashboards</w:t>
+        <w:t>I had also work extensively with Leafletjs, MapboxGL and VectorTile server and ESRI technologies suchs as ArcGIS PRO, GeoEvent, AGE and AGOL, Data Pipelines, Notebooks and Dashboards</w:t>
       </w:r>
     </w:p>
     <w:p>
@@ -1008,130 +1084,22 @@
       <w:r>
         <w:rPr>
           <w:rFonts w:eastAsia="Times" w:cs="Times" w:ascii="Times" w:hAnsi="Times"/>
-          <w:lang w:val="en-US"/>
-        </w:rPr>
-        <w:t xml:space="preserve">Python + Django, </w:t>
-      </w:r>
-      <w:r>
-        <w:rPr>
-          <w:rFonts w:eastAsia="Times" w:cs="Times" w:ascii="Times" w:hAnsi="Times"/>
-          <w:lang w:val="en-US"/>
-        </w:rPr>
-        <w:t xml:space="preserve">Jupyter Notebook, </w:t>
-      </w:r>
-      <w:r>
-        <w:rPr>
-          <w:rFonts w:eastAsia="Times" w:cs="Times" w:ascii="Times" w:hAnsi="Times"/>
-          <w:lang w:val="en-US"/>
-        </w:rPr>
-        <w:t xml:space="preserve">PostgreSQL, </w:t>
-      </w:r>
-      <w:r>
-        <w:rPr>
-          <w:rFonts w:eastAsia="Times" w:cs="Times" w:ascii="Times" w:hAnsi="Times"/>
-          <w:b w:val="false"/>
-          <w:i w:val="false"/>
-          <w:caps w:val="false"/>
-          <w:smallCaps w:val="false"/>
-          <w:strike w:val="false"/>
-          <w:dstrike w:val="false"/>
-          <w:color w:val="000000"/>
-          <w:position w:val="0"/>
-          <w:sz w:val="24"/>
-          <w:sz w:val="24"/>
-          <w:szCs w:val="24"/>
-          <w:u w:val="none"/>
-          <w:vertAlign w:val="baseline"/>
-          <w:lang w:val="en-US"/>
-        </w:rPr>
-        <w:t xml:space="preserve">Geoserver, Geonetwork, </w:t>
-      </w:r>
-      <w:r>
-        <w:rPr>
-          <w:rFonts w:eastAsia="Times" w:cs="Times" w:ascii="Times" w:hAnsi="Times"/>
-          <w:b w:val="false"/>
-          <w:i w:val="false"/>
-          <w:caps w:val="false"/>
-          <w:smallCaps w:val="false"/>
-          <w:strike w:val="false"/>
-          <w:dstrike w:val="false"/>
-          <w:color w:val="000000"/>
-          <w:position w:val="0"/>
-          <w:sz w:val="24"/>
-          <w:sz w:val="24"/>
-          <w:szCs w:val="24"/>
-          <w:u w:val="none"/>
-          <w:vertAlign w:val="baseline"/>
-          <w:lang w:val="en-US"/>
-        </w:rPr>
-        <w:t xml:space="preserve">GeoEvent, AGOL Data  Pipelines, </w:t>
-      </w:r>
-      <w:r>
-        <w:rPr>
-          <w:rFonts w:eastAsia="Times" w:cs="Times" w:ascii="Times" w:hAnsi="Times"/>
-          <w:b w:val="false"/>
-          <w:i w:val="false"/>
-          <w:caps w:val="false"/>
-          <w:smallCaps w:val="false"/>
-          <w:strike w:val="false"/>
-          <w:dstrike w:val="false"/>
-          <w:color w:val="000000"/>
-          <w:position w:val="0"/>
-          <w:sz w:val="24"/>
-          <w:sz w:val="24"/>
-          <w:szCs w:val="24"/>
-          <w:u w:val="none"/>
-          <w:vertAlign w:val="baseline"/>
-          <w:lang w:val="en-US"/>
-        </w:rPr>
-        <w:t>GeoJSON,</w:t>
-      </w:r>
-      <w:r>
-        <w:rPr>
-          <w:rFonts w:eastAsia="Times" w:cs="Times" w:ascii="Times" w:hAnsi="Times"/>
-          <w:lang w:val="en-US"/>
-        </w:rPr>
-        <w:t xml:space="preserve"> </w:t>
-      </w:r>
-      <w:r>
-        <w:rPr>
-          <w:rFonts w:eastAsia="Times" w:cs="Times" w:ascii="Times" w:hAnsi="Times"/>
-          <w:b w:val="false"/>
-          <w:i w:val="false"/>
-          <w:caps w:val="false"/>
-          <w:smallCaps w:val="false"/>
-          <w:strike w:val="false"/>
-          <w:dstrike w:val="false"/>
-          <w:color w:val="000000"/>
-          <w:position w:val="0"/>
-          <w:sz w:val="24"/>
-          <w:sz w:val="24"/>
-          <w:szCs w:val="24"/>
-          <w:u w:val="none"/>
-          <w:vertAlign w:val="baseline"/>
-          <w:lang w:val="en-US"/>
-        </w:rPr>
-        <w:t xml:space="preserve">PHP, QGIS, </w:t>
-      </w:r>
-      <w:r>
-        <w:rPr>
-          <w:rFonts w:eastAsia="Times" w:cs="Times" w:ascii="Times" w:hAnsi="Times"/>
-          <w:b w:val="false"/>
-          <w:i w:val="false"/>
-          <w:caps w:val="false"/>
-          <w:smallCaps w:val="false"/>
-          <w:strike w:val="false"/>
-          <w:dstrike w:val="false"/>
-          <w:color w:val="000000"/>
-          <w:position w:val="0"/>
-          <w:sz w:val="24"/>
-          <w:sz w:val="24"/>
-          <w:szCs w:val="24"/>
-          <w:u w:val="none"/>
-          <w:vertAlign w:val="baseline"/>
-          <w:lang w:val="en-US"/>
-        </w:rPr>
-        <w:t>ArcGIS Pro</w:t>
+          <w:b w:val="false"/>
+          <w:i w:val="false"/>
+          <w:caps w:val="false"/>
+          <w:smallCaps w:val="false"/>
+          <w:strike w:val="false"/>
+          <w:dstrike w:val="false"/>
+          <w:color w:val="000000"/>
+          <w:position w:val="0"/>
+          <w:sz w:val="24"/>
+          <w:sz w:val="24"/>
+          <w:szCs w:val="24"/>
+          <w:u w:val="none"/>
+          <w:vertAlign w:val="baseline"/>
+          <w:lang w:val="en-US"/>
+        </w:rPr>
+        <w:t>Python + Django | Jupyter Notebook | PostgreSQL | Geoserver | Geonetwork | GeoEvent | AGOL Data Pipelines | GeoJSON | PHP | QGIS | ArcGIS Pro | ArcGIS Python API | ArcGIS Experience Builder | ArcGIS Web Appbuilder</w:t>
       </w:r>
     </w:p>
     <w:p>
@@ -1329,7 +1297,7 @@
           <w:vertAlign w:val="baseline"/>
           <w:lang w:val="en-US"/>
         </w:rPr>
-        <w:t xml:space="preserve"> - </w:t>
+        <w:t xml:space="preserve"> – </w:t>
       </w:r>
       <w:r>
         <w:rPr>
@@ -1351,6 +1319,36 @@
           <w:lang w:val="en-US" w:eastAsia="zh-CN" w:bidi="hi-IN"/>
         </w:rPr>
         <w:t>Intermediate</w:t>
+      </w:r>
+    </w:p>
+    <w:p>
+      <w:pPr>
+        <w:pStyle w:val="LO-normal"/>
+        <w:widowControl w:val="false"/>
+        <w:spacing w:lineRule="auto" w:line="240" w:before="0" w:after="0"/>
+        <w:ind w:hanging="0" w:left="0" w:right="0"/>
+        <w:jc w:val="left"/>
+        <w:rPr>
+          <w:lang w:val="en-US"/>
+        </w:rPr>
+      </w:pPr>
+      <w:r>
+        <w:rPr>
+          <w:rFonts w:eastAsia="Times" w:cs="Times" w:ascii="Times" w:hAnsi="Times"/>
+          <w:b/>
+          <w:i w:val="false"/>
+          <w:caps w:val="false"/>
+          <w:smallCaps w:val="false"/>
+          <w:strike w:val="false"/>
+          <w:dstrike w:val="false"/>
+          <w:color w:val="000000"/>
+          <w:kern w:val="0"/>
+          <w:sz w:val="24"/>
+          <w:szCs w:val="24"/>
+          <w:u w:val="none"/>
+          <w:lang w:val="en-US" w:eastAsia="zh-CN" w:bidi="hi-IN"/>
+        </w:rPr>
+        <w:t>Spanish - Native</w:t>
       </w:r>
     </w:p>
     <w:p>
@@ -1600,7 +1598,10 @@
     <w:p>
       <w:pPr>
         <w:pStyle w:val="LO-normal"/>
-        <w:widowControl w:val="false"/>
+        <w:keepNext w:val="false"/>
+        <w:keepLines w:val="false"/>
+        <w:widowControl w:val="false"/>
+        <w:shd w:val="clear" w:fill="auto"/>
         <w:spacing w:lineRule="auto" w:line="240" w:before="0" w:after="0"/>
         <w:ind w:hanging="0" w:left="0" w:right="131"/>
         <w:jc w:val="left"/>
@@ -1620,33 +1621,37 @@
           <w:szCs w:val="24"/>
           <w:u w:val="none"/>
           <w:vertAlign w:val="baseline"/>
-          <w:lang w:val="en-US"/>
-        </w:rPr>
-      </w:pPr>
-      <w:r>
-        <w:rPr>
-          <w:rFonts w:eastAsia="Times" w:cs="Times" w:ascii="Times" w:hAnsi="Times"/>
-          <w:b/>
-          <w:i w:val="false"/>
-          <w:caps w:val="false"/>
-          <w:smallCaps w:val="false"/>
-          <w:strike w:val="false"/>
-          <w:dstrike w:val="false"/>
-          <w:color w:val="000000"/>
-          <w:position w:val="0"/>
-          <w:sz w:val="24"/>
-          <w:sz w:val="24"/>
-          <w:szCs w:val="24"/>
-          <w:u w:val="none"/>
-          <w:vertAlign w:val="baseline"/>
-          <w:lang w:val="en-US"/>
-        </w:rPr>
-      </w:r>
-    </w:p>
-    <w:p>
-      <w:pPr>
-        <w:pStyle w:val="LO-normal"/>
-        <w:widowControl w:val="false"/>
+        </w:rPr>
+      </w:pPr>
+      <w:r>
+        <w:rPr>
+          <w:rFonts w:eastAsia="Times" w:cs="Times" w:ascii="Times" w:hAnsi="Times"/>
+          <w:b/>
+          <w:i w:val="false"/>
+          <w:caps w:val="false"/>
+          <w:smallCaps w:val="false"/>
+          <w:strike w:val="false"/>
+          <w:dstrike w:val="false"/>
+          <w:color w:val="000000"/>
+          <w:position w:val="0"/>
+          <w:sz w:val="24"/>
+          <w:sz w:val="24"/>
+          <w:szCs w:val="24"/>
+          <w:u w:val="none"/>
+          <w:shd w:fill="auto" w:val="clear"/>
+          <w:vertAlign w:val="baseline"/>
+          <w:lang w:val="es-AR"/>
+        </w:rPr>
+        <w:t>PostgreSQL, SQL/PL-SQL</w:t>
+      </w:r>
+    </w:p>
+    <w:p>
+      <w:pPr>
+        <w:pStyle w:val="LO-normal"/>
+        <w:keepNext w:val="false"/>
+        <w:keepLines w:val="false"/>
+        <w:widowControl w:val="false"/>
+        <w:shd w:val="clear" w:fill="auto"/>
         <w:spacing w:lineRule="auto" w:line="240" w:before="0" w:after="0"/>
         <w:ind w:hanging="0" w:left="0" w:right="131"/>
         <w:jc w:val="left"/>
@@ -1666,28 +1671,28 @@
           <w:szCs w:val="24"/>
           <w:u w:val="none"/>
           <w:vertAlign w:val="baseline"/>
-          <w:lang w:val="en-US"/>
-        </w:rPr>
-      </w:pPr>
-      <w:r>
-        <w:rPr>
-          <w:rFonts w:eastAsia="Times" w:cs="Times" w:ascii="Times" w:hAnsi="Times"/>
-          <w:b/>
-          <w:i w:val="false"/>
-          <w:caps w:val="false"/>
-          <w:smallCaps w:val="false"/>
-          <w:strike w:val="false"/>
-          <w:dstrike w:val="false"/>
-          <w:color w:val="000000"/>
-          <w:position w:val="0"/>
-          <w:sz w:val="24"/>
-          <w:sz w:val="24"/>
-          <w:szCs w:val="24"/>
-          <w:u w:val="none"/>
-          <w:vertAlign w:val="baseline"/>
-          <w:lang w:val="en-US"/>
-        </w:rPr>
-        <w:t>PostgreSQL, SQL/PL-SQL</w:t>
+        </w:rPr>
+      </w:pPr>
+      <w:r>
+        <w:rPr>
+          <w:rFonts w:eastAsia="Times" w:cs="Times" w:ascii="Times" w:hAnsi="Times"/>
+          <w:b/>
+          <w:i w:val="false"/>
+          <w:caps w:val="false"/>
+          <w:smallCaps w:val="false"/>
+          <w:strike w:val="false"/>
+          <w:dstrike w:val="false"/>
+          <w:color w:val="000000"/>
+          <w:position w:val="0"/>
+          <w:sz w:val="24"/>
+          <w:sz w:val="24"/>
+          <w:szCs w:val="24"/>
+          <w:u w:val="none"/>
+          <w:shd w:fill="auto" w:val="clear"/>
+          <w:vertAlign w:val="baseline"/>
+          <w:lang w:val="es-AR"/>
+        </w:rPr>
+        <w:t>PostGIS</w:t>
       </w:r>
     </w:p>
     <w:p>
@@ -1696,6 +1701,7 @@
         <w:keepNext w:val="false"/>
         <w:keepLines w:val="false"/>
         <w:widowControl w:val="false"/>
+        <w:shd w:val="clear" w:fill="auto"/>
         <w:spacing w:lineRule="auto" w:line="240" w:before="0" w:after="0"/>
         <w:ind w:hanging="0" w:left="0" w:right="131"/>
         <w:jc w:val="left"/>
@@ -1715,27 +1721,48 @@
           <w:szCs w:val="24"/>
           <w:u w:val="none"/>
           <w:vertAlign w:val="baseline"/>
-          <w:lang w:val="en-US"/>
-        </w:rPr>
-      </w:pPr>
-      <w:r>
-        <w:rPr>
-          <w:rFonts w:eastAsia="Times" w:cs="Times" w:ascii="Times" w:hAnsi="Times"/>
-          <w:b/>
-          <w:i w:val="false"/>
-          <w:caps w:val="false"/>
-          <w:smallCaps w:val="false"/>
-          <w:strike w:val="false"/>
-          <w:dstrike w:val="false"/>
-          <w:color w:val="000000"/>
-          <w:position w:val="0"/>
-          <w:sz w:val="24"/>
-          <w:sz w:val="24"/>
-          <w:szCs w:val="24"/>
-          <w:u w:val="none"/>
-          <w:vertAlign w:val="baseline"/>
-          <w:lang w:val="en-US"/>
-        </w:rPr>
+        </w:rPr>
+      </w:pPr>
+      <w:r>
+        <w:rPr>
+          <w:rFonts w:eastAsia="Times" w:cs="Times" w:ascii="Times" w:hAnsi="Times"/>
+          <w:b/>
+          <w:i w:val="false"/>
+          <w:caps w:val="false"/>
+          <w:smallCaps w:val="false"/>
+          <w:strike w:val="false"/>
+          <w:dstrike w:val="false"/>
+          <w:color w:val="000000"/>
+          <w:position w:val="0"/>
+          <w:sz w:val="24"/>
+          <w:sz w:val="24"/>
+          <w:szCs w:val="24"/>
+          <w:u w:val="none"/>
+          <w:shd w:fill="auto" w:val="clear"/>
+          <w:vertAlign w:val="baseline"/>
+          <w:lang w:val="es-AR"/>
+        </w:rPr>
+        <w:t>Python</w:t>
+      </w:r>
+      <w:r>
+        <w:rPr>
+          <w:rFonts w:eastAsia="Times" w:cs="Times" w:ascii="Times" w:hAnsi="Times"/>
+          <w:b/>
+          <w:i w:val="false"/>
+          <w:caps w:val="false"/>
+          <w:smallCaps w:val="false"/>
+          <w:strike w:val="false"/>
+          <w:dstrike w:val="false"/>
+          <w:color w:val="000000"/>
+          <w:position w:val="0"/>
+          <w:sz w:val="24"/>
+          <w:sz w:val="24"/>
+          <w:szCs w:val="24"/>
+          <w:u w:val="none"/>
+          <w:vertAlign w:val="baseline"/>
+          <w:lang w:val="es-AR"/>
+        </w:rPr>
+        <w:t xml:space="preserve"> +  Django</w:t>
       </w:r>
     </w:p>
     <w:p>
@@ -1781,16 +1808,20 @@
           <w:sz w:val="24"/>
           <w:szCs w:val="24"/>
           <w:u w:val="none"/>
-          <w:vertAlign w:val="baseline"/>
-          <w:lang w:val="en-US"/>
-        </w:rPr>
-        <w:t>PostGIS</w:t>
-      </w:r>
-    </w:p>
-    <w:p>
-      <w:pPr>
-        <w:pStyle w:val="LO-normal"/>
-        <w:widowControl w:val="false"/>
+          <w:shd w:fill="auto" w:val="clear"/>
+          <w:vertAlign w:val="baseline"/>
+          <w:lang w:val="en-US"/>
+        </w:rPr>
+        <w:t>Geoserver, Geonetwork, Geonode, QGIS, GeoEvent, AGOL Data Pipelines, ArcGIS Pro</w:t>
+      </w:r>
+    </w:p>
+    <w:p>
+      <w:pPr>
+        <w:pStyle w:val="LO-normal"/>
+        <w:keepNext w:val="false"/>
+        <w:keepLines w:val="false"/>
+        <w:widowControl w:val="false"/>
+        <w:shd w:val="clear" w:fill="auto"/>
         <w:spacing w:lineRule="auto" w:line="240" w:before="0" w:after="0"/>
         <w:ind w:hanging="0" w:left="0" w:right="131"/>
         <w:jc w:val="left"/>
@@ -1810,27 +1841,168 @@
           <w:szCs w:val="24"/>
           <w:u w:val="none"/>
           <w:vertAlign w:val="baseline"/>
-          <w:lang w:val="en-US"/>
-        </w:rPr>
-      </w:pPr>
-      <w:r>
-        <w:rPr>
-          <w:rFonts w:eastAsia="Times" w:cs="Times" w:ascii="Times" w:hAnsi="Times"/>
-          <w:b/>
-          <w:i w:val="false"/>
-          <w:caps w:val="false"/>
-          <w:smallCaps w:val="false"/>
-          <w:strike w:val="false"/>
-          <w:dstrike w:val="false"/>
-          <w:color w:val="000000"/>
-          <w:position w:val="0"/>
-          <w:sz w:val="24"/>
-          <w:sz w:val="24"/>
-          <w:szCs w:val="24"/>
-          <w:u w:val="none"/>
-          <w:vertAlign w:val="baseline"/>
-          <w:lang w:val="en-US"/>
-        </w:rPr>
+        </w:rPr>
+      </w:pPr>
+      <w:r>
+        <w:rPr>
+          <w:rFonts w:eastAsia="Times" w:cs="Times" w:ascii="Times" w:hAnsi="Times"/>
+          <w:b/>
+          <w:i w:val="false"/>
+          <w:caps w:val="false"/>
+          <w:smallCaps w:val="false"/>
+          <w:strike w:val="false"/>
+          <w:dstrike w:val="false"/>
+          <w:color w:val="000000"/>
+          <w:position w:val="0"/>
+          <w:sz w:val="24"/>
+          <w:sz w:val="24"/>
+          <w:szCs w:val="24"/>
+          <w:u w:val="none"/>
+          <w:shd w:fill="auto" w:val="clear"/>
+          <w:vertAlign w:val="baseline"/>
+          <w:lang w:val="es-AR"/>
+        </w:rPr>
+        <w:t>PHP</w:t>
+      </w:r>
+    </w:p>
+    <w:p>
+      <w:pPr>
+        <w:pStyle w:val="LO-normal"/>
+        <w:widowControl w:val="false"/>
+        <w:shd w:val="clear" w:fill="auto"/>
+        <w:spacing w:lineRule="auto" w:line="240" w:before="0" w:after="0"/>
+        <w:ind w:hanging="0" w:left="0" w:right="131"/>
+        <w:jc w:val="left"/>
+        <w:rPr>
+          <w:rFonts w:ascii="Times" w:hAnsi="Times" w:eastAsia="Times" w:cs="Times"/>
+          <w:b/>
+          <w:i w:val="false"/>
+          <w:i w:val="false"/>
+          <w:caps w:val="false"/>
+          <w:smallCaps w:val="false"/>
+          <w:strike w:val="false"/>
+          <w:dstrike w:val="false"/>
+          <w:color w:val="000000"/>
+          <w:position w:val="0"/>
+          <w:sz w:val="24"/>
+          <w:sz w:val="24"/>
+          <w:szCs w:val="24"/>
+          <w:u w:val="none"/>
+          <w:vertAlign w:val="baseline"/>
+        </w:rPr>
+      </w:pPr>
+      <w:r>
+        <w:rPr>
+          <w:rFonts w:eastAsia="Times" w:cs="Times" w:ascii="Times" w:hAnsi="Times"/>
+          <w:b/>
+          <w:i w:val="false"/>
+          <w:caps w:val="false"/>
+          <w:smallCaps w:val="false"/>
+          <w:strike w:val="false"/>
+          <w:dstrike w:val="false"/>
+          <w:color w:val="000000"/>
+          <w:sz w:val="24"/>
+          <w:szCs w:val="24"/>
+          <w:u w:val="none"/>
+          <w:shd w:fill="auto" w:val="clear"/>
+          <w:lang w:val="es-AR"/>
+        </w:rPr>
+        <w:t>Apache Airflow</w:t>
+      </w:r>
+    </w:p>
+    <w:p>
+      <w:pPr>
+        <w:pStyle w:val="LO-normal"/>
+        <w:widowControl w:val="false"/>
+        <w:shd w:val="clear" w:fill="auto"/>
+        <w:spacing w:lineRule="auto" w:line="240" w:before="0" w:after="0"/>
+        <w:ind w:hanging="0" w:left="0" w:right="131"/>
+        <w:jc w:val="left"/>
+        <w:rPr>
+          <w:rFonts w:ascii="Times" w:hAnsi="Times" w:eastAsia="Times" w:cs="Times"/>
+          <w:b/>
+          <w:i w:val="false"/>
+          <w:i w:val="false"/>
+          <w:caps w:val="false"/>
+          <w:smallCaps w:val="false"/>
+          <w:strike w:val="false"/>
+          <w:dstrike w:val="false"/>
+          <w:color w:val="000000"/>
+          <w:position w:val="0"/>
+          <w:sz w:val="24"/>
+          <w:sz w:val="24"/>
+          <w:szCs w:val="24"/>
+          <w:u w:val="none"/>
+          <w:vertAlign w:val="baseline"/>
+        </w:rPr>
+      </w:pPr>
+      <w:r>
+        <w:rPr>
+          <w:rFonts w:eastAsia="Times" w:cs="Times" w:ascii="Times" w:hAnsi="Times"/>
+          <w:b/>
+          <w:i w:val="false"/>
+          <w:caps w:val="false"/>
+          <w:smallCaps w:val="false"/>
+          <w:strike w:val="false"/>
+          <w:dstrike w:val="false"/>
+          <w:color w:val="000000"/>
+          <w:position w:val="0"/>
+          <w:sz w:val="24"/>
+          <w:sz w:val="24"/>
+          <w:szCs w:val="24"/>
+          <w:u w:val="none"/>
+          <w:shd w:fill="auto" w:val="clear"/>
+          <w:vertAlign w:val="baseline"/>
+          <w:lang w:val="es-AR"/>
+        </w:rPr>
+        <w:t>Bash, CSS,  JavaScript, jQuery, HTML 5,  LeafLetJS</w:t>
+      </w:r>
+    </w:p>
+    <w:p>
+      <w:pPr>
+        <w:pStyle w:val="LO-normal"/>
+        <w:widowControl w:val="false"/>
+        <w:shd w:val="clear" w:fill="auto"/>
+        <w:spacing w:lineRule="auto" w:line="240" w:before="0" w:after="0"/>
+        <w:ind w:hanging="0" w:left="0" w:right="131"/>
+        <w:jc w:val="left"/>
+        <w:rPr>
+          <w:rFonts w:ascii="Times" w:hAnsi="Times" w:eastAsia="Times" w:cs="Times"/>
+          <w:b/>
+          <w:i w:val="false"/>
+          <w:i w:val="false"/>
+          <w:caps w:val="false"/>
+          <w:smallCaps w:val="false"/>
+          <w:strike w:val="false"/>
+          <w:dstrike w:val="false"/>
+          <w:color w:val="000000"/>
+          <w:position w:val="0"/>
+          <w:sz w:val="24"/>
+          <w:sz w:val="24"/>
+          <w:szCs w:val="24"/>
+          <w:u w:val="none"/>
+          <w:vertAlign w:val="baseline"/>
+        </w:rPr>
+      </w:pPr>
+      <w:r>
+        <w:rPr>
+          <w:rFonts w:eastAsia="Times" w:cs="Times" w:ascii="Times" w:hAnsi="Times"/>
+          <w:b/>
+          <w:i w:val="false"/>
+          <w:caps w:val="false"/>
+          <w:smallCaps w:val="false"/>
+          <w:strike w:val="false"/>
+          <w:dstrike w:val="false"/>
+          <w:color w:val="000000"/>
+          <w:position w:val="0"/>
+          <w:sz w:val="24"/>
+          <w:sz w:val="24"/>
+          <w:szCs w:val="24"/>
+          <w:u w:val="none"/>
+          <w:vertAlign w:val="baseline"/>
+          <w:lang w:val="es-AR"/>
+        </w:rPr>
+        <w:t>Resolución de problemas</w:t>
       </w:r>
     </w:p>
     <w:p>
@@ -1839,42 +2011,11 @@
         <w:keepNext w:val="false"/>
         <w:keepLines w:val="false"/>
         <w:widowControl w:val="false"/>
+        <w:shd w:val="clear" w:fill="auto"/>
         <w:spacing w:lineRule="auto" w:line="240" w:before="0" w:after="0"/>
         <w:ind w:hanging="0" w:left="0" w:right="131"/>
         <w:jc w:val="left"/>
         <w:rPr>
-          <w:lang w:val="en-US"/>
-        </w:rPr>
-      </w:pPr>
-      <w:r>
-        <w:rPr>
-          <w:rFonts w:eastAsia="Times" w:cs="Times" w:ascii="Times" w:hAnsi="Times"/>
-          <w:b/>
-          <w:i w:val="false"/>
-          <w:caps w:val="false"/>
-          <w:smallCaps w:val="false"/>
-          <w:strike w:val="false"/>
-          <w:dstrike w:val="false"/>
-          <w:color w:val="000000"/>
-          <w:position w:val="0"/>
-          <w:sz w:val="24"/>
-          <w:sz w:val="24"/>
-          <w:szCs w:val="24"/>
-          <w:u w:val="none"/>
-          <w:vertAlign w:val="baseline"/>
-          <w:lang w:val="en-US"/>
-        </w:rPr>
-        <w:t>Python +  Django</w:t>
-      </w:r>
-    </w:p>
-    <w:p>
-      <w:pPr>
-        <w:pStyle w:val="LO-normal"/>
-        <w:widowControl w:val="false"/>
-        <w:spacing w:lineRule="auto" w:line="240" w:before="0" w:after="0"/>
-        <w:ind w:hanging="0" w:left="0" w:right="131"/>
-        <w:jc w:val="left"/>
-        <w:rPr>
           <w:rFonts w:ascii="Times" w:hAnsi="Times" w:eastAsia="Times" w:cs="Times"/>
           <w:b/>
           <w:i w:val="false"/>
@@ -1890,27 +2031,28 @@
           <w:szCs w:val="24"/>
           <w:u w:val="none"/>
           <w:vertAlign w:val="baseline"/>
-          <w:lang w:val="en-US"/>
-        </w:rPr>
-      </w:pPr>
-      <w:r>
-        <w:rPr>
-          <w:rFonts w:eastAsia="Times" w:cs="Times" w:ascii="Times" w:hAnsi="Times"/>
-          <w:b/>
-          <w:i w:val="false"/>
-          <w:caps w:val="false"/>
-          <w:smallCaps w:val="false"/>
-          <w:strike w:val="false"/>
-          <w:dstrike w:val="false"/>
-          <w:color w:val="000000"/>
-          <w:position w:val="0"/>
-          <w:sz w:val="24"/>
-          <w:sz w:val="24"/>
-          <w:szCs w:val="24"/>
-          <w:u w:val="none"/>
-          <w:vertAlign w:val="baseline"/>
-          <w:lang w:val="en-US"/>
-        </w:rPr>
+        </w:rPr>
+      </w:pPr>
+      <w:r>
+        <w:rPr>
+          <w:rFonts w:eastAsia="Times" w:cs="Times" w:ascii="Times" w:hAnsi="Times"/>
+          <w:b/>
+          <w:i w:val="false"/>
+          <w:caps w:val="false"/>
+          <w:smallCaps w:val="false"/>
+          <w:strike w:val="false"/>
+          <w:dstrike w:val="false"/>
+          <w:color w:val="000000"/>
+          <w:position w:val="0"/>
+          <w:sz w:val="24"/>
+          <w:sz w:val="24"/>
+          <w:szCs w:val="24"/>
+          <w:u w:val="none"/>
+          <w:shd w:fill="auto" w:val="clear"/>
+          <w:vertAlign w:val="baseline"/>
+          <w:lang w:val="es-AR"/>
+        </w:rPr>
+        <w:t>Linux, Windows, MySQL, Programming, Code Igniter (framework mvc para PHP)</w:t>
       </w:r>
     </w:p>
     <w:p>
@@ -1919,630 +2061,7 @@
         <w:keepNext w:val="false"/>
         <w:keepLines w:val="false"/>
         <w:widowControl w:val="false"/>
-        <w:spacing w:lineRule="auto" w:line="240" w:before="0" w:after="0"/>
-        <w:ind w:hanging="0" w:left="0" w:right="131"/>
-        <w:jc w:val="left"/>
-        <w:rPr>
-          <w:rFonts w:ascii="Times" w:hAnsi="Times" w:eastAsia="Times" w:cs="Times"/>
-          <w:b/>
-          <w:i w:val="false"/>
-          <w:i w:val="false"/>
-          <w:caps w:val="false"/>
-          <w:smallCaps w:val="false"/>
-          <w:strike w:val="false"/>
-          <w:dstrike w:val="false"/>
-          <w:color w:val="000000"/>
-          <w:position w:val="0"/>
-          <w:sz w:val="24"/>
-          <w:sz w:val="24"/>
-          <w:szCs w:val="24"/>
-          <w:u w:val="none"/>
-          <w:vertAlign w:val="baseline"/>
-          <w:lang w:val="en-US"/>
-        </w:rPr>
-      </w:pPr>
-      <w:r>
-        <w:rPr>
-          <w:rFonts w:eastAsia="Times" w:cs="Times" w:ascii="Times" w:hAnsi="Times"/>
-          <w:b/>
-          <w:i w:val="false"/>
-          <w:caps w:val="false"/>
-          <w:smallCaps w:val="false"/>
-          <w:strike w:val="false"/>
-          <w:dstrike w:val="false"/>
-          <w:color w:val="000000"/>
-          <w:position w:val="0"/>
-          <w:sz w:val="24"/>
-          <w:sz w:val="24"/>
-          <w:szCs w:val="24"/>
-          <w:u w:val="none"/>
-          <w:vertAlign w:val="baseline"/>
-          <w:lang w:val="en-US"/>
-        </w:rPr>
-        <w:t xml:space="preserve">Geoserver, Geonetwork, Geonode, QGIS, </w:t>
-      </w:r>
-      <w:r>
-        <w:rPr>
-          <w:rFonts w:eastAsia="Times" w:cs="Times" w:ascii="Times" w:hAnsi="Times"/>
-          <w:b/>
-          <w:i w:val="false"/>
-          <w:caps w:val="false"/>
-          <w:smallCaps w:val="false"/>
-          <w:strike w:val="false"/>
-          <w:dstrike w:val="false"/>
-          <w:color w:val="000000"/>
-          <w:position w:val="0"/>
-          <w:sz w:val="24"/>
-          <w:sz w:val="24"/>
-          <w:szCs w:val="24"/>
-          <w:u w:val="none"/>
-          <w:vertAlign w:val="baseline"/>
-          <w:lang w:val="en-US"/>
-        </w:rPr>
-        <w:t>GeoEvent, AGOL Data Pipelines, ArcGIS Pro</w:t>
-      </w:r>
-    </w:p>
-    <w:p>
-      <w:pPr>
-        <w:pStyle w:val="LO-normal"/>
-        <w:keepNext w:val="false"/>
-        <w:keepLines w:val="false"/>
-        <w:widowControl w:val="false"/>
-        <w:spacing w:lineRule="auto" w:line="240" w:before="0" w:after="0"/>
-        <w:ind w:hanging="0" w:left="0" w:right="131"/>
-        <w:jc w:val="left"/>
-        <w:rPr>
-          <w:rFonts w:ascii="Times" w:hAnsi="Times" w:eastAsia="Times" w:cs="Times"/>
-          <w:b/>
-          <w:i w:val="false"/>
-          <w:i w:val="false"/>
-          <w:caps w:val="false"/>
-          <w:smallCaps w:val="false"/>
-          <w:strike w:val="false"/>
-          <w:dstrike w:val="false"/>
-          <w:color w:val="000000"/>
-          <w:position w:val="0"/>
-          <w:sz w:val="24"/>
-          <w:sz w:val="24"/>
-          <w:szCs w:val="24"/>
-          <w:u w:val="none"/>
-          <w:vertAlign w:val="baseline"/>
-          <w:lang w:val="en-US"/>
-        </w:rPr>
-      </w:pPr>
-      <w:r>
-        <w:rPr>
-          <w:rFonts w:eastAsia="Times" w:cs="Times" w:ascii="Times" w:hAnsi="Times"/>
-          <w:b/>
-          <w:i w:val="false"/>
-          <w:caps w:val="false"/>
-          <w:smallCaps w:val="false"/>
-          <w:strike w:val="false"/>
-          <w:dstrike w:val="false"/>
-          <w:color w:val="000000"/>
-          <w:position w:val="0"/>
-          <w:sz w:val="24"/>
-          <w:sz w:val="24"/>
-          <w:szCs w:val="24"/>
-          <w:u w:val="none"/>
-          <w:vertAlign w:val="baseline"/>
-          <w:lang w:val="en-US"/>
-        </w:rPr>
-      </w:r>
-    </w:p>
-    <w:p>
-      <w:pPr>
-        <w:pStyle w:val="LO-normal"/>
-        <w:keepNext w:val="false"/>
-        <w:keepLines w:val="false"/>
-        <w:widowControl w:val="false"/>
-        <w:spacing w:lineRule="auto" w:line="240" w:before="0" w:after="0"/>
-        <w:ind w:hanging="0" w:left="0" w:right="131"/>
-        <w:jc w:val="left"/>
-        <w:rPr>
-          <w:rFonts w:ascii="Times" w:hAnsi="Times" w:eastAsia="Times" w:cs="Times"/>
-          <w:b/>
-          <w:i w:val="false"/>
-          <w:i w:val="false"/>
-          <w:caps w:val="false"/>
-          <w:smallCaps w:val="false"/>
-          <w:strike w:val="false"/>
-          <w:dstrike w:val="false"/>
-          <w:color w:val="000000"/>
-          <w:position w:val="0"/>
-          <w:sz w:val="24"/>
-          <w:sz w:val="24"/>
-          <w:szCs w:val="24"/>
-          <w:u w:val="none"/>
-          <w:vertAlign w:val="baseline"/>
-          <w:lang w:val="en-US"/>
-        </w:rPr>
-      </w:pPr>
-      <w:r>
-        <w:rPr>
-          <w:rFonts w:eastAsia="Times" w:cs="Times" w:ascii="Times" w:hAnsi="Times"/>
-          <w:b/>
-          <w:i w:val="false"/>
-          <w:caps w:val="false"/>
-          <w:smallCaps w:val="false"/>
-          <w:strike w:val="false"/>
-          <w:dstrike w:val="false"/>
-          <w:color w:val="000000"/>
-          <w:position w:val="0"/>
-          <w:sz w:val="24"/>
-          <w:sz w:val="24"/>
-          <w:szCs w:val="24"/>
-          <w:u w:val="none"/>
-          <w:vertAlign w:val="baseline"/>
-          <w:lang w:val="en-US"/>
-        </w:rPr>
-        <w:t>PHP</w:t>
-      </w:r>
-    </w:p>
-    <w:p>
-      <w:pPr>
-        <w:pStyle w:val="LO-normal"/>
-        <w:widowControl w:val="false"/>
-        <w:spacing w:lineRule="auto" w:line="240" w:before="0" w:after="0"/>
-        <w:ind w:hanging="0" w:left="0" w:right="131"/>
-        <w:jc w:val="left"/>
-        <w:rPr>
-          <w:rFonts w:ascii="Times" w:hAnsi="Times" w:eastAsia="Times" w:cs="Times"/>
-          <w:b/>
-          <w:i w:val="false"/>
-          <w:i w:val="false"/>
-          <w:caps w:val="false"/>
-          <w:smallCaps w:val="false"/>
-          <w:strike w:val="false"/>
-          <w:dstrike w:val="false"/>
-          <w:color w:val="000000"/>
-          <w:position w:val="0"/>
-          <w:sz w:val="24"/>
-          <w:sz w:val="24"/>
-          <w:szCs w:val="24"/>
-          <w:u w:val="none"/>
-          <w:vertAlign w:val="baseline"/>
-          <w:lang w:val="en-US"/>
-        </w:rPr>
-      </w:pPr>
-      <w:r>
-        <w:rPr>
-          <w:rFonts w:eastAsia="Times" w:cs="Times" w:ascii="Times" w:hAnsi="Times"/>
-          <w:b/>
-          <w:i w:val="false"/>
-          <w:caps w:val="false"/>
-          <w:smallCaps w:val="false"/>
-          <w:strike w:val="false"/>
-          <w:dstrike w:val="false"/>
-          <w:color w:val="000000"/>
-          <w:sz w:val="24"/>
-          <w:szCs w:val="24"/>
-          <w:u w:val="none"/>
-          <w:lang w:val="en-US"/>
-        </w:rPr>
-      </w:r>
-    </w:p>
-    <w:p>
-      <w:pPr>
-        <w:pStyle w:val="LO-normal"/>
-        <w:widowControl w:val="false"/>
-        <w:spacing w:lineRule="auto" w:line="240" w:before="0" w:after="0"/>
-        <w:ind w:hanging="0" w:left="0" w:right="131"/>
-        <w:jc w:val="left"/>
-        <w:rPr>
-          <w:rFonts w:ascii="Times" w:hAnsi="Times" w:eastAsia="Times" w:cs="Times"/>
-          <w:b/>
-          <w:i w:val="false"/>
-          <w:i w:val="false"/>
-          <w:caps w:val="false"/>
-          <w:smallCaps w:val="false"/>
-          <w:strike w:val="false"/>
-          <w:dstrike w:val="false"/>
-          <w:color w:val="000000"/>
-          <w:position w:val="0"/>
-          <w:sz w:val="24"/>
-          <w:sz w:val="24"/>
-          <w:szCs w:val="24"/>
-          <w:u w:val="none"/>
-          <w:vertAlign w:val="baseline"/>
-          <w:lang w:val="en-US"/>
-        </w:rPr>
-      </w:pPr>
-      <w:r>
-        <w:rPr>
-          <w:rFonts w:eastAsia="Times" w:cs="Times" w:ascii="Times" w:hAnsi="Times"/>
-          <w:b/>
-          <w:i w:val="false"/>
-          <w:caps w:val="false"/>
-          <w:smallCaps w:val="false"/>
-          <w:strike w:val="false"/>
-          <w:dstrike w:val="false"/>
-          <w:color w:val="000000"/>
-          <w:sz w:val="24"/>
-          <w:szCs w:val="24"/>
-          <w:u w:val="none"/>
-          <w:lang w:val="en-US"/>
-        </w:rPr>
-        <w:t>Apache Airflow</w:t>
-      </w:r>
-    </w:p>
-    <w:p>
-      <w:pPr>
-        <w:pStyle w:val="LO-normal"/>
-        <w:keepNext w:val="false"/>
-        <w:keepLines w:val="false"/>
-        <w:widowControl w:val="false"/>
-        <w:spacing w:lineRule="auto" w:line="240" w:before="0" w:after="0"/>
-        <w:ind w:hanging="0" w:left="0" w:right="131"/>
-        <w:jc w:val="left"/>
-        <w:rPr>
-          <w:rFonts w:ascii="Times" w:hAnsi="Times" w:eastAsia="Times" w:cs="Times"/>
-          <w:b/>
-          <w:i w:val="false"/>
-          <w:i w:val="false"/>
-          <w:caps w:val="false"/>
-          <w:smallCaps w:val="false"/>
-          <w:strike w:val="false"/>
-          <w:dstrike w:val="false"/>
-          <w:color w:val="000000"/>
-          <w:position w:val="0"/>
-          <w:sz w:val="24"/>
-          <w:sz w:val="24"/>
-          <w:szCs w:val="24"/>
-          <w:u w:val="none"/>
-          <w:vertAlign w:val="baseline"/>
-          <w:lang w:val="en-US"/>
-        </w:rPr>
-      </w:pPr>
-      <w:r>
-        <w:rPr>
-          <w:rFonts w:eastAsia="Times" w:cs="Times" w:ascii="Times" w:hAnsi="Times"/>
-          <w:b/>
-          <w:i w:val="false"/>
-          <w:caps w:val="false"/>
-          <w:smallCaps w:val="false"/>
-          <w:strike w:val="false"/>
-          <w:dstrike w:val="false"/>
-          <w:color w:val="000000"/>
-          <w:position w:val="0"/>
-          <w:sz w:val="24"/>
-          <w:sz w:val="24"/>
-          <w:szCs w:val="24"/>
-          <w:u w:val="none"/>
-          <w:vertAlign w:val="baseline"/>
-          <w:lang w:val="en-US"/>
-        </w:rPr>
-      </w:r>
-    </w:p>
-    <w:p>
-      <w:pPr>
-        <w:pStyle w:val="LO-normal"/>
-        <w:keepNext w:val="false"/>
-        <w:keepLines w:val="false"/>
-        <w:widowControl w:val="false"/>
-        <w:spacing w:lineRule="auto" w:line="240" w:before="0" w:after="0"/>
-        <w:ind w:hanging="0" w:left="0" w:right="131"/>
-        <w:jc w:val="left"/>
-        <w:rPr>
-          <w:rFonts w:ascii="Times" w:hAnsi="Times" w:eastAsia="Times" w:cs="Times"/>
-          <w:b/>
-          <w:i w:val="false"/>
-          <w:i w:val="false"/>
-          <w:caps w:val="false"/>
-          <w:smallCaps w:val="false"/>
-          <w:strike w:val="false"/>
-          <w:dstrike w:val="false"/>
-          <w:color w:val="000000"/>
-          <w:position w:val="0"/>
-          <w:sz w:val="24"/>
-          <w:sz w:val="24"/>
-          <w:szCs w:val="24"/>
-          <w:u w:val="none"/>
-          <w:vertAlign w:val="baseline"/>
-          <w:lang w:val="en-US"/>
-        </w:rPr>
-      </w:pPr>
-      <w:r>
-        <w:rPr>
-          <w:rFonts w:eastAsia="Times" w:cs="Times" w:ascii="Times" w:hAnsi="Times"/>
-          <w:b/>
-          <w:i w:val="false"/>
-          <w:caps w:val="false"/>
-          <w:smallCaps w:val="false"/>
-          <w:strike w:val="false"/>
-          <w:dstrike w:val="false"/>
-          <w:color w:val="000000"/>
-          <w:position w:val="0"/>
-          <w:sz w:val="24"/>
-          <w:sz w:val="24"/>
-          <w:szCs w:val="24"/>
-          <w:u w:val="none"/>
-          <w:vertAlign w:val="baseline"/>
-          <w:lang w:val="en-US"/>
-        </w:rPr>
-        <w:t>Bash, CSS,   jQuery, HTML 5,  LeafLetJS</w:t>
-      </w:r>
-    </w:p>
-    <w:p>
-      <w:pPr>
-        <w:pStyle w:val="LO-normal"/>
-        <w:widowControl w:val="false"/>
-        <w:spacing w:lineRule="auto" w:line="240" w:before="0" w:after="0"/>
-        <w:ind w:hanging="0" w:left="0" w:right="131"/>
-        <w:jc w:val="left"/>
-        <w:rPr>
-          <w:rFonts w:ascii="Times" w:hAnsi="Times" w:eastAsia="Times" w:cs="Times"/>
-          <w:b/>
-          <w:i w:val="false"/>
-          <w:i w:val="false"/>
-          <w:caps w:val="false"/>
-          <w:smallCaps w:val="false"/>
-          <w:strike w:val="false"/>
-          <w:dstrike w:val="false"/>
-          <w:color w:val="000000"/>
-          <w:position w:val="0"/>
-          <w:sz w:val="24"/>
-          <w:sz w:val="24"/>
-          <w:szCs w:val="24"/>
-          <w:u w:val="none"/>
-          <w:vertAlign w:val="baseline"/>
-          <w:lang w:val="en-US"/>
-        </w:rPr>
-      </w:pPr>
-      <w:r>
-        <w:rPr>
-          <w:rFonts w:eastAsia="Times" w:cs="Times" w:ascii="Times" w:hAnsi="Times"/>
-          <w:b/>
-          <w:i w:val="false"/>
-          <w:caps w:val="false"/>
-          <w:smallCaps w:val="false"/>
-          <w:strike w:val="false"/>
-          <w:dstrike w:val="false"/>
-          <w:color w:val="000000"/>
-          <w:position w:val="0"/>
-          <w:sz w:val="24"/>
-          <w:sz w:val="24"/>
-          <w:szCs w:val="24"/>
-          <w:u w:val="none"/>
-          <w:vertAlign w:val="baseline"/>
-          <w:lang w:val="en-US"/>
-        </w:rPr>
-      </w:r>
-    </w:p>
-    <w:p>
-      <w:pPr>
-        <w:pStyle w:val="LO-normal"/>
-        <w:widowControl w:val="false"/>
-        <w:spacing w:lineRule="auto" w:line="240" w:before="0" w:after="0"/>
-        <w:ind w:hanging="0" w:left="0" w:right="131"/>
-        <w:jc w:val="left"/>
-        <w:rPr>
-          <w:rFonts w:ascii="Times" w:hAnsi="Times" w:eastAsia="Times" w:cs="Times"/>
-          <w:b/>
-          <w:i w:val="false"/>
-          <w:i w:val="false"/>
-          <w:caps w:val="false"/>
-          <w:smallCaps w:val="false"/>
-          <w:strike w:val="false"/>
-          <w:dstrike w:val="false"/>
-          <w:color w:val="000000"/>
-          <w:position w:val="0"/>
-          <w:sz w:val="24"/>
-          <w:sz w:val="24"/>
-          <w:szCs w:val="24"/>
-          <w:u w:val="none"/>
-          <w:vertAlign w:val="baseline"/>
-          <w:lang w:val="en-US"/>
-        </w:rPr>
-      </w:pPr>
-      <w:r>
-        <w:rPr>
-          <w:rFonts w:eastAsia="Times" w:cs="Times" w:ascii="Times" w:hAnsi="Times"/>
-          <w:b/>
-          <w:i w:val="false"/>
-          <w:caps w:val="false"/>
-          <w:smallCaps w:val="false"/>
-          <w:strike w:val="false"/>
-          <w:dstrike w:val="false"/>
-          <w:color w:val="000000"/>
-          <w:position w:val="0"/>
-          <w:sz w:val="24"/>
-          <w:sz w:val="24"/>
-          <w:szCs w:val="24"/>
-          <w:u w:val="none"/>
-          <w:vertAlign w:val="baseline"/>
-          <w:lang w:val="en-US"/>
-        </w:rPr>
-        <w:t>Problem solving</w:t>
-      </w:r>
-    </w:p>
-    <w:p>
-      <w:pPr>
-        <w:pStyle w:val="LO-normal"/>
-        <w:widowControl w:val="false"/>
-        <w:spacing w:lineRule="auto" w:line="240" w:before="0" w:after="0"/>
-        <w:ind w:hanging="0" w:left="0" w:right="131"/>
-        <w:jc w:val="left"/>
-        <w:rPr>
-          <w:rFonts w:ascii="Times" w:hAnsi="Times" w:eastAsia="Times" w:cs="Times"/>
-          <w:b/>
-          <w:i w:val="false"/>
-          <w:i w:val="false"/>
-          <w:caps w:val="false"/>
-          <w:smallCaps w:val="false"/>
-          <w:strike w:val="false"/>
-          <w:dstrike w:val="false"/>
-          <w:color w:val="000000"/>
-          <w:position w:val="0"/>
-          <w:sz w:val="24"/>
-          <w:sz w:val="24"/>
-          <w:szCs w:val="24"/>
-          <w:u w:val="none"/>
-          <w:vertAlign w:val="baseline"/>
-          <w:lang w:val="en-US"/>
-        </w:rPr>
-      </w:pPr>
-      <w:r>
-        <w:rPr>
-          <w:rFonts w:eastAsia="Times" w:cs="Times" w:ascii="Times" w:hAnsi="Times"/>
-          <w:b/>
-          <w:i w:val="false"/>
-          <w:caps w:val="false"/>
-          <w:smallCaps w:val="false"/>
-          <w:strike w:val="false"/>
-          <w:dstrike w:val="false"/>
-          <w:color w:val="000000"/>
-          <w:sz w:val="24"/>
-          <w:szCs w:val="24"/>
-          <w:u w:val="none"/>
-          <w:lang w:val="en-US"/>
-        </w:rPr>
-      </w:r>
-    </w:p>
-    <w:p>
-      <w:pPr>
-        <w:pStyle w:val="LO-normal"/>
-        <w:keepNext w:val="false"/>
-        <w:keepLines w:val="false"/>
-        <w:widowControl w:val="false"/>
-        <w:spacing w:lineRule="auto" w:line="240" w:before="0" w:after="0"/>
-        <w:ind w:hanging="0" w:left="0" w:right="131"/>
-        <w:jc w:val="left"/>
-        <w:rPr>
-          <w:rFonts w:ascii="Times" w:hAnsi="Times" w:eastAsia="Times" w:cs="Times"/>
-          <w:b/>
-          <w:i w:val="false"/>
-          <w:i w:val="false"/>
-          <w:caps w:val="false"/>
-          <w:smallCaps w:val="false"/>
-          <w:strike w:val="false"/>
-          <w:dstrike w:val="false"/>
-          <w:color w:val="000000"/>
-          <w:position w:val="0"/>
-          <w:sz w:val="24"/>
-          <w:sz w:val="24"/>
-          <w:szCs w:val="24"/>
-          <w:u w:val="none"/>
-          <w:vertAlign w:val="baseline"/>
-          <w:lang w:val="en-US"/>
-        </w:rPr>
-      </w:pPr>
-      <w:r>
-        <w:rPr>
-          <w:rFonts w:eastAsia="Times" w:cs="Times" w:ascii="Times" w:hAnsi="Times"/>
-          <w:b/>
-          <w:i w:val="false"/>
-          <w:caps w:val="false"/>
-          <w:smallCaps w:val="false"/>
-          <w:strike w:val="false"/>
-          <w:dstrike w:val="false"/>
-          <w:color w:val="000000"/>
-          <w:position w:val="0"/>
-          <w:sz w:val="24"/>
-          <w:sz w:val="24"/>
-          <w:szCs w:val="24"/>
-          <w:u w:val="none"/>
-          <w:vertAlign w:val="baseline"/>
-          <w:lang w:val="en-US"/>
-        </w:rPr>
-        <w:t>Linux, Windows, MySQL, Programming, Code Igniter (</w:t>
-      </w:r>
-      <w:r>
-        <w:rPr>
-          <w:rFonts w:eastAsia="Times" w:cs="Times" w:ascii="Times" w:hAnsi="Times"/>
-          <w:b/>
-          <w:i w:val="false"/>
-          <w:caps w:val="false"/>
-          <w:smallCaps w:val="false"/>
-          <w:strike w:val="false"/>
-          <w:dstrike w:val="false"/>
-          <w:color w:val="000000"/>
-          <w:kern w:val="0"/>
-          <w:position w:val="0"/>
-          <w:sz w:val="24"/>
-          <w:sz w:val="24"/>
-          <w:szCs w:val="24"/>
-          <w:u w:val="none"/>
-          <w:vertAlign w:val="baseline"/>
-          <w:lang w:val="en-US" w:eastAsia="zh-CN" w:bidi="hi-IN"/>
-        </w:rPr>
-        <w:t>mvc framework</w:t>
-      </w:r>
-      <w:r>
-        <w:rPr>
-          <w:rFonts w:eastAsia="Times" w:cs="Times" w:ascii="Times" w:hAnsi="Times"/>
-          <w:b/>
-          <w:i w:val="false"/>
-          <w:caps w:val="false"/>
-          <w:smallCaps w:val="false"/>
-          <w:strike w:val="false"/>
-          <w:dstrike w:val="false"/>
-          <w:color w:val="000000"/>
-          <w:position w:val="0"/>
-          <w:sz w:val="24"/>
-          <w:sz w:val="24"/>
-          <w:szCs w:val="24"/>
-          <w:u w:val="none"/>
-          <w:vertAlign w:val="baseline"/>
-          <w:lang w:val="en-US"/>
-        </w:rPr>
-        <w:t xml:space="preserve"> PHP)</w:t>
-      </w:r>
-    </w:p>
-    <w:p>
-      <w:pPr>
-        <w:pStyle w:val="LO-normal"/>
-        <w:keepNext w:val="false"/>
-        <w:keepLines w:val="false"/>
-        <w:widowControl w:val="false"/>
-        <w:spacing w:lineRule="auto" w:line="240" w:before="0" w:after="0"/>
-        <w:ind w:hanging="0" w:left="0" w:right="131"/>
-        <w:jc w:val="left"/>
-        <w:rPr>
-          <w:rFonts w:ascii="Times" w:hAnsi="Times" w:eastAsia="Times" w:cs="Times"/>
-          <w:b/>
-          <w:i w:val="false"/>
-          <w:i w:val="false"/>
-          <w:caps w:val="false"/>
-          <w:smallCaps w:val="false"/>
-          <w:strike w:val="false"/>
-          <w:dstrike w:val="false"/>
-          <w:color w:val="000000"/>
-          <w:position w:val="0"/>
-          <w:sz w:val="24"/>
-          <w:sz w:val="24"/>
-          <w:szCs w:val="24"/>
-          <w:u w:val="none"/>
-          <w:vertAlign w:val="baseline"/>
-          <w:lang w:val="en-US"/>
-        </w:rPr>
-      </w:pPr>
-      <w:r>
-        <w:rPr>
-          <w:rFonts w:eastAsia="Times" w:cs="Times" w:ascii="Times" w:hAnsi="Times"/>
-          <w:b/>
-          <w:i w:val="false"/>
-          <w:caps w:val="false"/>
-          <w:smallCaps w:val="false"/>
-          <w:strike w:val="false"/>
-          <w:dstrike w:val="false"/>
-          <w:color w:val="000000"/>
-          <w:position w:val="0"/>
-          <w:sz w:val="24"/>
-          <w:sz w:val="24"/>
-          <w:szCs w:val="24"/>
-          <w:u w:val="none"/>
-          <w:vertAlign w:val="baseline"/>
-          <w:lang w:val="en-US"/>
-        </w:rPr>
-      </w:r>
-    </w:p>
-    <w:p>
-      <w:pPr>
-        <w:pStyle w:val="LO-normal"/>
-        <w:keepNext w:val="false"/>
-        <w:keepLines w:val="false"/>
-        <w:widowControl w:val="false"/>
+        <w:shd w:val="clear" w:fill="auto"/>
         <w:spacing w:lineRule="auto" w:line="259" w:before="0" w:after="0"/>
         <w:ind w:hanging="0" w:left="0" w:right="131"/>
         <w:jc w:val="left"/>
@@ -2562,7 +2081,6 @@
           <w:szCs w:val="22"/>
           <w:u w:val="none"/>
           <w:vertAlign w:val="baseline"/>
-          <w:lang w:val="en-US"/>
         </w:rPr>
       </w:pPr>
       <w:r>
@@ -2580,10 +2098,507 @@
           <w:sz w:val="22"/>
           <w:szCs w:val="22"/>
           <w:u w:val="none"/>
-          <w:vertAlign w:val="baseline"/>
-          <w:lang w:val="en-US"/>
+          <w:shd w:fill="auto" w:val="clear"/>
+          <w:vertAlign w:val="baseline"/>
+          <w:lang w:val="es-AR"/>
         </w:rPr>
         <w:t>Development, Web Services</w:t>
+      </w:r>
+    </w:p>
+    <w:p>
+      <w:pPr>
+        <w:pStyle w:val="LO-normal"/>
+        <w:widowControl w:val="false"/>
+        <w:shd w:val="clear" w:fill="auto"/>
+        <w:spacing w:lineRule="auto" w:line="259" w:before="0" w:after="0"/>
+        <w:ind w:hanging="0" w:left="0" w:right="131"/>
+        <w:jc w:val="left"/>
+        <w:rPr>
+          <w:rFonts w:ascii="Times" w:hAnsi="Times" w:eastAsia="Times" w:cs="Times"/>
+          <w:b/>
+          <w:i w:val="false"/>
+          <w:i w:val="false"/>
+          <w:caps w:val="false"/>
+          <w:smallCaps w:val="false"/>
+          <w:strike w:val="false"/>
+          <w:dstrike w:val="false"/>
+          <w:color w:val="000000"/>
+          <w:position w:val="0"/>
+          <w:sz w:val="22"/>
+          <w:sz w:val="22"/>
+          <w:szCs w:val="22"/>
+          <w:u w:val="none"/>
+          <w:vertAlign w:val="baseline"/>
+        </w:rPr>
+      </w:pPr>
+      <w:r>
+        <w:rPr>
+          <w:rFonts w:eastAsia="Times" w:cs="Times" w:ascii="Times" w:hAnsi="Times"/>
+          <w:b/>
+          <w:i w:val="false"/>
+          <w:caps w:val="false"/>
+          <w:smallCaps w:val="false"/>
+          <w:strike w:val="false"/>
+          <w:dstrike w:val="false"/>
+          <w:color w:val="000000"/>
+          <w:sz w:val="22"/>
+          <w:szCs w:val="22"/>
+          <w:u w:val="none"/>
+          <w:shd w:fill="auto" w:val="clear"/>
+          <w:lang w:val="es-AR"/>
+        </w:rPr>
+        <w:t>AGOL Data Pipelines</w:t>
+      </w:r>
+    </w:p>
+    <w:p>
+      <w:pPr>
+        <w:pStyle w:val="LO-normal"/>
+        <w:widowControl w:val="false"/>
+        <w:shd w:val="clear" w:fill="auto"/>
+        <w:spacing w:lineRule="auto" w:line="259" w:before="0" w:after="0"/>
+        <w:ind w:hanging="0" w:left="0" w:right="131"/>
+        <w:jc w:val="left"/>
+        <w:rPr>
+          <w:rFonts w:ascii="Times" w:hAnsi="Times" w:eastAsia="Times" w:cs="Times"/>
+          <w:b/>
+          <w:i w:val="false"/>
+          <w:i w:val="false"/>
+          <w:caps w:val="false"/>
+          <w:smallCaps w:val="false"/>
+          <w:strike w:val="false"/>
+          <w:dstrike w:val="false"/>
+          <w:color w:val="000000"/>
+          <w:position w:val="0"/>
+          <w:sz w:val="22"/>
+          <w:sz w:val="22"/>
+          <w:szCs w:val="22"/>
+          <w:u w:val="none"/>
+          <w:vertAlign w:val="baseline"/>
+        </w:rPr>
+      </w:pPr>
+      <w:r>
+        <w:rPr>
+          <w:rFonts w:eastAsia="Times" w:cs="Times" w:ascii="Times" w:hAnsi="Times"/>
+          <w:b/>
+          <w:i w:val="false"/>
+          <w:caps w:val="false"/>
+          <w:smallCaps w:val="false"/>
+          <w:strike w:val="false"/>
+          <w:dstrike w:val="false"/>
+          <w:color w:val="000000"/>
+          <w:sz w:val="22"/>
+          <w:szCs w:val="22"/>
+          <w:u w:val="none"/>
+          <w:shd w:fill="auto" w:val="clear"/>
+          <w:lang w:val="es-AR"/>
+        </w:rPr>
+        <w:t>GeoJSON</w:t>
+      </w:r>
+    </w:p>
+    <w:p>
+      <w:pPr>
+        <w:pStyle w:val="LO-normal"/>
+        <w:widowControl w:val="false"/>
+        <w:shd w:val="clear" w:fill="auto"/>
+        <w:spacing w:lineRule="auto" w:line="259" w:before="0" w:after="0"/>
+        <w:ind w:hanging="0" w:left="0" w:right="131"/>
+        <w:jc w:val="left"/>
+        <w:rPr>
+          <w:rFonts w:ascii="Times" w:hAnsi="Times" w:eastAsia="Times" w:cs="Times"/>
+          <w:b/>
+          <w:i w:val="false"/>
+          <w:i w:val="false"/>
+          <w:caps w:val="false"/>
+          <w:smallCaps w:val="false"/>
+          <w:strike w:val="false"/>
+          <w:dstrike w:val="false"/>
+          <w:color w:val="000000"/>
+          <w:position w:val="0"/>
+          <w:sz w:val="22"/>
+          <w:sz w:val="22"/>
+          <w:szCs w:val="22"/>
+          <w:u w:val="none"/>
+          <w:vertAlign w:val="baseline"/>
+        </w:rPr>
+      </w:pPr>
+      <w:r>
+        <w:rPr>
+          <w:rFonts w:eastAsia="Times" w:cs="Times" w:ascii="Times" w:hAnsi="Times"/>
+          <w:b/>
+          <w:i w:val="false"/>
+          <w:caps w:val="false"/>
+          <w:smallCaps w:val="false"/>
+          <w:strike w:val="false"/>
+          <w:dstrike w:val="false"/>
+          <w:color w:val="000000"/>
+          <w:sz w:val="22"/>
+          <w:szCs w:val="22"/>
+          <w:u w:val="none"/>
+          <w:shd w:fill="auto" w:val="clear"/>
+          <w:lang w:val="es-AR"/>
+        </w:rPr>
+        <w:t>PHP</w:t>
+      </w:r>
+    </w:p>
+    <w:p>
+      <w:pPr>
+        <w:pStyle w:val="LO-normal"/>
+        <w:widowControl w:val="false"/>
+        <w:shd w:val="clear" w:fill="auto"/>
+        <w:spacing w:lineRule="auto" w:line="259" w:before="0" w:after="0"/>
+        <w:ind w:hanging="0" w:left="0" w:right="131"/>
+        <w:jc w:val="left"/>
+        <w:rPr>
+          <w:rFonts w:ascii="Times" w:hAnsi="Times" w:eastAsia="Times" w:cs="Times"/>
+          <w:b/>
+          <w:i w:val="false"/>
+          <w:i w:val="false"/>
+          <w:caps w:val="false"/>
+          <w:smallCaps w:val="false"/>
+          <w:strike w:val="false"/>
+          <w:dstrike w:val="false"/>
+          <w:color w:val="000000"/>
+          <w:position w:val="0"/>
+          <w:sz w:val="22"/>
+          <w:sz w:val="22"/>
+          <w:szCs w:val="22"/>
+          <w:u w:val="none"/>
+          <w:vertAlign w:val="baseline"/>
+        </w:rPr>
+      </w:pPr>
+      <w:r>
+        <w:rPr>
+          <w:rFonts w:eastAsia="Times" w:cs="Times" w:ascii="Times" w:hAnsi="Times"/>
+          <w:b/>
+          <w:i w:val="false"/>
+          <w:caps w:val="false"/>
+          <w:smallCaps w:val="false"/>
+          <w:strike w:val="false"/>
+          <w:dstrike w:val="false"/>
+          <w:color w:val="000000"/>
+          <w:sz w:val="22"/>
+          <w:szCs w:val="22"/>
+          <w:u w:val="none"/>
+          <w:shd w:fill="auto" w:val="clear"/>
+          <w:lang w:val="es-AR"/>
+        </w:rPr>
+        <w:t>QGIS</w:t>
+      </w:r>
+    </w:p>
+    <w:p>
+      <w:pPr>
+        <w:pStyle w:val="LO-normal"/>
+        <w:widowControl w:val="false"/>
+        <w:shd w:val="clear" w:fill="auto"/>
+        <w:spacing w:lineRule="auto" w:line="259" w:before="0" w:after="0"/>
+        <w:ind w:hanging="0" w:left="0" w:right="131"/>
+        <w:jc w:val="left"/>
+        <w:rPr>
+          <w:rFonts w:ascii="Times" w:hAnsi="Times" w:eastAsia="Times" w:cs="Times"/>
+          <w:b/>
+          <w:i w:val="false"/>
+          <w:i w:val="false"/>
+          <w:caps w:val="false"/>
+          <w:smallCaps w:val="false"/>
+          <w:strike w:val="false"/>
+          <w:dstrike w:val="false"/>
+          <w:color w:val="000000"/>
+          <w:position w:val="0"/>
+          <w:sz w:val="22"/>
+          <w:sz w:val="22"/>
+          <w:szCs w:val="22"/>
+          <w:u w:val="none"/>
+          <w:vertAlign w:val="baseline"/>
+        </w:rPr>
+      </w:pPr>
+      <w:r>
+        <w:rPr>
+          <w:rFonts w:eastAsia="Times" w:cs="Times" w:ascii="Times" w:hAnsi="Times"/>
+          <w:b/>
+          <w:i w:val="false"/>
+          <w:caps w:val="false"/>
+          <w:smallCaps w:val="false"/>
+          <w:strike w:val="false"/>
+          <w:dstrike w:val="false"/>
+          <w:color w:val="000000"/>
+          <w:sz w:val="22"/>
+          <w:szCs w:val="22"/>
+          <w:u w:val="none"/>
+          <w:shd w:fill="auto" w:val="clear"/>
+          <w:lang w:val="es-AR"/>
+        </w:rPr>
+        <w:t>ArcGIS Pro</w:t>
+      </w:r>
+    </w:p>
+    <w:p>
+      <w:pPr>
+        <w:pStyle w:val="LO-normal"/>
+        <w:widowControl w:val="false"/>
+        <w:shd w:val="clear" w:fill="auto"/>
+        <w:spacing w:lineRule="auto" w:line="259" w:before="0" w:after="0"/>
+        <w:ind w:hanging="0" w:left="0" w:right="131"/>
+        <w:jc w:val="left"/>
+        <w:rPr>
+          <w:rFonts w:ascii="Times" w:hAnsi="Times" w:eastAsia="Times" w:cs="Times"/>
+          <w:b/>
+          <w:i w:val="false"/>
+          <w:i w:val="false"/>
+          <w:caps w:val="false"/>
+          <w:smallCaps w:val="false"/>
+          <w:strike w:val="false"/>
+          <w:dstrike w:val="false"/>
+          <w:color w:val="000000"/>
+          <w:position w:val="0"/>
+          <w:sz w:val="22"/>
+          <w:sz w:val="22"/>
+          <w:szCs w:val="22"/>
+          <w:u w:val="none"/>
+          <w:vertAlign w:val="baseline"/>
+        </w:rPr>
+      </w:pPr>
+      <w:r>
+        <w:rPr>
+          <w:rFonts w:eastAsia="Times" w:cs="Times" w:ascii="Times" w:hAnsi="Times"/>
+          <w:b/>
+          <w:i w:val="false"/>
+          <w:caps w:val="false"/>
+          <w:smallCaps w:val="false"/>
+          <w:strike w:val="false"/>
+          <w:dstrike w:val="false"/>
+          <w:color w:val="000000"/>
+          <w:sz w:val="22"/>
+          <w:szCs w:val="22"/>
+          <w:u w:val="none"/>
+          <w:shd w:fill="auto" w:val="clear"/>
+          <w:lang w:val="es-AR"/>
+        </w:rPr>
+        <w:t>ArcGIS Python API</w:t>
+      </w:r>
+    </w:p>
+    <w:p>
+      <w:pPr>
+        <w:pStyle w:val="LO-normal"/>
+        <w:widowControl w:val="false"/>
+        <w:shd w:val="clear" w:fill="auto"/>
+        <w:spacing w:lineRule="auto" w:line="259" w:before="0" w:after="0"/>
+        <w:ind w:hanging="0" w:left="0" w:right="131"/>
+        <w:jc w:val="left"/>
+        <w:rPr>
+          <w:rFonts w:ascii="Times" w:hAnsi="Times" w:eastAsia="Times" w:cs="Times"/>
+          <w:b/>
+          <w:i w:val="false"/>
+          <w:i w:val="false"/>
+          <w:caps w:val="false"/>
+          <w:smallCaps w:val="false"/>
+          <w:strike w:val="false"/>
+          <w:dstrike w:val="false"/>
+          <w:color w:val="000000"/>
+          <w:position w:val="0"/>
+          <w:sz w:val="22"/>
+          <w:sz w:val="22"/>
+          <w:szCs w:val="22"/>
+          <w:u w:val="none"/>
+          <w:vertAlign w:val="baseline"/>
+        </w:rPr>
+      </w:pPr>
+      <w:r>
+        <w:rPr>
+          <w:rFonts w:eastAsia="Times" w:cs="Times" w:ascii="Times" w:hAnsi="Times"/>
+          <w:b/>
+          <w:i w:val="false"/>
+          <w:caps w:val="false"/>
+          <w:smallCaps w:val="false"/>
+          <w:strike w:val="false"/>
+          <w:dstrike w:val="false"/>
+          <w:color w:val="000000"/>
+          <w:sz w:val="22"/>
+          <w:szCs w:val="22"/>
+          <w:u w:val="none"/>
+          <w:shd w:fill="auto" w:val="clear"/>
+          <w:lang w:val="es-AR"/>
+        </w:rPr>
+        <w:t>ArcGIS Experience Builder</w:t>
+      </w:r>
+    </w:p>
+    <w:p>
+      <w:pPr>
+        <w:pStyle w:val="LO-normal"/>
+        <w:widowControl w:val="false"/>
+        <w:shd w:val="clear" w:fill="auto"/>
+        <w:spacing w:lineRule="auto" w:line="259" w:before="0" w:after="0"/>
+        <w:ind w:hanging="0" w:left="0" w:right="131"/>
+        <w:jc w:val="left"/>
+        <w:rPr>
+          <w:rFonts w:ascii="Times" w:hAnsi="Times" w:eastAsia="Times" w:cs="Times"/>
+          <w:b/>
+          <w:i w:val="false"/>
+          <w:i w:val="false"/>
+          <w:caps w:val="false"/>
+          <w:smallCaps w:val="false"/>
+          <w:strike w:val="false"/>
+          <w:dstrike w:val="false"/>
+          <w:color w:val="000000"/>
+          <w:position w:val="0"/>
+          <w:sz w:val="22"/>
+          <w:sz w:val="22"/>
+          <w:szCs w:val="22"/>
+          <w:u w:val="none"/>
+          <w:vertAlign w:val="baseline"/>
+        </w:rPr>
+      </w:pPr>
+      <w:r>
+        <w:rPr>
+          <w:rFonts w:eastAsia="Times" w:cs="Times" w:ascii="Times" w:hAnsi="Times"/>
+          <w:b/>
+          <w:i w:val="false"/>
+          <w:caps w:val="false"/>
+          <w:smallCaps w:val="false"/>
+          <w:strike w:val="false"/>
+          <w:dstrike w:val="false"/>
+          <w:color w:val="000000"/>
+          <w:position w:val="0"/>
+          <w:sz w:val="22"/>
+          <w:sz w:val="22"/>
+          <w:szCs w:val="22"/>
+          <w:u w:val="none"/>
+          <w:shd w:fill="auto" w:val="clear"/>
+          <w:vertAlign w:val="baseline"/>
+          <w:lang w:val="en-US"/>
+        </w:rPr>
+        <w:t>ArcGIS Web Appbuilder</w:t>
+      </w:r>
+    </w:p>
+    <w:p>
+      <w:pPr>
+        <w:pStyle w:val="LO-normal"/>
+        <w:widowControl w:val="false"/>
+        <w:shd w:val="clear" w:fill="auto"/>
+        <w:spacing w:lineRule="auto" w:line="259" w:before="0" w:after="0"/>
+        <w:ind w:hanging="0" w:left="0" w:right="131"/>
+        <w:jc w:val="left"/>
+        <w:rPr>
+          <w:rFonts w:ascii="Times" w:hAnsi="Times" w:eastAsia="Times" w:cs="Times"/>
+          <w:b/>
+          <w:i w:val="false"/>
+          <w:i w:val="false"/>
+          <w:caps w:val="false"/>
+          <w:smallCaps w:val="false"/>
+          <w:strike w:val="false"/>
+          <w:dstrike w:val="false"/>
+          <w:color w:val="000000"/>
+          <w:position w:val="0"/>
+          <w:sz w:val="22"/>
+          <w:sz w:val="22"/>
+          <w:szCs w:val="22"/>
+          <w:u w:val="none"/>
+          <w:vertAlign w:val="baseline"/>
+        </w:rPr>
+      </w:pPr>
+      <w:r>
+        <w:rPr>
+          <w:rFonts w:eastAsia="Times" w:cs="Times" w:ascii="Times" w:hAnsi="Times"/>
+          <w:b/>
+          <w:i w:val="false"/>
+          <w:caps w:val="false"/>
+          <w:smallCaps w:val="false"/>
+          <w:strike w:val="false"/>
+          <w:dstrike w:val="false"/>
+          <w:color w:val="000000"/>
+          <w:sz w:val="22"/>
+          <w:szCs w:val="22"/>
+          <w:u w:val="none"/>
+          <w:shd w:fill="auto" w:val="clear"/>
+          <w:lang w:val="en-US"/>
+        </w:rPr>
+        <w:t>Problem solving</w:t>
+      </w:r>
+    </w:p>
+    <w:p>
+      <w:pPr>
+        <w:pStyle w:val="LO-normal"/>
+        <w:widowControl w:val="false"/>
+        <w:shd w:val="clear" w:fill="auto"/>
+        <w:spacing w:lineRule="auto" w:line="259" w:before="0" w:after="0"/>
+        <w:ind w:hanging="0" w:left="0" w:right="131"/>
+        <w:jc w:val="left"/>
+        <w:rPr>
+          <w:rFonts w:ascii="Times" w:hAnsi="Times" w:eastAsia="Times" w:cs="Times"/>
+          <w:b/>
+          <w:i w:val="false"/>
+          <w:i w:val="false"/>
+          <w:caps w:val="false"/>
+          <w:smallCaps w:val="false"/>
+          <w:strike w:val="false"/>
+          <w:dstrike w:val="false"/>
+          <w:color w:val="000000"/>
+          <w:position w:val="0"/>
+          <w:sz w:val="22"/>
+          <w:sz w:val="22"/>
+          <w:szCs w:val="22"/>
+          <w:u w:val="none"/>
+          <w:vertAlign w:val="baseline"/>
+        </w:rPr>
+      </w:pPr>
+      <w:r>
+        <w:rPr>
+          <w:rFonts w:eastAsia="Times" w:cs="Times" w:ascii="Times" w:hAnsi="Times"/>
+          <w:b/>
+          <w:i w:val="false"/>
+          <w:caps w:val="false"/>
+          <w:smallCaps w:val="false"/>
+          <w:strike w:val="false"/>
+          <w:dstrike w:val="false"/>
+          <w:color w:val="000000"/>
+          <w:sz w:val="22"/>
+          <w:szCs w:val="22"/>
+          <w:u w:val="none"/>
+        </w:rPr>
+        <w:t>SCRUM</w:t>
+      </w:r>
+    </w:p>
+    <w:p>
+      <w:pPr>
+        <w:pStyle w:val="LO-normal"/>
+        <w:widowControl w:val="false"/>
+        <w:shd w:val="clear" w:fill="auto"/>
+        <w:spacing w:lineRule="auto" w:line="259" w:before="0" w:after="0"/>
+        <w:ind w:hanging="0" w:left="0" w:right="131"/>
+        <w:jc w:val="left"/>
+        <w:rPr>
+          <w:rFonts w:ascii="Times" w:hAnsi="Times" w:eastAsia="Times" w:cs="Times"/>
+          <w:b/>
+          <w:i w:val="false"/>
+          <w:i w:val="false"/>
+          <w:caps w:val="false"/>
+          <w:smallCaps w:val="false"/>
+          <w:strike w:val="false"/>
+          <w:dstrike w:val="false"/>
+          <w:color w:val="000000"/>
+          <w:position w:val="0"/>
+          <w:sz w:val="22"/>
+          <w:sz w:val="22"/>
+          <w:szCs w:val="22"/>
+          <w:u w:val="none"/>
+          <w:vertAlign w:val="baseline"/>
+        </w:rPr>
+      </w:pPr>
+      <w:r>
+        <w:rPr>
+          <w:rFonts w:eastAsia="Times" w:cs="Times" w:ascii="Times" w:hAnsi="Times"/>
+          <w:b/>
+          <w:i w:val="false"/>
+          <w:caps w:val="false"/>
+          <w:smallCaps w:val="false"/>
+          <w:strike w:val="false"/>
+          <w:dstrike w:val="false"/>
+          <w:color w:val="000000"/>
+          <w:sz w:val="22"/>
+          <w:szCs w:val="22"/>
+          <w:u w:val="none"/>
+          <w:shd w:fill="auto" w:val="clear"/>
+          <w:lang w:val="en-US"/>
+        </w:rPr>
+        <w:t>Product Owner</w:t>
       </w:r>
     </w:p>
     <w:p>
@@ -3730,16 +3745,16 @@
           <w:bCs w:val="false"/>
           <w:color w:val="666666"/>
         </w:rPr>
-        <w:t xml:space="preserve">Currently leading development for multiple high-impact </w:t>
-      </w:r>
-      <w:r>
-        <w:rPr>
-          <w:rFonts w:eastAsia="Times" w:cs="Times" w:ascii="Times" w:hAnsi="Times"/>
-          <w:b w:val="false"/>
+        <w:t xml:space="preserve">Currently leading development for multiple high-impact GIS-Integration projects utilizing </w:t>
+      </w:r>
+      <w:r>
+        <w:rPr>
+          <w:rFonts w:eastAsia="Times" w:cs="Times" w:ascii="Times" w:hAnsi="Times"/>
+          <w:b/>
           <w:bCs w:val="false"/>
           <w:color w:val="666666"/>
         </w:rPr>
-        <w:t xml:space="preserve">GIS-Integration </w:t>
+        <w:t>Python, React, and TypeScript</w:t>
       </w:r>
       <w:r>
         <w:rPr>
@@ -3748,17 +3763,20 @@
           <w:bCs w:val="false"/>
           <w:color w:val="666666"/>
         </w:rPr>
-        <w:t xml:space="preserve">projects utilizing </w:t>
-      </w:r>
-      <w:r>
-        <w:rPr>
-          <w:rFonts w:eastAsia="Times" w:cs="Times" w:ascii="Times" w:hAnsi="Times"/>
-          <w:b/>
+        <w:t xml:space="preserve">, while leveraging advanced low-code and data streaming tools (GeoEvent, AGOL DataPipelines) for real-time processing. </w:t>
+      </w:r>
+    </w:p>
+    <w:p>
+      <w:pPr>
+        <w:pStyle w:val="LO-normal"/>
+        <w:ind w:hanging="0" w:left="0" w:right="-11"/>
+        <w:rPr>
+          <w:rFonts w:ascii="Times" w:hAnsi="Times" w:eastAsia="Times" w:cs="Times"/>
+          <w:b w:val="false"/>
           <w:bCs w:val="false"/>
           <w:color w:val="666666"/>
         </w:rPr>
-        <w:t>Python, React, and TypeScript</w:t>
-      </w:r>
+      </w:pPr>
       <w:r>
         <w:rPr>
           <w:rFonts w:eastAsia="Times" w:cs="Times" w:ascii="Times" w:hAnsi="Times"/>
@@ -3766,64 +3784,7 @@
           <w:bCs w:val="false"/>
           <w:color w:val="666666"/>
         </w:rPr>
-        <w:t xml:space="preserve">, while leveraging advanced low-code and data streaming tools (GeoEvent, AGOL DataPipelines) for real-time processing. </w:t>
-      </w:r>
-    </w:p>
-    <w:p>
-      <w:pPr>
-        <w:pStyle w:val="LO-normal"/>
-        <w:ind w:hanging="0" w:left="0" w:right="-11"/>
-        <w:rPr>
-          <w:rFonts w:ascii="Times" w:hAnsi="Times" w:eastAsia="Times" w:cs="Times"/>
-          <w:b w:val="false"/>
-          <w:bCs w:val="false"/>
-          <w:color w:val="666666"/>
-        </w:rPr>
-      </w:pPr>
-      <w:r>
-        <w:rPr>
-          <w:rFonts w:eastAsia="Times" w:cs="Times" w:ascii="Times" w:hAnsi="Times"/>
-          <w:b w:val="false"/>
-          <w:bCs w:val="false"/>
-          <w:color w:val="666666"/>
-        </w:rPr>
-        <w:t>These are some</w:t>
-      </w:r>
-      <w:r>
-        <w:rPr>
-          <w:rFonts w:eastAsia="Times" w:cs="Times" w:ascii="Times" w:hAnsi="Times"/>
-          <w:b w:val="false"/>
-          <w:bCs w:val="false"/>
-          <w:color w:val="666666"/>
-        </w:rPr>
-        <w:t xml:space="preserve"> </w:t>
-      </w:r>
-      <w:r>
-        <w:rPr>
-          <w:rFonts w:eastAsia="Times" w:cs="Times" w:ascii="Times" w:hAnsi="Times"/>
-          <w:b w:val="false"/>
-          <w:bCs w:val="false"/>
-          <w:color w:val="666666"/>
-        </w:rPr>
-        <w:t xml:space="preserve">remarcable projects </w:t>
-      </w:r>
-      <w:r>
-        <w:rPr>
-          <w:rFonts w:eastAsia="Times" w:cs="Times" w:ascii="Times" w:hAnsi="Times"/>
-          <w:b w:val="false"/>
-          <w:bCs w:val="false"/>
-          <w:color w:val="666666"/>
-        </w:rPr>
-        <w:t>which involved Data Pipeline optimization, Apache Kakfa-like tools or XLSForm templates</w:t>
-      </w:r>
-      <w:r>
-        <w:rPr>
-          <w:rFonts w:eastAsia="Times" w:cs="Times" w:ascii="Times" w:hAnsi="Times"/>
-          <w:b w:val="false"/>
-          <w:bCs w:val="false"/>
-          <w:color w:val="666666"/>
-        </w:rPr>
-        <w:t>:</w:t>
+        <w:t>These are some remarcable projects which involved Data Pipeline optimization, Apache Kakfa-like tools or XLSForm templates:</w:t>
       </w:r>
     </w:p>
     <w:p>
@@ -3929,14 +3890,7 @@
       </w:pPr>
       <w:r>
         <w:rPr>
-          <w:rFonts w:eastAsia="Times" w:cs="Times" w:ascii="Times" w:hAnsi="Times"/>
-          <w:b w:val="false"/>
-          <w:bCs w:val="false"/>
-          <w:color w:val="auto"/>
-          <w:kern w:val="0"/>
-          <w:sz w:val="24"/>
-          <w:szCs w:val="24"/>
-          <w:lang w:val="es-AR" w:eastAsia="zh-CN" w:bidi="hi-IN"/>
+          <w:lang w:val="es-AR"/>
         </w:rPr>
       </w:r>
     </w:p>
@@ -4487,7 +4441,7 @@
         </w:rPr>
         <w:t xml:space="preserve">Back-end design (API-Taxi powered by Django + Postgres + PostGIS) </w:t>
       </w:r>
-      <w:hyperlink r:id="rId5">
+      <w:hyperlink r:id="rId6">
         <w:r>
           <w:rPr>
             <w:rStyle w:val="Style3"/>
@@ -4523,7 +4477,7 @@
         </w:rPr>
         <w:t xml:space="preserve">Debug and Expand functionalities API Cadastral Data (Python + Django) </w:t>
       </w:r>
-      <w:hyperlink r:id="rId6">
+      <w:hyperlink r:id="rId7">
         <w:r>
           <w:rPr>
             <w:rStyle w:val="Style3"/>
@@ -4590,56 +4544,6 @@
         </w:rPr>
         <w:t xml:space="preserve"> (Python + Django)   </w:t>
       </w:r>
-      <w:hyperlink r:id="rId7">
-        <w:r>
-          <w:rPr>
-            <w:rStyle w:val="Style3"/>
-            <w:rFonts w:eastAsia="Times" w:cs="Times" w:ascii="Times" w:hAnsi="Times"/>
-            <w:color w:val="666666"/>
-            <w:u w:val="none"/>
-            <w:lang w:eastAsia="zxx" w:bidi="zxx" w:val="en-US"/>
-          </w:rPr>
-          <w:t>https://ciudad3d.buenosaires.gob.ar</w:t>
-        </w:r>
-      </w:hyperlink>
-    </w:p>
-    <w:p>
-      <w:pPr>
-        <w:pStyle w:val="LO-normal"/>
-        <w:numPr>
-          <w:ilvl w:val="0"/>
-          <w:numId w:val="6"/>
-        </w:numPr>
-        <w:rPr/>
-      </w:pPr>
-      <w:r>
-        <w:rPr>
-          <w:rFonts w:eastAsia="Times" w:cs="Times" w:ascii="Times" w:hAnsi="Times"/>
-          <w:color w:val="666666"/>
-          <w:kern w:val="0"/>
-          <w:sz w:val="24"/>
-          <w:szCs w:val="24"/>
-          <w:lang w:val="en-US" w:eastAsia="zh-CN" w:bidi="hi-IN"/>
-        </w:rPr>
-        <w:t>Back-end update</w:t>
-      </w:r>
-      <w:r>
-        <w:rPr>
-          <w:rFonts w:eastAsia="Times" w:cs="Times" w:ascii="Times" w:hAnsi="Times"/>
-          <w:color w:val="666666"/>
-          <w:lang w:val="en-US"/>
-        </w:rPr>
-        <w:t xml:space="preserve"> (Geographic Database Engine powered by Django + Postgres + PostGIS)</w:t>
-      </w:r>
-      <w:r>
-        <w:rPr>
-          <w:rFonts w:eastAsia="Times" w:cs="Times" w:ascii="Times" w:hAnsi="Times"/>
-          <w:color w:val="666666"/>
-          <w:u w:val="none"/>
-          <w:lang w:val="en-US"/>
-        </w:rPr>
-        <w:t xml:space="preserve"> </w:t>
-      </w:r>
       <w:hyperlink r:id="rId8">
         <w:r>
           <w:rPr>
@@ -4647,186 +4551,11 @@
             <w:rFonts w:eastAsia="Times" w:cs="Times" w:ascii="Times" w:hAnsi="Times"/>
             <w:color w:val="666666"/>
             <w:u w:val="none"/>
-            <w:lang w:eastAsia="zxx" w:bidi="zxx" w:val="en-US"/>
+            <w:lang w:val="en-US" w:eastAsia="zxx" w:bidi="zxx"/>
           </w:rPr>
-          <w:t>https://epok.buenosaires.gob.ar/pub/mapa/mapaescolar/establecimientos_educativos/</w:t>
+          <w:t>https://ciudad3d.buenosaires.gob.ar</w:t>
         </w:r>
       </w:hyperlink>
-    </w:p>
-    <w:p>
-      <w:pPr>
-        <w:pStyle w:val="LO-normal"/>
-        <w:numPr>
-          <w:ilvl w:val="0"/>
-          <w:numId w:val="6"/>
-        </w:numPr>
-        <w:rPr>
-          <w:lang w:val="en-US"/>
-        </w:rPr>
-      </w:pPr>
-      <w:r>
-        <w:rPr>
-          <w:rFonts w:eastAsia="Times" w:cs="Times" w:ascii="Times" w:hAnsi="Times"/>
-          <w:color w:val="666666"/>
-          <w:kern w:val="0"/>
-          <w:sz w:val="24"/>
-          <w:szCs w:val="24"/>
-          <w:lang w:val="en-US" w:eastAsia="zh-CN" w:bidi="hi-IN"/>
-        </w:rPr>
-        <w:t xml:space="preserve">Implementation and Maintenance </w:t>
-      </w:r>
-      <w:r>
-        <w:rPr>
-          <w:rFonts w:eastAsia="Times" w:cs="Times" w:ascii="Times" w:hAnsi="Times"/>
-          <w:color w:val="666666"/>
-          <w:lang w:val="en-US"/>
-        </w:rPr>
-        <w:t>Vector Tile Server (Python + sqlite)</w:t>
-      </w:r>
-    </w:p>
-    <w:p>
-      <w:pPr>
-        <w:pStyle w:val="LO-normal"/>
-        <w:numPr>
-          <w:ilvl w:val="0"/>
-          <w:numId w:val="6"/>
-        </w:numPr>
-        <w:rPr>
-          <w:lang w:val="en-US"/>
-        </w:rPr>
-      </w:pPr>
-      <w:r>
-        <w:rPr>
-          <w:rFonts w:eastAsia="Times" w:cs="Times" w:ascii="Times" w:hAnsi="Times"/>
-          <w:color w:val="666666"/>
-          <w:kern w:val="0"/>
-          <w:sz w:val="24"/>
-          <w:szCs w:val="24"/>
-          <w:lang w:val="en-US" w:eastAsia="zh-CN" w:bidi="hi-IN"/>
-        </w:rPr>
-        <w:t>Documentation and Tutorial reviews</w:t>
-      </w:r>
-    </w:p>
-    <w:p>
-      <w:pPr>
-        <w:pStyle w:val="LO-normal"/>
-        <w:numPr>
-          <w:ilvl w:val="0"/>
-          <w:numId w:val="6"/>
-        </w:numPr>
-        <w:rPr>
-          <w:lang w:val="en-US"/>
-        </w:rPr>
-      </w:pPr>
-      <w:r>
-        <w:rPr>
-          <w:rFonts w:eastAsia="Times" w:cs="Times" w:ascii="Times" w:hAnsi="Times"/>
-          <w:color w:val="666666"/>
-          <w:lang w:val="en-US"/>
-        </w:rPr>
-        <w:t>Docker images creation from scratch or update existing ones</w:t>
-      </w:r>
-    </w:p>
-    <w:p>
-      <w:pPr>
-        <w:pStyle w:val="LO-normal"/>
-        <w:numPr>
-          <w:ilvl w:val="0"/>
-          <w:numId w:val="6"/>
-        </w:numPr>
-        <w:rPr>
-          <w:lang w:val="en-US"/>
-        </w:rPr>
-      </w:pPr>
-      <w:r>
-        <w:rPr>
-          <w:rFonts w:eastAsia="Times" w:cs="Times" w:ascii="Times" w:hAnsi="Times"/>
-          <w:color w:val="666666"/>
-          <w:kern w:val="0"/>
-          <w:sz w:val="24"/>
-          <w:szCs w:val="24"/>
-          <w:lang w:val="en-US" w:eastAsia="zh-CN" w:bidi="hi-IN"/>
-        </w:rPr>
-        <w:t>File uploads and metadata updates automation to</w:t>
-      </w:r>
-      <w:r>
-        <w:rPr>
-          <w:rFonts w:eastAsia="Times" w:cs="Times" w:ascii="Times" w:hAnsi="Times"/>
-          <w:color w:val="666666"/>
-          <w:lang w:val="en-US"/>
-        </w:rPr>
-        <w:t xml:space="preserve"> </w:t>
-      </w:r>
-      <w:r>
-        <w:rPr>
-          <w:rFonts w:eastAsia="Times" w:cs="Times" w:ascii="Times" w:hAnsi="Times"/>
-          <w:color w:val="666666"/>
-          <w:kern w:val="0"/>
-          <w:sz w:val="24"/>
-          <w:szCs w:val="24"/>
-          <w:lang w:val="en-US" w:eastAsia="zh-CN" w:bidi="hi-IN"/>
-        </w:rPr>
-        <w:t>Open Data Portal</w:t>
-      </w:r>
-      <w:r>
-        <w:rPr>
-          <w:rFonts w:eastAsia="Times" w:cs="Times" w:ascii="Times" w:hAnsi="Times"/>
-          <w:color w:val="666666"/>
-          <w:u w:val="none"/>
-          <w:lang w:val="en-US"/>
-        </w:rPr>
-        <w:t xml:space="preserve"> (python + CKAN)</w:t>
-      </w:r>
-    </w:p>
-    <w:p>
-      <w:pPr>
-        <w:pStyle w:val="LO-normal"/>
-        <w:numPr>
-          <w:ilvl w:val="0"/>
-          <w:numId w:val="6"/>
-        </w:numPr>
-        <w:rPr>
-          <w:lang w:val="en-US"/>
-        </w:rPr>
-      </w:pPr>
-      <w:r>
-        <w:rPr>
-          <w:rFonts w:eastAsia="Times" w:cs="Times" w:ascii="Times" w:hAnsi="Times"/>
-          <w:color w:val="666666"/>
-          <w:kern w:val="0"/>
-          <w:sz w:val="24"/>
-          <w:szCs w:val="24"/>
-          <w:lang w:val="en-US" w:eastAsia="zh-CN" w:bidi="hi-IN"/>
-        </w:rPr>
-        <w:t xml:space="preserve">Geospatial Data analysis </w:t>
-      </w:r>
-      <w:r>
-        <w:rPr>
-          <w:rFonts w:eastAsia="Times" w:cs="Times" w:ascii="Times" w:hAnsi="Times"/>
-          <w:color w:val="666666"/>
-          <w:lang w:val="en-US"/>
-        </w:rPr>
-        <w:t xml:space="preserve">(PostGIS + QGIS, adress normalization, </w:t>
-      </w:r>
-      <w:r>
-        <w:rPr>
-          <w:rFonts w:eastAsia="Times" w:cs="Times" w:ascii="Times" w:hAnsi="Times"/>
-          <w:color w:val="666666"/>
-          <w:kern w:val="0"/>
-          <w:sz w:val="24"/>
-          <w:szCs w:val="24"/>
-          <w:lang w:val="en-US" w:eastAsia="zh-CN" w:bidi="hi-IN"/>
-        </w:rPr>
-        <w:t>3D-City data visualization</w:t>
-      </w:r>
-      <w:r>
-        <w:rPr>
-          <w:rFonts w:eastAsia="Times" w:cs="Times" w:ascii="Times" w:hAnsi="Times"/>
-          <w:color w:val="666666"/>
-          <w:lang w:val="en-US"/>
-        </w:rPr>
-        <w:t>)</w:t>
-      </w:r>
     </w:p>
     <w:p>
       <w:pPr>
@@ -4846,6 +4575,231 @@
           <w:szCs w:val="24"/>
           <w:lang w:val="en-US" w:eastAsia="zh-CN" w:bidi="hi-IN"/>
         </w:rPr>
+        <w:t>Back-end update</w:t>
+      </w:r>
+      <w:r>
+        <w:rPr>
+          <w:rFonts w:eastAsia="Times" w:cs="Times" w:ascii="Times" w:hAnsi="Times"/>
+          <w:color w:val="666666"/>
+          <w:lang w:val="en-US"/>
+        </w:rPr>
+        <w:t xml:space="preserve"> (Geographic Database Engine powered by Django + Postgres + PostGIS)</w:t>
+      </w:r>
+      <w:r>
+        <w:rPr>
+          <w:rFonts w:eastAsia="Times" w:cs="Times" w:ascii="Times" w:hAnsi="Times"/>
+          <w:color w:val="666666"/>
+          <w:u w:val="none"/>
+          <w:lang w:val="en-US"/>
+        </w:rPr>
+        <w:t xml:space="preserve"> </w:t>
+      </w:r>
+      <w:hyperlink r:id="rId9">
+        <w:r>
+          <w:rPr>
+            <w:rStyle w:val="Style3"/>
+            <w:rFonts w:eastAsia="Times" w:cs="Times" w:ascii="Times" w:hAnsi="Times"/>
+            <w:color w:val="666666"/>
+            <w:u w:val="none"/>
+            <w:lang w:val="en-US" w:eastAsia="zxx" w:bidi="zxx"/>
+          </w:rPr>
+          <w:t>https://epok.buenosaires.gob.ar/pub/mapa/mapaescolar/establecimientos_educativos/</w:t>
+        </w:r>
+      </w:hyperlink>
+    </w:p>
+    <w:p>
+      <w:pPr>
+        <w:pStyle w:val="LO-normal"/>
+        <w:numPr>
+          <w:ilvl w:val="0"/>
+          <w:numId w:val="6"/>
+        </w:numPr>
+        <w:rPr>
+          <w:lang w:val="en-US"/>
+        </w:rPr>
+      </w:pPr>
+      <w:r>
+        <w:rPr>
+          <w:rFonts w:eastAsia="Times" w:cs="Times" w:ascii="Times" w:hAnsi="Times"/>
+          <w:color w:val="666666"/>
+          <w:kern w:val="0"/>
+          <w:sz w:val="24"/>
+          <w:szCs w:val="24"/>
+          <w:lang w:val="en-US" w:eastAsia="zh-CN" w:bidi="hi-IN"/>
+        </w:rPr>
+        <w:t xml:space="preserve">Implementation and Maintenance </w:t>
+      </w:r>
+      <w:r>
+        <w:rPr>
+          <w:rFonts w:eastAsia="Times" w:cs="Times" w:ascii="Times" w:hAnsi="Times"/>
+          <w:color w:val="666666"/>
+          <w:lang w:val="en-US"/>
+        </w:rPr>
+        <w:t>Vector Tile Server (Python + sqlite)</w:t>
+      </w:r>
+    </w:p>
+    <w:p>
+      <w:pPr>
+        <w:pStyle w:val="LO-normal"/>
+        <w:numPr>
+          <w:ilvl w:val="0"/>
+          <w:numId w:val="6"/>
+        </w:numPr>
+        <w:rPr>
+          <w:lang w:val="en-US"/>
+        </w:rPr>
+      </w:pPr>
+      <w:r>
+        <w:rPr>
+          <w:rFonts w:eastAsia="Times" w:cs="Times" w:ascii="Times" w:hAnsi="Times"/>
+          <w:color w:val="666666"/>
+          <w:kern w:val="0"/>
+          <w:sz w:val="24"/>
+          <w:szCs w:val="24"/>
+          <w:lang w:val="en-US" w:eastAsia="zh-CN" w:bidi="hi-IN"/>
+        </w:rPr>
+        <w:t>Documentation and Tutorial reviews</w:t>
+      </w:r>
+    </w:p>
+    <w:p>
+      <w:pPr>
+        <w:pStyle w:val="LO-normal"/>
+        <w:numPr>
+          <w:ilvl w:val="0"/>
+          <w:numId w:val="6"/>
+        </w:numPr>
+        <w:rPr>
+          <w:lang w:val="en-US"/>
+        </w:rPr>
+      </w:pPr>
+      <w:r>
+        <w:rPr>
+          <w:rFonts w:eastAsia="Times" w:cs="Times" w:ascii="Times" w:hAnsi="Times"/>
+          <w:color w:val="666666"/>
+          <w:lang w:val="en-US"/>
+        </w:rPr>
+        <w:t>Docker images creation from scratch or update existing ones</w:t>
+      </w:r>
+    </w:p>
+    <w:p>
+      <w:pPr>
+        <w:pStyle w:val="LO-normal"/>
+        <w:numPr>
+          <w:ilvl w:val="0"/>
+          <w:numId w:val="6"/>
+        </w:numPr>
+        <w:rPr>
+          <w:lang w:val="en-US"/>
+        </w:rPr>
+      </w:pPr>
+      <w:r>
+        <w:rPr>
+          <w:rFonts w:eastAsia="Times" w:cs="Times" w:ascii="Times" w:hAnsi="Times"/>
+          <w:color w:val="666666"/>
+          <w:kern w:val="0"/>
+          <w:sz w:val="24"/>
+          <w:szCs w:val="24"/>
+          <w:lang w:val="en-US" w:eastAsia="zh-CN" w:bidi="hi-IN"/>
+        </w:rPr>
+        <w:t>File uploads and metadata updates automation to</w:t>
+      </w:r>
+      <w:r>
+        <w:rPr>
+          <w:rFonts w:eastAsia="Times" w:cs="Times" w:ascii="Times" w:hAnsi="Times"/>
+          <w:color w:val="666666"/>
+          <w:lang w:val="en-US"/>
+        </w:rPr>
+        <w:t xml:space="preserve"> </w:t>
+      </w:r>
+      <w:r>
+        <w:rPr>
+          <w:rFonts w:eastAsia="Times" w:cs="Times" w:ascii="Times" w:hAnsi="Times"/>
+          <w:color w:val="666666"/>
+          <w:kern w:val="0"/>
+          <w:sz w:val="24"/>
+          <w:szCs w:val="24"/>
+          <w:lang w:val="en-US" w:eastAsia="zh-CN" w:bidi="hi-IN"/>
+        </w:rPr>
+        <w:t>Open Data Portal</w:t>
+      </w:r>
+      <w:r>
+        <w:rPr>
+          <w:rFonts w:eastAsia="Times" w:cs="Times" w:ascii="Times" w:hAnsi="Times"/>
+          <w:color w:val="666666"/>
+          <w:u w:val="none"/>
+          <w:lang w:val="en-US"/>
+        </w:rPr>
+        <w:t xml:space="preserve"> (python + CKAN)</w:t>
+      </w:r>
+    </w:p>
+    <w:p>
+      <w:pPr>
+        <w:pStyle w:val="LO-normal"/>
+        <w:numPr>
+          <w:ilvl w:val="0"/>
+          <w:numId w:val="6"/>
+        </w:numPr>
+        <w:rPr>
+          <w:lang w:val="en-US"/>
+        </w:rPr>
+      </w:pPr>
+      <w:r>
+        <w:rPr>
+          <w:rFonts w:eastAsia="Times" w:cs="Times" w:ascii="Times" w:hAnsi="Times"/>
+          <w:color w:val="666666"/>
+          <w:kern w:val="0"/>
+          <w:sz w:val="24"/>
+          <w:szCs w:val="24"/>
+          <w:lang w:val="en-US" w:eastAsia="zh-CN" w:bidi="hi-IN"/>
+        </w:rPr>
+        <w:t xml:space="preserve">Geospatial Data analysis </w:t>
+      </w:r>
+      <w:r>
+        <w:rPr>
+          <w:rFonts w:eastAsia="Times" w:cs="Times" w:ascii="Times" w:hAnsi="Times"/>
+          <w:color w:val="666666"/>
+          <w:lang w:val="en-US"/>
+        </w:rPr>
+        <w:t xml:space="preserve">(PostGIS + QGIS, adress normalization, </w:t>
+      </w:r>
+      <w:r>
+        <w:rPr>
+          <w:rFonts w:eastAsia="Times" w:cs="Times" w:ascii="Times" w:hAnsi="Times"/>
+          <w:color w:val="666666"/>
+          <w:kern w:val="0"/>
+          <w:sz w:val="24"/>
+          <w:szCs w:val="24"/>
+          <w:lang w:val="en-US" w:eastAsia="zh-CN" w:bidi="hi-IN"/>
+        </w:rPr>
+        <w:t>3D-City data visualization</w:t>
+      </w:r>
+      <w:r>
+        <w:rPr>
+          <w:rFonts w:eastAsia="Times" w:cs="Times" w:ascii="Times" w:hAnsi="Times"/>
+          <w:color w:val="666666"/>
+          <w:lang w:val="en-US"/>
+        </w:rPr>
+        <w:t>)</w:t>
+      </w:r>
+    </w:p>
+    <w:p>
+      <w:pPr>
+        <w:pStyle w:val="LO-normal"/>
+        <w:numPr>
+          <w:ilvl w:val="0"/>
+          <w:numId w:val="6"/>
+        </w:numPr>
+        <w:rPr/>
+      </w:pPr>
+      <w:r>
+        <w:rPr>
+          <w:rFonts w:eastAsia="Times" w:cs="Times" w:ascii="Times" w:hAnsi="Times"/>
+          <w:color w:val="666666"/>
+          <w:kern w:val="0"/>
+          <w:sz w:val="24"/>
+          <w:szCs w:val="24"/>
+          <w:lang w:val="en-US" w:eastAsia="zh-CN" w:bidi="hi-IN"/>
+        </w:rPr>
         <w:t>Process normalization</w:t>
       </w:r>
       <w:r>
@@ -4886,7 +4840,7 @@
       </w:r>
       <w:r>
         <w:rPr>
-          <w:rStyle w:val="EnlacedeInternetuser"/>
+          <w:rStyle w:val="Hyperlink"/>
           <w:rFonts w:eastAsia="Times" w:cs="Times" w:ascii="Times" w:hAnsi="Times"/>
           <w:color w:val="666666"/>
           <w:u w:val="none"/>
@@ -5600,7 +5554,7 @@
         </w:rPr>
         <w:t xml:space="preserve">. It allows students to perform measures, draw lines and write notations on blank maps to be saved as PDF files or printed on paper.  </w:t>
       </w:r>
-      <w:hyperlink r:id="rId9">
+      <w:hyperlink r:id="rId10">
         <w:r>
           <w:rPr>
             <w:rStyle w:val="Style3"/>
@@ -5680,7 +5634,7 @@
         </w:rPr>
         <w:t xml:space="preserve"> Geonode Installation, migration and maintenance.  </w:t>
       </w:r>
-      <w:hyperlink r:id="rId10">
+      <w:hyperlink r:id="rId11">
         <w:r>
           <w:rPr>
             <w:rStyle w:val="Style3"/>
@@ -6039,7 +5993,7 @@
         <w:br/>
         <w:t xml:space="preserve"> - </w:t>
       </w:r>
-      <w:hyperlink r:id="rId11">
+      <w:hyperlink r:id="rId12">
         <w:r>
           <w:rPr>
             <w:rStyle w:val="Style3"/>
@@ -10733,7 +10687,7 @@
                     </pic:cNvPicPr>
                   </pic:nvPicPr>
                   <pic:blipFill>
-                    <a:blip r:embed="rId12"/>
+                    <a:blip r:embed="rId13"/>
                     <a:stretch>
                       <a:fillRect/>
                     </a:stretch>
@@ -10834,12 +10788,12 @@
           <w:vertAlign w:val="baseline"/>
           <w:lang w:val="en-US"/>
         </w:rPr>
-        <w:t xml:space="preserve">3 </w:t>
-      </w:r>
-      <w:r>
-        <w:rPr>
-          <w:rFonts w:eastAsia="Arial" w:cs="Arial" w:ascii="Arial" w:hAnsi="Arial"/>
-          <w:b w:val="false"/>
+        <w:t>5</w:t>
+      </w:r>
+      <w:r>
+        <w:rPr>
+          <w:rFonts w:eastAsia="Times" w:cs="Times" w:ascii="Times" w:hAnsi="Times"/>
+          <w:b/>
           <w:i w:val="false"/>
           <w:caps w:val="false"/>
           <w:smallCaps w:val="false"/>
@@ -10854,22 +10808,12 @@
           <w:vertAlign w:val="baseline"/>
           <w:lang w:val="en-US"/>
         </w:rPr>
-        <w:t>personas han recomendado a Gonzalo</w:t>
-      </w:r>
-    </w:p>
-    <w:p>
-      <w:pPr>
-        <w:pStyle w:val="LO-normal"/>
-        <w:keepNext w:val="false"/>
-        <w:keepLines w:val="false"/>
-        <w:widowControl w:val="false"/>
-        <w:spacing w:lineRule="auto" w:line="276" w:before="0" w:after="0"/>
-        <w:ind w:hanging="0" w:left="0" w:right="131"/>
-        <w:jc w:val="left"/>
-        <w:rPr>
-          <w:rFonts w:ascii="Arial" w:hAnsi="Arial" w:eastAsia="Arial" w:cs="Arial"/>
-          <w:b w:val="false"/>
-          <w:i w:val="false"/>
+        <w:t xml:space="preserve"> </w:t>
+      </w:r>
+      <w:r>
+        <w:rPr>
+          <w:rFonts w:eastAsia="Arial" w:cs="Arial" w:ascii="Arial" w:hAnsi="Arial"/>
+          <w:b w:val="false"/>
           <w:i w:val="false"/>
           <w:caps w:val="false"/>
           <w:smallCaps w:val="false"/>
@@ -10884,11 +10828,22 @@
           <w:vertAlign w:val="baseline"/>
           <w:lang w:val="en-US"/>
         </w:rPr>
-      </w:pPr>
-      <w:r>
-        <w:rPr>
-          <w:rFonts w:eastAsia="Arial" w:cs="Arial" w:ascii="Arial" w:hAnsi="Arial"/>
-          <w:b w:val="false"/>
+        <w:t>personas han recomendado a Gonzalo</w:t>
+      </w:r>
+    </w:p>
+    <w:p>
+      <w:pPr>
+        <w:pStyle w:val="LO-normal"/>
+        <w:keepNext w:val="false"/>
+        <w:keepLines w:val="false"/>
+        <w:widowControl w:val="false"/>
+        <w:spacing w:lineRule="auto" w:line="276" w:before="0" w:after="0"/>
+        <w:ind w:hanging="0" w:left="0" w:right="131"/>
+        <w:jc w:val="left"/>
+        <w:rPr>
+          <w:rFonts w:ascii="Arial" w:hAnsi="Arial" w:eastAsia="Arial" w:cs="Arial"/>
+          <w:b w:val="false"/>
+          <w:i w:val="false"/>
           <w:i w:val="false"/>
           <w:caps w:val="false"/>
           <w:smallCaps w:val="false"/>
@@ -10903,210 +10858,11 @@
           <w:vertAlign w:val="baseline"/>
           <w:lang w:val="en-US"/>
         </w:rPr>
-      </w:r>
-    </w:p>
-    <w:p>
-      <w:pPr>
-        <w:pStyle w:val="LO-normal"/>
-        <w:keepNext w:val="false"/>
-        <w:keepLines w:val="false"/>
-        <w:widowControl w:val="false"/>
-        <w:spacing w:lineRule="auto" w:line="276" w:before="0" w:after="0"/>
-        <w:ind w:hanging="0" w:left="220" w:right="131"/>
-        <w:jc w:val="left"/>
-        <w:rPr>
-          <w:rFonts w:ascii="Times" w:hAnsi="Times" w:eastAsia="Times" w:cs="Times"/>
-          <w:b w:val="false"/>
-          <w:i w:val="false"/>
-          <w:i w:val="false"/>
-          <w:caps w:val="false"/>
-          <w:smallCaps w:val="false"/>
-          <w:strike w:val="false"/>
-          <w:dstrike w:val="false"/>
-          <w:color w:val="666666"/>
-          <w:position w:val="0"/>
-          <w:sz w:val="24"/>
-          <w:sz w:val="24"/>
-          <w:szCs w:val="24"/>
-          <w:u w:val="none"/>
-          <w:vertAlign w:val="baseline"/>
-          <w:lang w:val="en-US"/>
-        </w:rPr>
-      </w:pPr>
-      <w:r>
-        <w:rPr>
-          <w:rFonts w:eastAsia="Times" w:cs="Times" w:ascii="Times" w:hAnsi="Times"/>
-          <w:b w:val="false"/>
-          <w:i w:val="false"/>
-          <w:caps w:val="false"/>
-          <w:smallCaps w:val="false"/>
-          <w:strike w:val="false"/>
-          <w:dstrike w:val="false"/>
-          <w:color w:val="666666"/>
-          <w:position w:val="0"/>
-          <w:sz w:val="24"/>
-          <w:sz w:val="24"/>
-          <w:szCs w:val="24"/>
-          <w:u w:val="none"/>
-          <w:vertAlign w:val="baseline"/>
-          <w:lang w:val="en-US"/>
-        </w:rPr>
-        <w:t>"Recomiendo a Gonzalo Varela por ser una persona capaz en el sentido Laboral y Humano, ya que se integra de manera muy rápida al grupo y posee facilidad de aprendizaje, es un muy buen trabajador."</w:t>
-      </w:r>
-    </w:p>
-    <w:p>
-      <w:pPr>
-        <w:pStyle w:val="LO-normal"/>
-        <w:keepNext w:val="false"/>
-        <w:keepLines w:val="false"/>
-        <w:widowControl w:val="false"/>
-        <w:spacing w:lineRule="auto" w:line="240" w:before="0" w:after="0"/>
-        <w:ind w:hanging="0" w:left="0" w:right="131"/>
-        <w:jc w:val="left"/>
-        <w:rPr>
-          <w:rFonts w:ascii="Times" w:hAnsi="Times" w:eastAsia="Times" w:cs="Times"/>
-          <w:b w:val="false"/>
-          <w:i w:val="false"/>
-          <w:i w:val="false"/>
-          <w:caps w:val="false"/>
-          <w:smallCaps w:val="false"/>
-          <w:strike w:val="false"/>
-          <w:dstrike w:val="false"/>
-          <w:color w:val="666666"/>
-          <w:position w:val="0"/>
-          <w:sz w:val="24"/>
-          <w:sz w:val="24"/>
-          <w:szCs w:val="24"/>
-          <w:u w:val="none"/>
-          <w:vertAlign w:val="baseline"/>
-          <w:lang w:val="en-US"/>
-        </w:rPr>
-      </w:pPr>
-      <w:r>
-        <w:rPr>
-          <w:rFonts w:eastAsia="Times" w:cs="Times" w:ascii="Times" w:hAnsi="Times"/>
-          <w:b w:val="false"/>
-          <w:i w:val="false"/>
-          <w:caps w:val="false"/>
-          <w:smallCaps w:val="false"/>
-          <w:strike w:val="false"/>
-          <w:dstrike w:val="false"/>
-          <w:color w:val="666666"/>
-          <w:position w:val="0"/>
-          <w:sz w:val="24"/>
-          <w:sz w:val="24"/>
-          <w:szCs w:val="24"/>
-          <w:u w:val="none"/>
-          <w:vertAlign w:val="baseline"/>
-          <w:lang w:val="en-US"/>
-        </w:rPr>
-      </w:r>
-    </w:p>
-    <w:p>
-      <w:pPr>
-        <w:pStyle w:val="LO-normal"/>
-        <w:widowControl w:val="false"/>
-        <w:spacing w:lineRule="auto" w:line="240" w:before="0" w:after="0"/>
-        <w:ind w:hanging="0" w:left="0" w:right="131"/>
-        <w:jc w:val="left"/>
-        <w:rPr>
-          <w:lang w:val="en-US"/>
-        </w:rPr>
-      </w:pPr>
-      <w:r>
-        <w:rPr>
-          <w:rFonts w:eastAsia="Times" w:cs="Times" w:ascii="Times" w:hAnsi="Times"/>
-          <w:b/>
-          <w:i w:val="false"/>
-          <w:caps w:val="false"/>
-          <w:smallCaps w:val="false"/>
-          <w:strike w:val="false"/>
-          <w:dstrike w:val="false"/>
-          <w:color w:val="000000"/>
-          <w:position w:val="0"/>
-          <w:sz w:val="24"/>
-          <w:sz w:val="24"/>
-          <w:szCs w:val="24"/>
-          <w:u w:val="none"/>
-          <w:vertAlign w:val="baseline"/>
-          <w:lang w:val="en-US"/>
-        </w:rPr>
-        <w:t xml:space="preserve">— </w:t>
-      </w:r>
-      <w:r>
-        <w:rPr>
-          <w:rFonts w:eastAsia="Times" w:cs="Times" w:ascii="Times" w:hAnsi="Times"/>
-          <w:b/>
-          <w:i w:val="false"/>
-          <w:caps w:val="false"/>
-          <w:smallCaps w:val="false"/>
-          <w:strike w:val="false"/>
-          <w:dstrike w:val="false"/>
-          <w:color w:val="000000"/>
-          <w:position w:val="0"/>
-          <w:sz w:val="24"/>
-          <w:sz w:val="24"/>
-          <w:szCs w:val="24"/>
-          <w:u w:val="none"/>
-          <w:vertAlign w:val="baseline"/>
-          <w:lang w:val="en-US"/>
-        </w:rPr>
-        <w:t>Alfredo Cabezas</w:t>
-      </w:r>
-      <w:r>
-        <w:rPr>
-          <w:rFonts w:eastAsia="Times" w:cs="Times" w:ascii="Times" w:hAnsi="Times"/>
-          <w:b w:val="false"/>
-          <w:i/>
-          <w:caps w:val="false"/>
-          <w:smallCaps w:val="false"/>
-          <w:strike w:val="false"/>
-          <w:dstrike w:val="false"/>
-          <w:color w:val="000000"/>
-          <w:position w:val="0"/>
-          <w:sz w:val="24"/>
-          <w:sz w:val="24"/>
-          <w:szCs w:val="24"/>
-          <w:u w:val="none"/>
-          <w:vertAlign w:val="baseline"/>
-          <w:lang w:val="en-US"/>
-        </w:rPr>
-        <w:t>, Técnico, Tecnet</w:t>
-      </w:r>
-      <w:r>
-        <w:rPr>
-          <w:rFonts w:eastAsia="Times" w:cs="Times" w:ascii="Times" w:hAnsi="Times"/>
-          <w:b w:val="false"/>
-          <w:i w:val="false"/>
-          <w:caps w:val="false"/>
-          <w:smallCaps w:val="false"/>
-          <w:strike w:val="false"/>
-          <w:dstrike w:val="false"/>
-          <w:color w:val="000000"/>
-          <w:position w:val="0"/>
-          <w:sz w:val="24"/>
-          <w:sz w:val="24"/>
-          <w:szCs w:val="24"/>
-          <w:u w:val="none"/>
-          <w:vertAlign w:val="baseline"/>
-          <w:lang w:val="en-US"/>
-        </w:rPr>
-        <w:t>, ha trabajado directamente con Gonzalo en Tecnet S.A..</w:t>
-      </w:r>
-    </w:p>
-    <w:p>
-      <w:pPr>
-        <w:pStyle w:val="LO-normal"/>
-        <w:keepNext w:val="false"/>
-        <w:keepLines w:val="false"/>
-        <w:widowControl w:val="false"/>
-        <w:spacing w:lineRule="auto" w:line="276" w:before="0" w:after="0"/>
-        <w:ind w:hanging="0" w:left="0" w:right="131"/>
-        <w:jc w:val="left"/>
-        <w:rPr>
-          <w:rFonts w:ascii="Arial" w:hAnsi="Arial" w:eastAsia="Arial" w:cs="Arial"/>
-          <w:b w:val="false"/>
-          <w:i w:val="false"/>
+      </w:pPr>
+      <w:r>
+        <w:rPr>
+          <w:rFonts w:eastAsia="Arial" w:cs="Arial" w:ascii="Arial" w:hAnsi="Arial"/>
+          <w:b w:val="false"/>
           <w:i w:val="false"/>
           <w:caps w:val="false"/>
           <w:smallCaps w:val="false"/>
@@ -11121,11 +10877,211 @@
           <w:vertAlign w:val="baseline"/>
           <w:lang w:val="en-US"/>
         </w:rPr>
-      </w:pPr>
-      <w:r>
-        <w:rPr>
-          <w:rFonts w:eastAsia="Arial" w:cs="Arial" w:ascii="Arial" w:hAnsi="Arial"/>
-          <w:b w:val="false"/>
+      </w:r>
+    </w:p>
+    <w:p>
+      <w:pPr>
+        <w:pStyle w:val="LO-normal"/>
+        <w:keepNext w:val="false"/>
+        <w:keepLines w:val="false"/>
+        <w:widowControl w:val="false"/>
+        <w:spacing w:lineRule="auto" w:line="276" w:before="0" w:after="0"/>
+        <w:ind w:hanging="0" w:left="220" w:right="131"/>
+        <w:jc w:val="left"/>
+        <w:rPr>
+          <w:rFonts w:ascii="Times" w:hAnsi="Times" w:eastAsia="Times" w:cs="Times"/>
+          <w:b w:val="false"/>
+          <w:i w:val="false"/>
+          <w:i w:val="false"/>
+          <w:caps w:val="false"/>
+          <w:smallCaps w:val="false"/>
+          <w:strike w:val="false"/>
+          <w:dstrike w:val="false"/>
+          <w:color w:val="666666"/>
+          <w:position w:val="0"/>
+          <w:sz w:val="24"/>
+          <w:sz w:val="24"/>
+          <w:szCs w:val="24"/>
+          <w:u w:val="none"/>
+          <w:vertAlign w:val="baseline"/>
+          <w:lang w:val="en-US"/>
+        </w:rPr>
+      </w:pPr>
+      <w:r>
+        <w:rPr>
+          <w:rFonts w:eastAsia="Times" w:cs="Times" w:ascii="Times" w:hAnsi="Times"/>
+          <w:b w:val="false"/>
+          <w:i w:val="false"/>
+          <w:caps w:val="false"/>
+          <w:smallCaps w:val="false"/>
+          <w:strike w:val="false"/>
+          <w:dstrike w:val="false"/>
+          <w:color w:val="666666"/>
+          <w:position w:val="0"/>
+          <w:sz w:val="24"/>
+          <w:sz w:val="24"/>
+          <w:szCs w:val="24"/>
+          <w:u w:val="none"/>
+          <w:vertAlign w:val="baseline"/>
+          <w:lang w:val="en-US"/>
+        </w:rPr>
+        <w:t>"I highly recommend Gonzalo Varela as a capable professional both in technical and interpersonal terms. He integrates very quickly into teams, possesses a natural ability for fast learning, and is a dedicated, high-quality worker."</w:t>
+      </w:r>
+    </w:p>
+    <w:p>
+      <w:pPr>
+        <w:pStyle w:val="LO-normal"/>
+        <w:keepNext w:val="false"/>
+        <w:keepLines w:val="false"/>
+        <w:widowControl w:val="false"/>
+        <w:spacing w:lineRule="auto" w:line="240" w:before="0" w:after="0"/>
+        <w:ind w:hanging="0" w:left="0" w:right="131"/>
+        <w:jc w:val="left"/>
+        <w:rPr>
+          <w:rFonts w:ascii="Times" w:hAnsi="Times" w:eastAsia="Times" w:cs="Times"/>
+          <w:b w:val="false"/>
+          <w:i w:val="false"/>
+          <w:i w:val="false"/>
+          <w:caps w:val="false"/>
+          <w:smallCaps w:val="false"/>
+          <w:strike w:val="false"/>
+          <w:dstrike w:val="false"/>
+          <w:color w:val="666666"/>
+          <w:position w:val="0"/>
+          <w:sz w:val="24"/>
+          <w:sz w:val="24"/>
+          <w:szCs w:val="24"/>
+          <w:u w:val="none"/>
+          <w:vertAlign w:val="baseline"/>
+          <w:lang w:val="en-US"/>
+        </w:rPr>
+      </w:pPr>
+      <w:r>
+        <w:rPr>
+          <w:rFonts w:eastAsia="Times" w:cs="Times" w:ascii="Times" w:hAnsi="Times"/>
+          <w:b w:val="false"/>
+          <w:i w:val="false"/>
+          <w:caps w:val="false"/>
+          <w:smallCaps w:val="false"/>
+          <w:strike w:val="false"/>
+          <w:dstrike w:val="false"/>
+          <w:color w:val="666666"/>
+          <w:position w:val="0"/>
+          <w:sz w:val="24"/>
+          <w:sz w:val="24"/>
+          <w:szCs w:val="24"/>
+          <w:u w:val="none"/>
+          <w:vertAlign w:val="baseline"/>
+          <w:lang w:val="en-US"/>
+        </w:rPr>
+      </w:r>
+    </w:p>
+    <w:p>
+      <w:pPr>
+        <w:pStyle w:val="LO-normal"/>
+        <w:widowControl w:val="false"/>
+        <w:spacing w:lineRule="auto" w:line="240" w:before="0" w:after="0"/>
+        <w:ind w:hanging="0" w:left="0" w:right="131"/>
+        <w:jc w:val="left"/>
+        <w:rPr>
+          <w:lang w:val="en-US"/>
+        </w:rPr>
+      </w:pPr>
+      <w:r>
+        <w:rPr>
+          <w:rFonts w:eastAsia="Times" w:cs="Times" w:ascii="Times" w:hAnsi="Times"/>
+          <w:b/>
+          <w:i w:val="false"/>
+          <w:caps w:val="false"/>
+          <w:smallCaps w:val="false"/>
+          <w:strike w:val="false"/>
+          <w:dstrike w:val="false"/>
+          <w:color w:val="000000"/>
+          <w:position w:val="0"/>
+          <w:sz w:val="24"/>
+          <w:sz w:val="24"/>
+          <w:szCs w:val="24"/>
+          <w:u w:val="none"/>
+          <w:vertAlign w:val="baseline"/>
+          <w:lang w:val="en-US"/>
+        </w:rPr>
+        <w:t xml:space="preserve">— </w:t>
+      </w:r>
+      <w:r>
+        <w:rPr>
+          <w:rFonts w:eastAsia="Times" w:cs="Times" w:ascii="Times" w:hAnsi="Times"/>
+          <w:b/>
+          <w:i w:val="false"/>
+          <w:caps w:val="false"/>
+          <w:smallCaps w:val="false"/>
+          <w:strike w:val="false"/>
+          <w:dstrike w:val="false"/>
+          <w:color w:val="000000"/>
+          <w:position w:val="0"/>
+          <w:sz w:val="24"/>
+          <w:sz w:val="24"/>
+          <w:szCs w:val="24"/>
+          <w:u w:val="none"/>
+          <w:vertAlign w:val="baseline"/>
+          <w:lang w:val="en-US"/>
+        </w:rPr>
+        <w:t>Alfredo Cabezas</w:t>
+      </w:r>
+      <w:r>
+        <w:rPr>
+          <w:rFonts w:eastAsia="Times" w:cs="Times" w:ascii="Times" w:hAnsi="Times"/>
+          <w:b w:val="false"/>
+          <w:i/>
+          <w:caps w:val="false"/>
+          <w:smallCaps w:val="false"/>
+          <w:strike w:val="false"/>
+          <w:dstrike w:val="false"/>
+          <w:color w:val="000000"/>
+          <w:position w:val="0"/>
+          <w:sz w:val="24"/>
+          <w:sz w:val="24"/>
+          <w:szCs w:val="24"/>
+          <w:u w:val="none"/>
+          <w:vertAlign w:val="baseline"/>
+          <w:lang w:val="en-US"/>
+        </w:rPr>
+        <w:t xml:space="preserve">, </w:t>
+      </w:r>
+      <w:r>
+        <w:rPr>
+          <w:rFonts w:eastAsia="Times" w:cs="Times" w:ascii="Times" w:hAnsi="Times"/>
+          <w:b w:val="false"/>
+          <w:i/>
+          <w:caps w:val="false"/>
+          <w:smallCaps w:val="false"/>
+          <w:strike w:val="false"/>
+          <w:dstrike w:val="false"/>
+          <w:color w:val="000000"/>
+          <w:kern w:val="0"/>
+          <w:position w:val="0"/>
+          <w:sz w:val="24"/>
+          <w:sz w:val="24"/>
+          <w:szCs w:val="24"/>
+          <w:u w:val="none"/>
+          <w:vertAlign w:val="baseline"/>
+          <w:lang w:val="en-US" w:eastAsia="zh-CN" w:bidi="hi-IN"/>
+        </w:rPr>
+        <w:t>Technician at Tecnet, worked directly with Gonzalo at Tecnet S.A.</w:t>
+      </w:r>
+    </w:p>
+    <w:p>
+      <w:pPr>
+        <w:pStyle w:val="LO-normal"/>
+        <w:keepNext w:val="false"/>
+        <w:keepLines w:val="false"/>
+        <w:widowControl w:val="false"/>
+        <w:spacing w:lineRule="auto" w:line="276" w:before="0" w:after="0"/>
+        <w:ind w:hanging="0" w:left="0" w:right="131"/>
+        <w:jc w:val="left"/>
+        <w:rPr>
+          <w:rFonts w:ascii="Arial" w:hAnsi="Arial" w:eastAsia="Arial" w:cs="Arial"/>
+          <w:b w:val="false"/>
+          <w:i w:val="false"/>
           <w:i w:val="false"/>
           <w:caps w:val="false"/>
           <w:smallCaps w:val="false"/>
@@ -11140,272 +11096,11 @@
           <w:vertAlign w:val="baseline"/>
           <w:lang w:val="en-US"/>
         </w:rPr>
-      </w:r>
-    </w:p>
-    <w:p>
-      <w:pPr>
-        <w:pStyle w:val="LO-normal"/>
-        <w:keepNext w:val="false"/>
-        <w:keepLines w:val="false"/>
-        <w:widowControl w:val="false"/>
-        <w:spacing w:lineRule="auto" w:line="276" w:before="0" w:after="0"/>
-        <w:ind w:hanging="0" w:left="220" w:right="131"/>
-        <w:jc w:val="left"/>
-        <w:rPr>
-          <w:rFonts w:ascii="Times" w:hAnsi="Times" w:eastAsia="Times" w:cs="Times"/>
-          <w:b w:val="false"/>
-          <w:i w:val="false"/>
-          <w:i w:val="false"/>
-          <w:caps w:val="false"/>
-          <w:smallCaps w:val="false"/>
-          <w:strike w:val="false"/>
-          <w:dstrike w:val="false"/>
-          <w:color w:val="666666"/>
-          <w:position w:val="0"/>
-          <w:sz w:val="24"/>
-          <w:sz w:val="24"/>
-          <w:szCs w:val="24"/>
-          <w:u w:val="none"/>
-          <w:vertAlign w:val="baseline"/>
-          <w:lang w:val="en-US"/>
-        </w:rPr>
-      </w:pPr>
-      <w:r>
-        <w:rPr>
-          <w:rFonts w:eastAsia="Times" w:cs="Times" w:ascii="Times" w:hAnsi="Times"/>
-          <w:b w:val="false"/>
-          <w:i w:val="false"/>
-          <w:caps w:val="false"/>
-          <w:smallCaps w:val="false"/>
-          <w:strike w:val="false"/>
-          <w:dstrike w:val="false"/>
-          <w:color w:val="666666"/>
-          <w:position w:val="0"/>
-          <w:sz w:val="24"/>
-          <w:sz w:val="24"/>
-          <w:szCs w:val="24"/>
-          <w:u w:val="none"/>
-          <w:vertAlign w:val="baseline"/>
-          <w:lang w:val="en-US"/>
-        </w:rPr>
-        <w:t>"Gonzalo es un excelente profesional y correcta persona, tuve la suerte de trabajar con el en distintos proyectos. Maneja muy bien las relaciones interpersonal adaptándose muy bien a los distintos grupos de trabajo, tiene facilidad para de aprendizaje."</w:t>
-      </w:r>
-    </w:p>
-    <w:p>
-      <w:pPr>
-        <w:pStyle w:val="LO-normal"/>
-        <w:keepNext w:val="false"/>
-        <w:keepLines w:val="false"/>
-        <w:widowControl w:val="false"/>
-        <w:spacing w:lineRule="auto" w:line="240" w:before="0" w:after="0"/>
-        <w:ind w:hanging="0" w:left="0" w:right="131"/>
-        <w:jc w:val="left"/>
-        <w:rPr>
-          <w:rFonts w:ascii="Times" w:hAnsi="Times" w:eastAsia="Times" w:cs="Times"/>
-          <w:b w:val="false"/>
-          <w:i w:val="false"/>
-          <w:i w:val="false"/>
-          <w:caps w:val="false"/>
-          <w:smallCaps w:val="false"/>
-          <w:strike w:val="false"/>
-          <w:dstrike w:val="false"/>
-          <w:color w:val="666666"/>
-          <w:position w:val="0"/>
-          <w:sz w:val="24"/>
-          <w:sz w:val="24"/>
-          <w:szCs w:val="24"/>
-          <w:u w:val="none"/>
-          <w:vertAlign w:val="baseline"/>
-          <w:lang w:val="en-US"/>
-        </w:rPr>
-      </w:pPr>
-      <w:r>
-        <w:rPr>
-          <w:rFonts w:eastAsia="Times" w:cs="Times" w:ascii="Times" w:hAnsi="Times"/>
-          <w:b w:val="false"/>
-          <w:i w:val="false"/>
-          <w:caps w:val="false"/>
-          <w:smallCaps w:val="false"/>
-          <w:strike w:val="false"/>
-          <w:dstrike w:val="false"/>
-          <w:color w:val="666666"/>
-          <w:position w:val="0"/>
-          <w:sz w:val="24"/>
-          <w:sz w:val="24"/>
-          <w:szCs w:val="24"/>
-          <w:u w:val="none"/>
-          <w:vertAlign w:val="baseline"/>
-          <w:lang w:val="en-US"/>
-        </w:rPr>
-      </w:r>
-    </w:p>
-    <w:p>
-      <w:pPr>
-        <w:pStyle w:val="LO-normal"/>
-        <w:widowControl w:val="false"/>
-        <w:spacing w:lineRule="auto" w:line="240" w:before="0" w:after="0"/>
-        <w:ind w:hanging="0" w:left="0" w:right="131"/>
-        <w:jc w:val="left"/>
-        <w:rPr>
-          <w:lang w:val="en-US"/>
-        </w:rPr>
-      </w:pPr>
-      <w:r>
-        <w:rPr>
-          <w:rFonts w:eastAsia="Times" w:cs="Times" w:ascii="Times" w:hAnsi="Times"/>
-          <w:b/>
-          <w:i w:val="false"/>
-          <w:caps w:val="false"/>
-          <w:smallCaps w:val="false"/>
-          <w:strike w:val="false"/>
-          <w:dstrike w:val="false"/>
-          <w:color w:val="000000"/>
-          <w:position w:val="0"/>
-          <w:sz w:val="24"/>
-          <w:sz w:val="24"/>
-          <w:szCs w:val="24"/>
-          <w:u w:val="none"/>
-          <w:vertAlign w:val="baseline"/>
-          <w:lang w:val="en-US"/>
-        </w:rPr>
-        <w:t xml:space="preserve">— </w:t>
-      </w:r>
-      <w:r>
-        <w:rPr>
-          <w:rFonts w:eastAsia="Times" w:cs="Times" w:ascii="Times" w:hAnsi="Times"/>
-          <w:b/>
-          <w:i w:val="false"/>
-          <w:caps w:val="false"/>
-          <w:smallCaps w:val="false"/>
-          <w:strike w:val="false"/>
-          <w:dstrike w:val="false"/>
-          <w:color w:val="000000"/>
-          <w:position w:val="0"/>
-          <w:sz w:val="24"/>
-          <w:sz w:val="24"/>
-          <w:szCs w:val="24"/>
-          <w:u w:val="none"/>
-          <w:vertAlign w:val="baseline"/>
-          <w:lang w:val="en-US"/>
-        </w:rPr>
-        <w:t>Bruno J. Bosco</w:t>
-      </w:r>
-      <w:r>
-        <w:rPr>
-          <w:rFonts w:eastAsia="Times" w:cs="Times" w:ascii="Times" w:hAnsi="Times"/>
-          <w:b w:val="false"/>
-          <w:i/>
-          <w:caps w:val="false"/>
-          <w:smallCaps w:val="false"/>
-          <w:strike w:val="false"/>
-          <w:dstrike w:val="false"/>
-          <w:color w:val="000000"/>
-          <w:position w:val="0"/>
-          <w:sz w:val="24"/>
-          <w:sz w:val="24"/>
-          <w:szCs w:val="24"/>
-          <w:u w:val="none"/>
-          <w:vertAlign w:val="baseline"/>
-          <w:lang w:val="en-US"/>
-        </w:rPr>
-        <w:t xml:space="preserve"> T</w:t>
-      </w:r>
-      <w:r>
-        <w:rPr>
-          <w:rFonts w:eastAsia="Times" w:cs="Times" w:ascii="Times" w:hAnsi="Times"/>
-          <w:b w:val="false"/>
-          <w:i/>
-          <w:caps w:val="false"/>
-          <w:smallCaps w:val="false"/>
-          <w:strike w:val="false"/>
-          <w:dstrike w:val="false"/>
-          <w:color w:val="000000"/>
-          <w:kern w:val="0"/>
-          <w:position w:val="0"/>
-          <w:sz w:val="24"/>
-          <w:sz w:val="24"/>
-          <w:szCs w:val="24"/>
-          <w:u w:val="none"/>
-          <w:vertAlign w:val="baseline"/>
-          <w:lang w:val="en-US" w:eastAsia="zh-CN" w:bidi="hi-IN"/>
-        </w:rPr>
-        <w:t>manager IT ISSUING PROCESSING</w:t>
-      </w:r>
-      <w:r>
-        <w:rPr>
-          <w:rFonts w:eastAsia="Times" w:cs="Times" w:ascii="Times" w:hAnsi="Times"/>
-          <w:b w:val="false"/>
-          <w:i w:val="false"/>
-          <w:caps w:val="false"/>
-          <w:smallCaps w:val="false"/>
-          <w:strike w:val="false"/>
-          <w:dstrike w:val="false"/>
-          <w:color w:val="000000"/>
-          <w:position w:val="0"/>
-          <w:sz w:val="24"/>
-          <w:sz w:val="24"/>
-          <w:szCs w:val="24"/>
-          <w:u w:val="none"/>
-          <w:vertAlign w:val="baseline"/>
-          <w:lang w:val="en-US"/>
-        </w:rPr>
-        <w:t xml:space="preserve"> </w:t>
-      </w:r>
-      <w:r>
-        <w:rPr>
-          <w:rFonts w:eastAsia="Times" w:cs="Times" w:ascii="Times" w:hAnsi="Times"/>
-          <w:b w:val="false"/>
-          <w:i w:val="false"/>
-          <w:caps w:val="false"/>
-          <w:smallCaps w:val="false"/>
-          <w:strike w:val="false"/>
-          <w:dstrike w:val="false"/>
-          <w:color w:val="000000"/>
-          <w:kern w:val="0"/>
-          <w:position w:val="0"/>
-          <w:sz w:val="24"/>
-          <w:sz w:val="24"/>
-          <w:szCs w:val="24"/>
-          <w:u w:val="none"/>
-          <w:vertAlign w:val="baseline"/>
-          <w:lang w:val="en-US" w:eastAsia="zh-CN" w:bidi="hi-IN"/>
-        </w:rPr>
-        <w:t xml:space="preserve">supervisó a </w:t>
-      </w:r>
-      <w:r>
-        <w:rPr>
-          <w:rFonts w:eastAsia="Times" w:cs="Times" w:ascii="Times" w:hAnsi="Times"/>
-          <w:b w:val="false"/>
-          <w:i w:val="false"/>
-          <w:caps w:val="false"/>
-          <w:smallCaps w:val="false"/>
-          <w:strike w:val="false"/>
-          <w:dstrike w:val="false"/>
-          <w:color w:val="000000"/>
-          <w:position w:val="0"/>
-          <w:sz w:val="24"/>
-          <w:sz w:val="24"/>
-          <w:szCs w:val="24"/>
-          <w:u w:val="none"/>
-          <w:vertAlign w:val="baseline"/>
-          <w:lang w:val="en-US"/>
-        </w:rPr>
-        <w:t>Gonzalo en 4IT..</w:t>
-      </w:r>
-    </w:p>
-    <w:p>
-      <w:pPr>
-        <w:pStyle w:val="LO-normal"/>
-        <w:keepNext w:val="false"/>
-        <w:keepLines w:val="false"/>
-        <w:widowControl w:val="false"/>
-        <w:spacing w:lineRule="auto" w:line="276" w:before="0" w:after="0"/>
-        <w:ind w:hanging="0" w:left="0" w:right="131"/>
-        <w:jc w:val="left"/>
-        <w:rPr>
-          <w:rFonts w:ascii="Arial" w:hAnsi="Arial" w:eastAsia="Arial" w:cs="Arial"/>
-          <w:b w:val="false"/>
-          <w:i w:val="false"/>
+      </w:pPr>
+      <w:r>
+        <w:rPr>
+          <w:rFonts w:eastAsia="Arial" w:cs="Arial" w:ascii="Arial" w:hAnsi="Arial"/>
+          <w:b w:val="false"/>
           <w:i w:val="false"/>
           <w:caps w:val="false"/>
           <w:smallCaps w:val="false"/>
@@ -11420,11 +11115,211 @@
           <w:vertAlign w:val="baseline"/>
           <w:lang w:val="en-US"/>
         </w:rPr>
-      </w:pPr>
-      <w:r>
-        <w:rPr>
-          <w:rFonts w:eastAsia="Arial" w:cs="Arial" w:ascii="Arial" w:hAnsi="Arial"/>
-          <w:b w:val="false"/>
+      </w:r>
+    </w:p>
+    <w:p>
+      <w:pPr>
+        <w:pStyle w:val="LO-normal"/>
+        <w:keepNext w:val="false"/>
+        <w:keepLines w:val="false"/>
+        <w:widowControl w:val="false"/>
+        <w:spacing w:lineRule="auto" w:line="276" w:before="0" w:after="0"/>
+        <w:ind w:hanging="0" w:left="220" w:right="131"/>
+        <w:jc w:val="left"/>
+        <w:rPr>
+          <w:rFonts w:ascii="Times" w:hAnsi="Times" w:eastAsia="Times" w:cs="Times"/>
+          <w:b w:val="false"/>
+          <w:i w:val="false"/>
+          <w:i w:val="false"/>
+          <w:caps w:val="false"/>
+          <w:smallCaps w:val="false"/>
+          <w:strike w:val="false"/>
+          <w:dstrike w:val="false"/>
+          <w:color w:val="666666"/>
+          <w:position w:val="0"/>
+          <w:sz w:val="24"/>
+          <w:sz w:val="24"/>
+          <w:szCs w:val="24"/>
+          <w:u w:val="none"/>
+          <w:vertAlign w:val="baseline"/>
+          <w:lang w:val="en-US"/>
+        </w:rPr>
+      </w:pPr>
+      <w:r>
+        <w:rPr>
+          <w:rFonts w:eastAsia="Times" w:cs="Times" w:ascii="Times" w:hAnsi="Times"/>
+          <w:b w:val="false"/>
+          <w:i w:val="false"/>
+          <w:caps w:val="false"/>
+          <w:smallCaps w:val="false"/>
+          <w:strike w:val="false"/>
+          <w:dstrike w:val="false"/>
+          <w:color w:val="666666"/>
+          <w:position w:val="0"/>
+          <w:sz w:val="24"/>
+          <w:sz w:val="24"/>
+          <w:szCs w:val="24"/>
+          <w:u w:val="none"/>
+          <w:vertAlign w:val="baseline"/>
+          <w:lang w:val="en-US"/>
+        </w:rPr>
+        <w:t>"Gonzalo is an outstanding professional and a person of great integrity. I have had the privilege of working with him on various projects, where he consistently demonstrated exceptional interpersonal skills and an innate ability to adapt to diverse teams. Additionally, he possesses a remarkable capacity for quick learning."</w:t>
+      </w:r>
+    </w:p>
+    <w:p>
+      <w:pPr>
+        <w:pStyle w:val="LO-normal"/>
+        <w:keepNext w:val="false"/>
+        <w:keepLines w:val="false"/>
+        <w:widowControl w:val="false"/>
+        <w:spacing w:lineRule="auto" w:line="240" w:before="0" w:after="0"/>
+        <w:ind w:hanging="0" w:left="0" w:right="131"/>
+        <w:jc w:val="left"/>
+        <w:rPr>
+          <w:rFonts w:ascii="Times" w:hAnsi="Times" w:eastAsia="Times" w:cs="Times"/>
+          <w:b w:val="false"/>
+          <w:i w:val="false"/>
+          <w:i w:val="false"/>
+          <w:caps w:val="false"/>
+          <w:smallCaps w:val="false"/>
+          <w:strike w:val="false"/>
+          <w:dstrike w:val="false"/>
+          <w:color w:val="666666"/>
+          <w:position w:val="0"/>
+          <w:sz w:val="24"/>
+          <w:sz w:val="24"/>
+          <w:szCs w:val="24"/>
+          <w:u w:val="none"/>
+          <w:vertAlign w:val="baseline"/>
+          <w:lang w:val="en-US"/>
+        </w:rPr>
+      </w:pPr>
+      <w:r>
+        <w:rPr>
+          <w:rFonts w:eastAsia="Times" w:cs="Times" w:ascii="Times" w:hAnsi="Times"/>
+          <w:b w:val="false"/>
+          <w:i w:val="false"/>
+          <w:caps w:val="false"/>
+          <w:smallCaps w:val="false"/>
+          <w:strike w:val="false"/>
+          <w:dstrike w:val="false"/>
+          <w:color w:val="666666"/>
+          <w:position w:val="0"/>
+          <w:sz w:val="24"/>
+          <w:sz w:val="24"/>
+          <w:szCs w:val="24"/>
+          <w:u w:val="none"/>
+          <w:vertAlign w:val="baseline"/>
+          <w:lang w:val="en-US"/>
+        </w:rPr>
+      </w:r>
+    </w:p>
+    <w:p>
+      <w:pPr>
+        <w:pStyle w:val="LO-normal"/>
+        <w:widowControl w:val="false"/>
+        <w:spacing w:lineRule="auto" w:line="240" w:before="0" w:after="0"/>
+        <w:ind w:hanging="0" w:left="0" w:right="131"/>
+        <w:jc w:val="left"/>
+        <w:rPr>
+          <w:lang w:val="en-US"/>
+        </w:rPr>
+      </w:pPr>
+      <w:r>
+        <w:rPr>
+          <w:rFonts w:eastAsia="Times" w:cs="Times" w:ascii="Times" w:hAnsi="Times"/>
+          <w:b/>
+          <w:i w:val="false"/>
+          <w:caps w:val="false"/>
+          <w:smallCaps w:val="false"/>
+          <w:strike w:val="false"/>
+          <w:dstrike w:val="false"/>
+          <w:color w:val="000000"/>
+          <w:position w:val="0"/>
+          <w:sz w:val="24"/>
+          <w:sz w:val="24"/>
+          <w:szCs w:val="24"/>
+          <w:u w:val="none"/>
+          <w:vertAlign w:val="baseline"/>
+          <w:lang w:val="en-US"/>
+        </w:rPr>
+        <w:t xml:space="preserve">— </w:t>
+      </w:r>
+      <w:r>
+        <w:rPr>
+          <w:rFonts w:eastAsia="Times" w:cs="Times" w:ascii="Times" w:hAnsi="Times"/>
+          <w:b/>
+          <w:i w:val="false"/>
+          <w:caps w:val="false"/>
+          <w:smallCaps w:val="false"/>
+          <w:strike w:val="false"/>
+          <w:dstrike w:val="false"/>
+          <w:color w:val="000000"/>
+          <w:position w:val="0"/>
+          <w:sz w:val="24"/>
+          <w:sz w:val="24"/>
+          <w:szCs w:val="24"/>
+          <w:u w:val="none"/>
+          <w:vertAlign w:val="baseline"/>
+          <w:lang w:val="en-US"/>
+        </w:rPr>
+        <w:t>Bruno J. Bosco</w:t>
+      </w:r>
+      <w:r>
+        <w:rPr>
+          <w:rFonts w:eastAsia="Times" w:cs="Times" w:ascii="Times" w:hAnsi="Times"/>
+          <w:b w:val="false"/>
+          <w:i/>
+          <w:caps w:val="false"/>
+          <w:smallCaps w:val="false"/>
+          <w:strike w:val="false"/>
+          <w:dstrike w:val="false"/>
+          <w:color w:val="000000"/>
+          <w:position w:val="0"/>
+          <w:sz w:val="24"/>
+          <w:sz w:val="24"/>
+          <w:szCs w:val="24"/>
+          <w:u w:val="none"/>
+          <w:vertAlign w:val="baseline"/>
+          <w:lang w:val="en-US"/>
+        </w:rPr>
+        <w:t xml:space="preserve"> </w:t>
+      </w:r>
+      <w:r>
+        <w:rPr>
+          <w:rFonts w:eastAsia="Times" w:cs="Times" w:ascii="Times" w:hAnsi="Times"/>
+          <w:b w:val="false"/>
+          <w:i/>
+          <w:caps w:val="false"/>
+          <w:smallCaps w:val="false"/>
+          <w:strike w:val="false"/>
+          <w:dstrike w:val="false"/>
+          <w:color w:val="000000"/>
+          <w:kern w:val="0"/>
+          <w:position w:val="0"/>
+          <w:sz w:val="24"/>
+          <w:sz w:val="24"/>
+          <w:szCs w:val="24"/>
+          <w:u w:val="none"/>
+          <w:vertAlign w:val="baseline"/>
+          <w:lang w:val="en-US" w:eastAsia="zh-CN" w:bidi="hi-IN"/>
+        </w:rPr>
+        <w:t>IT Issuing Processing Manager, supervised Gonzalo at 4IT.</w:t>
+      </w:r>
+    </w:p>
+    <w:p>
+      <w:pPr>
+        <w:pStyle w:val="LO-normal"/>
+        <w:keepNext w:val="false"/>
+        <w:keepLines w:val="false"/>
+        <w:widowControl w:val="false"/>
+        <w:spacing w:lineRule="auto" w:line="276" w:before="0" w:after="0"/>
+        <w:ind w:hanging="0" w:left="0" w:right="131"/>
+        <w:jc w:val="left"/>
+        <w:rPr>
+          <w:rFonts w:ascii="Arial" w:hAnsi="Arial" w:eastAsia="Arial" w:cs="Arial"/>
+          <w:b w:val="false"/>
+          <w:i w:val="false"/>
           <w:i w:val="false"/>
           <w:caps w:val="false"/>
           <w:smallCaps w:val="false"/>
@@ -11439,6 +11334,25 @@
           <w:vertAlign w:val="baseline"/>
           <w:lang w:val="en-US"/>
         </w:rPr>
+      </w:pPr>
+      <w:r>
+        <w:rPr>
+          <w:rFonts w:eastAsia="Arial" w:cs="Arial" w:ascii="Arial" w:hAnsi="Arial"/>
+          <w:b w:val="false"/>
+          <w:i w:val="false"/>
+          <w:caps w:val="false"/>
+          <w:smallCaps w:val="false"/>
+          <w:strike w:val="false"/>
+          <w:dstrike w:val="false"/>
+          <w:color w:val="000000"/>
+          <w:position w:val="0"/>
+          <w:sz w:val="32"/>
+          <w:sz w:val="32"/>
+          <w:szCs w:val="32"/>
+          <w:u w:val="none"/>
+          <w:vertAlign w:val="baseline"/>
+          <w:lang w:val="en-US"/>
+        </w:rPr>
       </w:r>
     </w:p>
     <w:p>
@@ -11472,7 +11386,7 @@
           <w:vertAlign w:val="baseline"/>
           <w:lang w:val="en-US"/>
         </w:rPr>
-        <w:t>"Es un gusto trabajar con Gonzalo. Se ha hecho cargo de la coordinación técnica del equipo de desarrollo de Ingeniería de Datos con mucha idoneidad, no sólo desde su conocimiento de las tecnologías y de las soluciones que desarrolla y mantiene el área, sino también desde el abordaje humano del equipo. Es un equipo que ha encarado procesos complejos de implementaciones, de resolución de incidentes y de desarrollo de soluciones en medio de una transición de referentes y bajo gran presión, y Gonzalo ha sabido aportar claridad, eficacia y buena coordinación de los colaboradores. Confío plenamente en su criterio técnico, y me da gusto compartir el día a día de trabajo con él."</w:t>
+        <w:t>"It is a pleasure to work with Gonzalo. He has led the technical coordination of the Data Engineering development team with great proficiency, demonstrating not only a deep understanding of the technologies and solutions he develops and maintains but also a remarkable human approach to team management. Our team has faced complex implementation processes, incident resolution, and solution development amidst leadership transitions and high-pressure environments; throughout this, Gonzalo has consistently provided clarity, efficiency, and excellent coordination among collaborators. I have full confidence in his technical judgment, and I truly enjoy working with him on a daily basis."</w:t>
       </w:r>
     </w:p>
     <w:p>
@@ -11593,7 +11507,7 @@
           <w:vertAlign w:val="baseline"/>
           <w:lang w:val="en-US"/>
         </w:rPr>
-        <w:t>, Di</w:t>
+        <w:t xml:space="preserve">, </w:t>
       </w:r>
       <w:r>
         <w:rPr>
@@ -11614,27 +11528,349 @@
           <w:vertAlign w:val="baseline"/>
           <w:lang w:val="en-US" w:eastAsia="zh-CN" w:bidi="hi-IN"/>
         </w:rPr>
-        <w:t>rectora General de Arquitectura de Datos</w:t>
-      </w:r>
-      <w:r>
-        <w:rPr>
-          <w:rFonts w:eastAsia="Times" w:cs="Times" w:ascii="Times" w:hAnsi="Times"/>
-          <w:b w:val="false"/>
-          <w:i w:val="false"/>
-          <w:caps w:val="false"/>
-          <w:smallCaps w:val="false"/>
-          <w:strike w:val="false"/>
-          <w:dstrike w:val="false"/>
-          <w:color w:val="000000"/>
-          <w:position w:val="0"/>
-          <w:sz w:val="24"/>
-          <w:sz w:val="24"/>
-          <w:szCs w:val="24"/>
-          <w:u w:val="none"/>
-          <w:vertAlign w:val="baseline"/>
-          <w:lang w:val="en-US"/>
-        </w:rPr>
-        <w:t>, ha ocupado Gonzalo en Tecnet S.A..</w:t>
+        <w:t>General Director of Data Architecture, supervised Gonzalo at SSPPBE - GCBA.</w:t>
+      </w:r>
+    </w:p>
+    <w:p>
+      <w:pPr>
+        <w:pStyle w:val="LO-normal"/>
+        <w:widowControl w:val="false"/>
+        <w:spacing w:lineRule="auto" w:line="240" w:before="0" w:after="0"/>
+        <w:ind w:hanging="0" w:left="0" w:right="131"/>
+        <w:jc w:val="left"/>
+        <w:rPr>
+          <w:lang w:val="en-US"/>
+        </w:rPr>
+      </w:pPr>
+      <w:r>
+        <w:rPr>
+          <w:rFonts w:eastAsia="Times" w:cs="Times" w:ascii="Times" w:hAnsi="Times"/>
+          <w:b w:val="false"/>
+          <w:i w:val="false"/>
+          <w:caps w:val="false"/>
+          <w:smallCaps w:val="false"/>
+          <w:strike w:val="false"/>
+          <w:dstrike w:val="false"/>
+          <w:color w:val="000000"/>
+          <w:sz w:val="24"/>
+          <w:szCs w:val="24"/>
+          <w:u w:val="none"/>
+          <w:lang w:val="en-US"/>
+        </w:rPr>
+      </w:r>
+    </w:p>
+    <w:p>
+      <w:pPr>
+        <w:pStyle w:val="LO-normal"/>
+        <w:widowControl w:val="false"/>
+        <w:suppressAutoHyphens w:val="true"/>
+        <w:overflowPunct w:val="true"/>
+        <w:bidi w:val="0"/>
+        <w:spacing w:lineRule="auto" w:line="240" w:before="0" w:after="0"/>
+        <w:ind w:hanging="0" w:left="227" w:right="113"/>
+        <w:jc w:val="left"/>
+        <w:rPr>
+          <w:lang w:val="en-US"/>
+        </w:rPr>
+      </w:pPr>
+      <w:r>
+        <w:rPr>
+          <w:rFonts w:eastAsia="Times" w:cs="Times" w:ascii="Times" w:hAnsi="Times"/>
+          <w:b w:val="false"/>
+          <w:i w:val="false"/>
+          <w:caps w:val="false"/>
+          <w:smallCaps w:val="false"/>
+          <w:strike w:val="false"/>
+          <w:dstrike w:val="false"/>
+          <w:color w:val="666666"/>
+          <w:position w:val="0"/>
+          <w:sz w:val="24"/>
+          <w:sz w:val="24"/>
+          <w:szCs w:val="24"/>
+          <w:u w:val="none"/>
+          <w:vertAlign w:val="baseline"/>
+          <w:lang w:val="en-US"/>
+        </w:rPr>
+        <w:t>"During my first role in software development, Gonzalo supervised my professional growth. I am certain that without his guidance, my work would not have reached the same level of quality. He contributed ideas while always respecting my own, showed immense patience, and was always willing to dedicate his time to support me. He helped me not only sharpen my programming skills but also significantly improved how I present and pitch my ideas to the rest of the team."</w:t>
+      </w:r>
+    </w:p>
+    <w:p>
+      <w:pPr>
+        <w:pStyle w:val="LO-normal"/>
+        <w:widowControl w:val="false"/>
+        <w:spacing w:lineRule="auto" w:line="240" w:before="0" w:after="0"/>
+        <w:ind w:hanging="0" w:left="0" w:right="131"/>
+        <w:jc w:val="left"/>
+        <w:rPr>
+          <w:lang w:val="en-US"/>
+        </w:rPr>
+      </w:pPr>
+      <w:r>
+        <w:rPr>
+          <w:rFonts w:eastAsia="Times" w:cs="Times" w:ascii="Times" w:hAnsi="Times"/>
+          <w:b w:val="false"/>
+          <w:i w:val="false"/>
+          <w:caps w:val="false"/>
+          <w:smallCaps w:val="false"/>
+          <w:strike w:val="false"/>
+          <w:dstrike w:val="false"/>
+          <w:color w:val="666666"/>
+          <w:position w:val="0"/>
+          <w:sz w:val="24"/>
+          <w:sz w:val="24"/>
+          <w:szCs w:val="24"/>
+          <w:u w:val="none"/>
+          <w:vertAlign w:val="baseline"/>
+          <w:lang w:val="en-US"/>
+        </w:rPr>
+      </w:r>
+    </w:p>
+    <w:p>
+      <w:pPr>
+        <w:pStyle w:val="LO-normal"/>
+        <w:spacing w:lineRule="auto" w:line="240"/>
+        <w:ind w:hanging="0" w:left="0" w:right="131"/>
+        <w:rPr/>
+      </w:pPr>
+      <w:r>
+        <w:rPr>
+          <w:rFonts w:eastAsia="Times" w:cs="Times" w:ascii="Times" w:hAnsi="Times"/>
+          <w:b/>
+          <w:i w:val="false"/>
+          <w:caps w:val="false"/>
+          <w:smallCaps w:val="false"/>
+          <w:strike w:val="false"/>
+          <w:dstrike w:val="false"/>
+          <w:color w:val="000000"/>
+          <w:position w:val="0"/>
+          <w:sz w:val="24"/>
+          <w:u w:val="none"/>
+          <w:vertAlign w:val="baseline"/>
+        </w:rPr>
+        <w:t xml:space="preserve">— </w:t>
+      </w:r>
+      <w:r>
+        <w:rPr>
+          <w:rFonts w:eastAsia="Times" w:cs="Times" w:ascii="Times" w:hAnsi="Times"/>
+          <w:b/>
+          <w:i w:val="false"/>
+          <w:caps w:val="false"/>
+          <w:smallCaps w:val="false"/>
+          <w:strike w:val="false"/>
+          <w:dstrike w:val="false"/>
+          <w:color w:val="000000"/>
+          <w:position w:val="0"/>
+          <w:sz w:val="24"/>
+          <w:u w:val="none"/>
+          <w:vertAlign w:val="baseline"/>
+        </w:rPr>
+        <w:t>Imanol Lew</w:t>
+      </w:r>
+      <w:r>
+        <w:rPr>
+          <w:rFonts w:eastAsia="Times" w:cs="Times" w:ascii="Times" w:hAnsi="Times"/>
+          <w:b w:val="false"/>
+          <w:i/>
+          <w:caps w:val="false"/>
+          <w:smallCaps w:val="false"/>
+          <w:strike w:val="false"/>
+          <w:dstrike w:val="false"/>
+          <w:color w:val="000000"/>
+          <w:kern w:val="0"/>
+          <w:position w:val="0"/>
+          <w:sz w:val="24"/>
+          <w:sz w:val="24"/>
+          <w:szCs w:val="24"/>
+          <w:u w:val="none"/>
+          <w:vertAlign w:val="baseline"/>
+          <w:lang w:val="en-US" w:eastAsia="zh-CN" w:bidi="hi-IN"/>
+        </w:rPr>
+        <w:t>, Full Stack Developer, worked directly with Gonzalo at SSPPBE - GCBA</w:t>
+      </w:r>
+    </w:p>
+    <w:p>
+      <w:pPr>
+        <w:pStyle w:val="LO-normal"/>
+        <w:widowControl w:val="false"/>
+        <w:spacing w:lineRule="auto" w:line="240" w:before="0" w:after="0"/>
+        <w:ind w:hanging="0" w:left="0" w:right="131"/>
+        <w:jc w:val="left"/>
+        <w:rPr>
+          <w:lang w:val="en-US"/>
+        </w:rPr>
+      </w:pPr>
+      <w:r>
+        <w:rPr>
+          <w:rFonts w:eastAsia="Times" w:cs="Times" w:ascii="Times" w:hAnsi="Times"/>
+          <w:b w:val="false"/>
+          <w:i w:val="false"/>
+          <w:caps w:val="false"/>
+          <w:smallCaps w:val="false"/>
+          <w:strike w:val="false"/>
+          <w:dstrike w:val="false"/>
+          <w:color w:val="000000"/>
+          <w:sz w:val="24"/>
+          <w:szCs w:val="24"/>
+          <w:u w:val="none"/>
+          <w:lang w:val="en-US"/>
+        </w:rPr>
+      </w:r>
+    </w:p>
+    <w:p>
+      <w:pPr>
+        <w:pStyle w:val="LO-normal"/>
+        <w:widowControl w:val="false"/>
+        <w:suppressAutoHyphens w:val="true"/>
+        <w:overflowPunct w:val="true"/>
+        <w:bidi w:val="0"/>
+        <w:spacing w:lineRule="auto" w:line="240" w:before="0" w:after="0"/>
+        <w:ind w:hanging="0" w:left="283" w:right="113"/>
+        <w:jc w:val="left"/>
+        <w:rPr>
+          <w:lang w:val="en-US"/>
+        </w:rPr>
+      </w:pPr>
+      <w:r>
+        <w:rPr>
+          <w:rFonts w:eastAsia="Times" w:cs="Times" w:ascii="Times" w:hAnsi="Times"/>
+          <w:b w:val="false"/>
+          <w:i w:val="false"/>
+          <w:caps w:val="false"/>
+          <w:smallCaps w:val="false"/>
+          <w:strike w:val="false"/>
+          <w:dstrike w:val="false"/>
+          <w:color w:val="666666"/>
+          <w:position w:val="0"/>
+          <w:sz w:val="24"/>
+          <w:sz w:val="24"/>
+          <w:szCs w:val="24"/>
+          <w:u w:val="none"/>
+          <w:vertAlign w:val="baseline"/>
+          <w:lang w:val="en-US"/>
+        </w:rPr>
+        <w:t>"I had the opportunity to work with Gonzalo, and I can confidently state that he is an exceptional professional. He is characterized by his commitment and dedication, always willing to give his best to collaborate on every project. His solid experience in GIS development is complemented by a great ability to efficiently solve technical challenges. Furthermore, I would like to highlight his affable nature and excellent willingness to interact with both team members and users. This skill allows him to thrive seamlessly in collaborative environments, fostering a positive and productive work atmosphere. Without a doubt, Gonzalo is a valuable asset to any organization."</w:t>
+      </w:r>
+    </w:p>
+    <w:p>
+      <w:pPr>
+        <w:pStyle w:val="LO-normal"/>
+        <w:widowControl w:val="false"/>
+        <w:spacing w:lineRule="auto" w:line="240" w:before="0" w:after="0"/>
+        <w:ind w:hanging="0" w:left="0" w:right="131"/>
+        <w:jc w:val="left"/>
+        <w:rPr>
+          <w:lang w:val="en-US"/>
+        </w:rPr>
+      </w:pPr>
+      <w:r>
+        <w:rPr>
+          <w:rFonts w:eastAsia="Times" w:cs="Times" w:ascii="Times" w:hAnsi="Times"/>
+          <w:b w:val="false"/>
+          <w:i w:val="false"/>
+          <w:caps w:val="false"/>
+          <w:smallCaps w:val="false"/>
+          <w:strike w:val="false"/>
+          <w:dstrike w:val="false"/>
+          <w:color w:val="666666"/>
+          <w:sz w:val="24"/>
+          <w:szCs w:val="24"/>
+          <w:u w:val="none"/>
+          <w:lang w:val="en-US"/>
+        </w:rPr>
+      </w:r>
+    </w:p>
+    <w:p>
+      <w:pPr>
+        <w:pStyle w:val="LO-normal"/>
+        <w:widowControl w:val="false"/>
+        <w:spacing w:lineRule="auto" w:line="240" w:before="0" w:after="0"/>
+        <w:ind w:hanging="0" w:left="0" w:right="131"/>
+        <w:jc w:val="left"/>
+        <w:rPr>
+          <w:lang w:val="en-US"/>
+        </w:rPr>
+      </w:pPr>
+      <w:r>
+        <w:rPr>
+          <w:rFonts w:eastAsia="Times" w:cs="Times" w:ascii="Times" w:hAnsi="Times"/>
+          <w:b/>
+          <w:i w:val="false"/>
+          <w:caps w:val="false"/>
+          <w:smallCaps w:val="false"/>
+          <w:strike w:val="false"/>
+          <w:dstrike w:val="false"/>
+          <w:color w:val="000000"/>
+          <w:position w:val="0"/>
+          <w:sz w:val="24"/>
+          <w:sz w:val="24"/>
+          <w:szCs w:val="24"/>
+          <w:u w:val="none"/>
+          <w:vertAlign w:val="baseline"/>
+          <w:lang w:val="en-US"/>
+        </w:rPr>
+        <w:t xml:space="preserve">— </w:t>
+      </w:r>
+      <w:r>
+        <w:rPr>
+          <w:rFonts w:eastAsia="Times" w:cs="Times" w:ascii="Times" w:hAnsi="Times"/>
+          <w:b/>
+          <w:i w:val="false"/>
+          <w:caps w:val="false"/>
+          <w:smallCaps w:val="false"/>
+          <w:strike w:val="false"/>
+          <w:dstrike w:val="false"/>
+          <w:color w:val="000000"/>
+          <w:position w:val="0"/>
+          <w:sz w:val="24"/>
+          <w:sz w:val="24"/>
+          <w:szCs w:val="24"/>
+          <w:u w:val="none"/>
+          <w:vertAlign w:val="baseline"/>
+          <w:lang w:val="en-US"/>
+        </w:rPr>
+        <w:t>Javier Distéfano</w:t>
+      </w:r>
+      <w:r>
+        <w:rPr>
+          <w:rFonts w:eastAsia="Times" w:cs="Times" w:ascii="Times" w:hAnsi="Times"/>
+          <w:b w:val="false"/>
+          <w:i/>
+          <w:caps w:val="false"/>
+          <w:smallCaps w:val="false"/>
+          <w:strike w:val="false"/>
+          <w:dstrike w:val="false"/>
+          <w:color w:val="000000"/>
+          <w:kern w:val="0"/>
+          <w:position w:val="0"/>
+          <w:sz w:val="24"/>
+          <w:sz w:val="24"/>
+          <w:szCs w:val="24"/>
+          <w:u w:val="none"/>
+          <w:vertAlign w:val="baseline"/>
+          <w:lang w:val="en-US" w:eastAsia="zh-CN" w:bidi="hi-IN"/>
+        </w:rPr>
+        <w:t xml:space="preserve">, CTO at Aeroterra | Systems Engineer | MBA, supervised Gonzalo at </w:t>
+      </w:r>
+      <w:r>
+        <w:rPr>
+          <w:rFonts w:eastAsia="Times" w:cs="Times" w:ascii="Times" w:hAnsi="Times"/>
+          <w:b w:val="false"/>
+          <w:i/>
+          <w:caps w:val="false"/>
+          <w:smallCaps w:val="false"/>
+          <w:strike w:val="false"/>
+          <w:dstrike w:val="false"/>
+          <w:color w:val="000000"/>
+          <w:kern w:val="0"/>
+          <w:position w:val="0"/>
+          <w:sz w:val="24"/>
+          <w:sz w:val="24"/>
+          <w:szCs w:val="24"/>
+          <w:u w:val="none"/>
+          <w:vertAlign w:val="baseline"/>
+          <w:lang w:val="en-US" w:eastAsia="zh-CN" w:bidi="hi-IN"/>
+        </w:rPr>
+        <w:t>Aeroterra</w:t>
       </w:r>
     </w:p>
     <w:sectPr>
@@ -13353,13 +13589,12 @@
       <w:szCs w:val="16"/>
     </w:rPr>
   </w:style>
-  <w:style w:type="character" w:styleId="EnlacedeInternetuser">
-    <w:name w:val="Enlace de Internet (user)"/>
+  <w:style w:type="character" w:styleId="Hyperlink">
+    <w:name w:val="Hyperlink"/>
     <w:qFormat/>
     <w:rPr>
       <w:color w:val="000080"/>
       <w:u w:val="single"/>
-      <w:lang w:eastAsia="zxx" w:bidi="zxx"/>
     </w:rPr>
   </w:style>
   <w:style w:type="character" w:styleId="Smbolosdenumeracinuser">
@@ -13369,13 +13604,6 @@
       <w:color w:val="808080"/>
       <w:sz w:val="20"/>
       <w:szCs w:val="20"/>
-    </w:rPr>
-  </w:style>
-  <w:style w:type="character" w:styleId="Hyperlink">
-    <w:name w:val="Hyperlink"/>
-    <w:rPr>
-      <w:color w:val="000080"/>
-      <w:u w:val="single"/>
     </w:rPr>
   </w:style>
   <w:style w:type="character" w:styleId="Smbolosdenumeracin">
@@ -13557,6 +13785,23 @@
       <w:szCs w:val="20"/>
     </w:rPr>
   </w:style>
+  <w:style w:type="paragraph" w:styleId="Lneahorizontal">
+    <w:name w:val="Línea horizontal"/>
+    <w:basedOn w:val="Normal"/>
+    <w:next w:val="BodyText"/>
+    <w:qFormat/>
+    <w:pPr>
+      <w:suppressLineNumbers/>
+      <w:pBdr>
+        <w:bottom w:val="double" w:sz="2" w:space="0" w:color="808080"/>
+      </w:pBdr>
+      <w:spacing w:before="0" w:after="283"/>
+    </w:pPr>
+    <w:rPr>
+      <w:sz w:val="12"/>
+      <w:szCs w:val="12"/>
+    </w:rPr>
+  </w:style>
   <w:style w:type="numbering" w:styleId="Ningunalista">
     <w:name w:val="Ninguna lista"/>
     <w:qFormat/>

</xml_diff>